<commit_message>
change in Project Managment plan
</commit_message>
<xml_diff>
--- a/Concept/F_Project_Management_Plan.docx
+++ b/Concept/F_Project_Management_Plan.docx
@@ -1,6 +1,6 @@
 
 <file path=word/document.xml><?xml version="1.0" encoding="utf-8"?>
-<w:document xmlns:wpc="http://schemas.microsoft.com/office/word/2010/wordprocessingCanvas" xmlns:cx="http://schemas.microsoft.com/office/drawing/2014/chartex" xmlns:mc="http://schemas.openxmlformats.org/markup-compatibility/2006" xmlns:o="urn:schemas-microsoft-com:office:office" xmlns:r="http://schemas.openxmlformats.org/officeDocument/2006/relationships" xmlns:m="http://schemas.openxmlformats.org/officeDocument/2006/math" xmlns:v="urn:schemas-microsoft-com:vml" xmlns:wp14="http://schemas.microsoft.com/office/word/2010/wordprocessingDrawing" xmlns:wp="http://schemas.openxmlformats.org/drawingml/2006/wordprocessingDrawing" xmlns:w10="urn:schemas-microsoft-com:office:word" xmlns:w="http://schemas.openxmlformats.org/wordprocessingml/2006/main" xmlns:w14="http://schemas.microsoft.com/office/word/2010/wordml" xmlns:w15="http://schemas.microsoft.com/office/word/2012/wordml" xmlns:w16se="http://schemas.microsoft.com/office/word/2015/wordml/symex" xmlns:wpg="http://schemas.microsoft.com/office/word/2010/wordprocessingGroup" xmlns:wpi="http://schemas.microsoft.com/office/word/2010/wordprocessingInk" xmlns:wne="http://schemas.microsoft.com/office/word/2006/wordml" xmlns:wps="http://schemas.microsoft.com/office/word/2010/wordprocessingShape" mc:Ignorable="w14 w15 w16se wp14">
+<w:document xmlns:wpc="http://schemas.microsoft.com/office/word/2010/wordprocessingCanvas" xmlns:cx="http://schemas.microsoft.com/office/drawing/2014/chartex" xmlns:cx1="http://schemas.microsoft.com/office/drawing/2015/9/8/chartex" xmlns:mc="http://schemas.openxmlformats.org/markup-compatibility/2006" xmlns:o="urn:schemas-microsoft-com:office:office" xmlns:r="http://schemas.openxmlformats.org/officeDocument/2006/relationships" xmlns:m="http://schemas.openxmlformats.org/officeDocument/2006/math" xmlns:v="urn:schemas-microsoft-com:vml" xmlns:wp14="http://schemas.microsoft.com/office/word/2010/wordprocessingDrawing" xmlns:wp="http://schemas.openxmlformats.org/drawingml/2006/wordprocessingDrawing" xmlns:w10="urn:schemas-microsoft-com:office:word" xmlns:w="http://schemas.openxmlformats.org/wordprocessingml/2006/main" xmlns:w14="http://schemas.microsoft.com/office/word/2010/wordml" xmlns:w15="http://schemas.microsoft.com/office/word/2012/wordml" xmlns:w16se="http://schemas.microsoft.com/office/word/2015/wordml/symex" xmlns:wpg="http://schemas.microsoft.com/office/word/2010/wordprocessingGroup" xmlns:wpi="http://schemas.microsoft.com/office/word/2010/wordprocessingInk" xmlns:wne="http://schemas.microsoft.com/office/word/2006/wordml" xmlns:wps="http://schemas.microsoft.com/office/word/2010/wordprocessingShape" mc:Ignorable="w14 w15 w16se wp14">
   <w:body>
     <w:sdt>
       <w:sdtPr>
@@ -378,8 +378,18 @@
                                         <w:sz w:val="28"/>
                                         <w:szCs w:val="28"/>
                                       </w:rPr>
-                                      <w:t>Aml Nasser</w:t>
+                                      <w:t xml:space="preserve">Monica </w:t>
                                     </w:r>
+                                    <w:proofErr w:type="spellStart"/>
+                                    <w:r>
+                                      <w:rPr>
+                                        <w:color w:val="595959" w:themeColor="text1" w:themeTint="A6"/>
+                                        <w:sz w:val="28"/>
+                                        <w:szCs w:val="28"/>
+                                      </w:rPr>
+                                      <w:t>Atef</w:t>
+                                    </w:r>
+                                    <w:proofErr w:type="spellEnd"/>
                                   </w:p>
                                 </w:sdtContent>
                               </w:sdt>
@@ -413,7 +423,7 @@
                                         <w:sz w:val="18"/>
                                         <w:szCs w:val="18"/>
                                       </w:rPr>
-                                      <w:t>Amlnasser75@gmail.com</w:t>
+                                      <w:t>monicaatef46@gmail.com</w:t>
                                     </w:r>
                                   </w:sdtContent>
                                 </w:sdt>
@@ -477,8 +487,18 @@
                                   <w:sz w:val="28"/>
                                   <w:szCs w:val="28"/>
                                 </w:rPr>
-                                <w:t>Aml Nasser</w:t>
+                                <w:t xml:space="preserve">Monica </w:t>
                               </w:r>
+                              <w:proofErr w:type="spellStart"/>
+                              <w:r>
+                                <w:rPr>
+                                  <w:color w:val="595959" w:themeColor="text1" w:themeTint="A6"/>
+                                  <w:sz w:val="28"/>
+                                  <w:szCs w:val="28"/>
+                                </w:rPr>
+                                <w:t>Atef</w:t>
+                              </w:r>
+                              <w:proofErr w:type="spellEnd"/>
                             </w:p>
                           </w:sdtContent>
                         </w:sdt>
@@ -512,7 +532,7 @@
                                   <w:sz w:val="18"/>
                                   <w:szCs w:val="18"/>
                                 </w:rPr>
-                                <w:t>Amlnasser75@gmail.com</w:t>
+                                <w:t>monicaatef46@gmail.com</w:t>
                               </w:r>
                             </w:sdtContent>
                           </w:sdt>
@@ -1577,6 +1597,165 @@
               </w:p>
             </w:tc>
           </w:tr>
+          <w:tr>
+            <w:trPr>
+              <w:trHeight w:val="719"/>
+            </w:trPr>
+            <w:tc>
+              <w:tcPr>
+                <w:tcW w:w="1080" w:type="dxa"/>
+              </w:tcPr>
+              <w:p>
+                <w:pPr>
+                  <w:pStyle w:val="Tabletext"/>
+                  <w:spacing w:before="240"/>
+                  <w:jc w:val="center"/>
+                  <w:rPr>
+                    <w:rFonts w:ascii="Times New Roman" w:hAnsi="Times New Roman"/>
+                  </w:rPr>
+                </w:pPr>
+                <w:r>
+                  <w:rPr>
+                    <w:rFonts w:ascii="Times New Roman" w:hAnsi="Times New Roman"/>
+                  </w:rPr>
+                  <w:t>1.3</w:t>
+                </w:r>
+              </w:p>
+            </w:tc>
+            <w:tc>
+              <w:tcPr>
+                <w:tcW w:w="1463" w:type="dxa"/>
+              </w:tcPr>
+              <w:p>
+                <w:pPr>
+                  <w:pStyle w:val="Tabletext"/>
+                  <w:spacing w:before="240"/>
+                  <w:rPr>
+                    <w:rFonts w:ascii="Times New Roman" w:hAnsi="Times New Roman"/>
+                  </w:rPr>
+                </w:pPr>
+                <w:r>
+                  <w:rPr>
+                    <w:rFonts w:ascii="Times New Roman" w:hAnsi="Times New Roman"/>
+                  </w:rPr>
+                  <w:t xml:space="preserve">Monica </w:t>
+                </w:r>
+                <w:proofErr w:type="spellStart"/>
+                <w:r>
+                  <w:rPr>
+                    <w:rFonts w:ascii="Times New Roman" w:hAnsi="Times New Roman"/>
+                  </w:rPr>
+                  <w:t>Atef</w:t>
+                </w:r>
+                <w:proofErr w:type="spellEnd"/>
+              </w:p>
+            </w:tc>
+            <w:tc>
+              <w:tcPr>
+                <w:tcW w:w="1260" w:type="dxa"/>
+              </w:tcPr>
+              <w:p>
+                <w:pPr>
+                  <w:pStyle w:val="Tabletext"/>
+                  <w:spacing w:before="240"/>
+                  <w:rPr>
+                    <w:rFonts w:ascii="Times New Roman" w:hAnsi="Times New Roman" w:hint="cs"/>
+                    <w:rtl/>
+                  </w:rPr>
+                </w:pPr>
+                <w:r>
+                  <w:rPr>
+                    <w:rFonts w:ascii="Times New Roman" w:hAnsi="Times New Roman"/>
+                  </w:rPr>
+                  <w:t>13/05/2022</w:t>
+                </w:r>
+              </w:p>
+            </w:tc>
+            <w:tc>
+              <w:tcPr>
+                <w:tcW w:w="1440" w:type="dxa"/>
+              </w:tcPr>
+              <w:p>
+                <w:pPr>
+                  <w:pStyle w:val="Tabletext"/>
+                  <w:spacing w:before="240"/>
+                  <w:rPr>
+                    <w:rFonts w:ascii="Times New Roman" w:hAnsi="Times New Roman"/>
+                  </w:rPr>
+                </w:pPr>
+                <w:r>
+                  <w:rPr>
+                    <w:rFonts w:ascii="Times New Roman" w:hAnsi="Times New Roman"/>
+                  </w:rPr>
+                  <w:t xml:space="preserve">Hagar </w:t>
+                </w:r>
+                <w:proofErr w:type="spellStart"/>
+                <w:r>
+                  <w:rPr>
+                    <w:rFonts w:ascii="Times New Roman" w:hAnsi="Times New Roman"/>
+                  </w:rPr>
+                  <w:t>Nassar</w:t>
+                </w:r>
+                <w:proofErr w:type="spellEnd"/>
+              </w:p>
+            </w:tc>
+            <w:tc>
+              <w:tcPr>
+                <w:tcW w:w="1170" w:type="dxa"/>
+              </w:tcPr>
+              <w:p>
+                <w:pPr>
+                  <w:pStyle w:val="Tabletext"/>
+                  <w:spacing w:before="240"/>
+                  <w:rPr>
+                    <w:rFonts w:ascii="Times New Roman" w:hAnsi="Times New Roman"/>
+                  </w:rPr>
+                </w:pPr>
+                <w:r>
+                  <w:rPr>
+                    <w:rFonts w:ascii="Times New Roman" w:hAnsi="Times New Roman"/>
+                  </w:rPr>
+                  <w:t>13/05/2022</w:t>
+                </w:r>
+              </w:p>
+            </w:tc>
+            <w:tc>
+              <w:tcPr>
+                <w:tcW w:w="3060" w:type="dxa"/>
+              </w:tcPr>
+              <w:p>
+                <w:pPr>
+                  <w:pStyle w:val="Tabletext"/>
+                  <w:spacing w:before="240"/>
+                  <w:rPr>
+                    <w:rFonts w:ascii="Times New Roman" w:hAnsi="Times New Roman"/>
+                  </w:rPr>
+                </w:pPr>
+                <w:r>
+                  <w:rPr>
+                    <w:rFonts w:ascii="Times New Roman" w:hAnsi="Times New Roman"/>
+                  </w:rPr>
+                  <w:t xml:space="preserve">After Hagar </w:t>
+                </w:r>
+                <w:proofErr w:type="spellStart"/>
+                <w:r>
+                  <w:rPr>
+                    <w:rFonts w:ascii="Times New Roman" w:hAnsi="Times New Roman"/>
+                  </w:rPr>
+                  <w:t>Nassar</w:t>
+                </w:r>
+                <w:proofErr w:type="spellEnd"/>
+                <w:r>
+                  <w:rPr>
+                    <w:rFonts w:ascii="Times New Roman" w:hAnsi="Times New Roman"/>
+                  </w:rPr>
+                  <w:t xml:space="preserve"> Review</w:t>
+                </w:r>
+                <w:bookmarkStart w:id="0" w:name="_GoBack"/>
+                <w:bookmarkEnd w:id="0"/>
+              </w:p>
+            </w:tc>
+          </w:tr>
         </w:tbl>
         <w:p>
           <w:pPr>
@@ -4910,7 +5089,7 @@
           <w:szCs w:val="40"/>
         </w:rPr>
       </w:pPr>
-      <w:bookmarkStart w:id="0" w:name="_Toc102134853"/>
+      <w:bookmarkStart w:id="1" w:name="_Toc102134853"/>
       <w:r>
         <w:rPr>
           <w:sz w:val="40"/>
@@ -4919,7 +5098,7 @@
         <w:lastRenderedPageBreak/>
         <w:t>Introduction</w:t>
       </w:r>
-      <w:bookmarkEnd w:id="0"/>
+      <w:bookmarkEnd w:id="1"/>
     </w:p>
     <w:p>
       <w:pPr>
@@ -4933,7 +5112,7 @@
           <w:szCs w:val="32"/>
         </w:rPr>
       </w:pPr>
-      <w:bookmarkStart w:id="1" w:name="_Toc102134854"/>
+      <w:bookmarkStart w:id="2" w:name="_Toc102134854"/>
       <w:r>
         <w:rPr>
           <w:sz w:val="32"/>
@@ -4941,7 +5120,7 @@
         </w:rPr>
         <w:t>Purpose of project management plan</w:t>
       </w:r>
-      <w:bookmarkEnd w:id="1"/>
+      <w:bookmarkEnd w:id="2"/>
     </w:p>
     <w:p>
       <w:pPr>
@@ -5015,8 +5194,8 @@
           <w:szCs w:val="32"/>
         </w:rPr>
       </w:pPr>
-      <w:bookmarkStart w:id="2" w:name="_Toc100523078"/>
-      <w:bookmarkStart w:id="3" w:name="_Toc102134855"/>
+      <w:bookmarkStart w:id="3" w:name="_Toc100523078"/>
+      <w:bookmarkStart w:id="4" w:name="_Toc102134855"/>
       <w:r>
         <w:rPr>
           <w:sz w:val="32"/>
@@ -5024,8 +5203,8 @@
         </w:rPr>
         <w:t>Summary of project charter</w:t>
       </w:r>
-      <w:bookmarkEnd w:id="2"/>
       <w:bookmarkEnd w:id="3"/>
+      <w:bookmarkEnd w:id="4"/>
     </w:p>
     <w:p>
       <w:pPr>
@@ -5039,7 +5218,7 @@
           <w:szCs w:val="28"/>
         </w:rPr>
       </w:pPr>
-      <w:bookmarkStart w:id="4" w:name="_Toc102134856"/>
+      <w:bookmarkStart w:id="5" w:name="_Toc102134856"/>
       <w:r>
         <w:rPr>
           <w:sz w:val="28"/>
@@ -5047,7 +5226,7 @@
         </w:rPr>
         <w:t>Introduction</w:t>
       </w:r>
-      <w:bookmarkEnd w:id="4"/>
+      <w:bookmarkEnd w:id="5"/>
     </w:p>
     <w:p>
       <w:pPr>
@@ -5177,7 +5356,7 @@
           <w:szCs w:val="28"/>
         </w:rPr>
       </w:pPr>
-      <w:bookmarkStart w:id="5" w:name="_Toc102134857"/>
+      <w:bookmarkStart w:id="6" w:name="_Toc102134857"/>
       <w:r>
         <w:rPr>
           <w:sz w:val="28"/>
@@ -5185,7 +5364,7 @@
         </w:rPr>
         <w:t>Company’s role and strength.</w:t>
       </w:r>
-      <w:bookmarkEnd w:id="5"/>
+      <w:bookmarkEnd w:id="6"/>
     </w:p>
     <w:p>
       <w:pPr>
@@ -5310,7 +5489,7 @@
           <w:rtl/>
         </w:rPr>
       </w:pPr>
-      <w:bookmarkStart w:id="6" w:name="_Toc102134858"/>
+      <w:bookmarkStart w:id="7" w:name="_Toc102134858"/>
       <w:r>
         <w:rPr>
           <w:sz w:val="28"/>
@@ -5318,7 +5497,7 @@
         </w:rPr>
         <w:t>Business need</w:t>
       </w:r>
-      <w:bookmarkEnd w:id="6"/>
+      <w:bookmarkEnd w:id="7"/>
     </w:p>
     <w:p>
       <w:pPr>
@@ -5427,7 +5606,7 @@
           <w:szCs w:val="28"/>
         </w:rPr>
       </w:pPr>
-      <w:bookmarkStart w:id="7" w:name="_Toc102134859"/>
+      <w:bookmarkStart w:id="8" w:name="_Toc102134859"/>
       <w:r>
         <w:rPr>
           <w:sz w:val="28"/>
@@ -5435,7 +5614,7 @@
         </w:rPr>
         <w:t>Unique Solution</w:t>
       </w:r>
-      <w:bookmarkEnd w:id="7"/>
+      <w:bookmarkEnd w:id="8"/>
     </w:p>
     <w:p>
       <w:pPr>
@@ -5599,7 +5778,7 @@
           <w:szCs w:val="28"/>
         </w:rPr>
       </w:pPr>
-      <w:bookmarkStart w:id="8" w:name="_Toc102134860"/>
+      <w:bookmarkStart w:id="9" w:name="_Toc102134860"/>
       <w:r>
         <w:rPr>
           <w:sz w:val="28"/>
@@ -5607,7 +5786,7 @@
         </w:rPr>
         <w:t>Timeline</w:t>
       </w:r>
-      <w:bookmarkEnd w:id="8"/>
+      <w:bookmarkEnd w:id="9"/>
     </w:p>
     <w:p>
       <w:pPr>
@@ -5745,12 +5924,12 @@
           <w:numId w:val="6"/>
         </w:numPr>
       </w:pPr>
-      <w:bookmarkStart w:id="9" w:name="_Toc102134861"/>
+      <w:bookmarkStart w:id="10" w:name="_Toc102134861"/>
       <w:r>
         <w:lastRenderedPageBreak/>
         <w:t>Team</w:t>
       </w:r>
-      <w:bookmarkEnd w:id="9"/>
+      <w:bookmarkEnd w:id="10"/>
       <w:r>
         <w:t xml:space="preserve"> </w:t>
       </w:r>
@@ -5788,8 +5967,17 @@
           <w:sz w:val="24"/>
           <w:szCs w:val="24"/>
         </w:rPr>
-        <w:t>Aml Nasser</w:t>
-      </w:r>
+        <w:t xml:space="preserve">Monica </w:t>
+      </w:r>
+      <w:proofErr w:type="spellStart"/>
+      <w:r>
+        <w:rPr>
+          <w:sz w:val="24"/>
+          <w:szCs w:val="24"/>
+        </w:rPr>
+        <w:t>Atef</w:t>
+      </w:r>
+      <w:proofErr w:type="spellEnd"/>
       <w:r>
         <w:rPr>
           <w:sz w:val="24"/>
@@ -5962,11 +6150,11 @@
           <w:numId w:val="6"/>
         </w:numPr>
       </w:pPr>
-      <w:bookmarkStart w:id="10" w:name="_Toc102134862"/>
+      <w:bookmarkStart w:id="11" w:name="_Toc102134862"/>
       <w:r>
         <w:t>Conclusion</w:t>
       </w:r>
-      <w:bookmarkEnd w:id="10"/>
+      <w:bookmarkEnd w:id="11"/>
     </w:p>
     <w:p>
       <w:pPr>
@@ -5996,7 +6184,7 @@
           <w:szCs w:val="32"/>
         </w:rPr>
       </w:pPr>
-      <w:bookmarkStart w:id="11" w:name="_Toc102134863"/>
+      <w:bookmarkStart w:id="12" w:name="_Toc102134863"/>
       <w:r>
         <w:rPr>
           <w:sz w:val="32"/>
@@ -6011,7 +6199,7 @@
         </w:rPr>
         <w:t>and Constraints</w:t>
       </w:r>
-      <w:bookmarkEnd w:id="11"/>
+      <w:bookmarkEnd w:id="12"/>
     </w:p>
     <w:p>
       <w:pPr>
@@ -6021,11 +6209,11 @@
           <w:numId w:val="11"/>
         </w:numPr>
       </w:pPr>
-      <w:bookmarkStart w:id="12" w:name="_Toc102134864"/>
+      <w:bookmarkStart w:id="13" w:name="_Toc102134864"/>
       <w:r>
         <w:t>Assumptions:</w:t>
       </w:r>
-      <w:bookmarkEnd w:id="12"/>
+      <w:bookmarkEnd w:id="13"/>
     </w:p>
     <w:p>
       <w:pPr>
@@ -6061,11 +6249,11 @@
           <w:numId w:val="11"/>
         </w:numPr>
       </w:pPr>
-      <w:bookmarkStart w:id="13" w:name="_Toc102134865"/>
+      <w:bookmarkStart w:id="14" w:name="_Toc102134865"/>
       <w:r>
         <w:t>Constraints:</w:t>
       </w:r>
-      <w:bookmarkEnd w:id="13"/>
+      <w:bookmarkEnd w:id="14"/>
     </w:p>
     <w:p>
       <w:pPr>
@@ -6184,7 +6372,7 @@
           <w:szCs w:val="32"/>
         </w:rPr>
       </w:pPr>
-      <w:bookmarkStart w:id="14" w:name="_Toc102134866"/>
+      <w:bookmarkStart w:id="15" w:name="_Toc102134866"/>
       <w:r>
         <w:rPr>
           <w:sz w:val="32"/>
@@ -6192,7 +6380,7 @@
         </w:rPr>
         <w:t>Scope Management</w:t>
       </w:r>
-      <w:bookmarkEnd w:id="14"/>
+      <w:bookmarkEnd w:id="15"/>
     </w:p>
     <w:p>
       <w:pPr>
@@ -6225,7 +6413,7 @@
                 <w:szCs w:val="24"/>
               </w:rPr>
             </w:pPr>
-            <w:bookmarkStart w:id="15" w:name="_Hlk77595747"/>
+            <w:bookmarkStart w:id="16" w:name="_Hlk77595747"/>
             <w:r>
               <w:rPr>
                 <w:rFonts w:asciiTheme="majorBidi" w:hAnsiTheme="majorBidi" w:cstheme="majorBidi"/>
@@ -6313,7 +6501,7 @@
             <w:gridSpan w:val="2"/>
             <w:shd w:val="clear" w:color="auto" w:fill="BFBFBF" w:themeFill="background1" w:themeFillShade="BF"/>
           </w:tcPr>
-          <w:bookmarkEnd w:id="15"/>
+          <w:bookmarkEnd w:id="16"/>
           <w:p>
             <w:pPr>
               <w:jc w:val="center"/>
@@ -6349,7 +6537,7 @@
                 <w:szCs w:val="24"/>
               </w:rPr>
             </w:pPr>
-            <w:bookmarkStart w:id="16" w:name="_Hlk77596490"/>
+            <w:bookmarkStart w:id="17" w:name="_Hlk77596490"/>
             <w:r>
               <w:rPr>
                 <w:rFonts w:cstheme="minorHAnsi"/>
@@ -6385,7 +6573,7 @@
           </w:p>
         </w:tc>
       </w:tr>
-      <w:bookmarkEnd w:id="16"/>
+      <w:bookmarkEnd w:id="17"/>
       <w:tr>
         <w:tc>
           <w:tcPr>
@@ -7374,7 +7562,7 @@
           <w:szCs w:val="32"/>
         </w:rPr>
       </w:pPr>
-      <w:bookmarkStart w:id="17" w:name="_Toc102134867"/>
+      <w:bookmarkStart w:id="18" w:name="_Toc102134867"/>
       <w:r>
         <w:rPr>
           <w:sz w:val="32"/>
@@ -7382,7 +7570,7 @@
         </w:rPr>
         <w:t>Work Breakdown Structure</w:t>
       </w:r>
-      <w:bookmarkEnd w:id="17"/>
+      <w:bookmarkEnd w:id="18"/>
     </w:p>
     <w:p/>
     <w:p>
@@ -7393,7 +7581,7 @@
           <w:numId w:val="22"/>
         </w:numPr>
       </w:pPr>
-      <w:bookmarkStart w:id="18" w:name="_Toc102134868"/>
+      <w:bookmarkStart w:id="19" w:name="_Toc102134868"/>
       <w:r>
         <w:rPr>
           <w:noProof/>
@@ -7465,7 +7653,7 @@
       <w:r>
         <w:t>Diagram</w:t>
       </w:r>
-      <w:bookmarkEnd w:id="18"/>
+      <w:bookmarkEnd w:id="19"/>
     </w:p>
     <w:p>
       <w:pPr>
@@ -7475,11 +7663,11 @@
           <w:numId w:val="22"/>
         </w:numPr>
       </w:pPr>
-      <w:bookmarkStart w:id="19" w:name="_Toc102134869"/>
+      <w:bookmarkStart w:id="20" w:name="_Toc102134869"/>
       <w:r>
         <w:t>Roles</w:t>
       </w:r>
-      <w:bookmarkEnd w:id="19"/>
+      <w:bookmarkEnd w:id="20"/>
     </w:p>
     <w:p>
       <w:r>
@@ -7493,22 +7681,20 @@
       </w:r>
     </w:p>
     <w:p>
-      <w:r>
-        <w:t xml:space="preserve">       </w:t>
-      </w:r>
-      <w:hyperlink r:id="rId12" w:history="1">
-        <w:r>
-          <w:rPr>
-            <w:rStyle w:val="Hyperlink"/>
-          </w:rPr>
-          <w:t>https://github.com/Aml-Nasser/QA_Foodies/tree/master/Concept</w:t>
-        </w:r>
-      </w:hyperlink>
-      <w:r>
-        <w:t xml:space="preserve"> </w:t>
+      <w:pPr>
+        <w:rPr>
+          <w:color w:val="2E74B5" w:themeColor="accent1" w:themeShade="BF"/>
+          <w:u w:val="single"/>
+        </w:rPr>
+      </w:pPr>
+      <w:r>
+        <w:rPr>
+          <w:color w:val="2E74B5" w:themeColor="accent1" w:themeShade="BF"/>
+          <w:u w:val="single"/>
+        </w:rPr>
+        <w:t>https://github.com/MonicaAtef/QA_Foodies/tree/master/Concept</w:t>
       </w:r>
     </w:p>
-    <w:p/>
     <w:p/>
     <w:p/>
     <w:p>
@@ -7523,15 +7709,16 @@
           <w:szCs w:val="40"/>
         </w:rPr>
       </w:pPr>
-      <w:bookmarkStart w:id="20" w:name="_Toc102134870"/>
+      <w:bookmarkStart w:id="21" w:name="_Toc102134870"/>
       <w:r>
         <w:rPr>
           <w:sz w:val="40"/>
           <w:szCs w:val="40"/>
         </w:rPr>
+        <w:lastRenderedPageBreak/>
         <w:t>Change Control Management</w:t>
       </w:r>
-      <w:bookmarkEnd w:id="20"/>
+      <w:bookmarkEnd w:id="21"/>
     </w:p>
     <w:p>
       <w:pPr>
@@ -7584,7 +7771,7 @@
           <w:szCs w:val="40"/>
         </w:rPr>
       </w:pPr>
-      <w:bookmarkStart w:id="21" w:name="_Toc102134871"/>
+      <w:bookmarkStart w:id="22" w:name="_Toc102134871"/>
       <w:r>
         <w:rPr>
           <w:sz w:val="40"/>
@@ -7592,7 +7779,7 @@
         </w:rPr>
         <w:t>Schedule / Time Management</w:t>
       </w:r>
-      <w:bookmarkEnd w:id="21"/>
+      <w:bookmarkEnd w:id="22"/>
     </w:p>
     <w:p/>
     <w:p>
@@ -7607,7 +7794,7 @@
           <w:szCs w:val="32"/>
         </w:rPr>
       </w:pPr>
-      <w:bookmarkStart w:id="22" w:name="_Toc102134872"/>
+      <w:bookmarkStart w:id="23" w:name="_Toc102134872"/>
       <w:r>
         <w:rPr>
           <w:sz w:val="32"/>
@@ -7615,7 +7802,7 @@
         </w:rPr>
         <w:t>Milestones</w:t>
       </w:r>
-      <w:bookmarkEnd w:id="22"/>
+      <w:bookmarkEnd w:id="23"/>
     </w:p>
     <w:p/>
     <w:tbl>
@@ -8076,6 +8263,15 @@
               </w:rPr>
               <w:t>Release Two</w:t>
             </w:r>
+            <w:r>
+              <w:rPr>
+                <w:rFonts w:hint="cs"/>
+                <w:sz w:val="24"/>
+                <w:szCs w:val="24"/>
+                <w:rtl/>
+              </w:rPr>
+              <w:t>س</w:t>
+            </w:r>
           </w:p>
         </w:tc>
       </w:tr>
@@ -8104,7 +8300,90 @@
                 <w:sz w:val="24"/>
                 <w:szCs w:val="24"/>
               </w:rPr>
-              <w:t>TBD</w:t>
+              <w:t>-</w:t>
+            </w:r>
+            <w:proofErr w:type="spellStart"/>
+            <w:r>
+              <w:rPr>
+                <w:sz w:val="24"/>
+                <w:szCs w:val="24"/>
+              </w:rPr>
+              <w:t>FrontEnd</w:t>
+            </w:r>
+            <w:proofErr w:type="spellEnd"/>
+            <w:r>
+              <w:rPr>
+                <w:sz w:val="24"/>
+                <w:szCs w:val="24"/>
+              </w:rPr>
+              <w:t>.</w:t>
+            </w:r>
+          </w:p>
+          <w:p>
+            <w:pPr>
+              <w:spacing w:before="240" w:line="240" w:lineRule="auto"/>
+              <w:ind w:right="900"/>
+              <w:rPr>
+                <w:sz w:val="24"/>
+                <w:szCs w:val="24"/>
+              </w:rPr>
+            </w:pPr>
+            <w:r>
+              <w:rPr>
+                <w:sz w:val="24"/>
+                <w:szCs w:val="24"/>
+              </w:rPr>
+              <w:t>-</w:t>
+            </w:r>
+            <w:proofErr w:type="spellStart"/>
+            <w:r>
+              <w:rPr>
+                <w:sz w:val="24"/>
+                <w:szCs w:val="24"/>
+              </w:rPr>
+              <w:t>BackEnd</w:t>
+            </w:r>
+            <w:proofErr w:type="spellEnd"/>
+            <w:r>
+              <w:rPr>
+                <w:sz w:val="24"/>
+                <w:szCs w:val="24"/>
+              </w:rPr>
+              <w:t>.</w:t>
+            </w:r>
+          </w:p>
+          <w:p>
+            <w:pPr>
+              <w:spacing w:before="240" w:line="240" w:lineRule="auto"/>
+              <w:ind w:right="900"/>
+              <w:rPr>
+                <w:sz w:val="24"/>
+                <w:szCs w:val="24"/>
+              </w:rPr>
+            </w:pPr>
+            <w:r>
+              <w:rPr>
+                <w:sz w:val="24"/>
+                <w:szCs w:val="24"/>
+              </w:rPr>
+              <w:t>-Middleware.</w:t>
+            </w:r>
+          </w:p>
+          <w:p>
+            <w:pPr>
+              <w:spacing w:before="240" w:line="240" w:lineRule="auto"/>
+              <w:ind w:right="900"/>
+              <w:rPr>
+                <w:sz w:val="24"/>
+                <w:szCs w:val="24"/>
+              </w:rPr>
+            </w:pPr>
+            <w:r>
+              <w:rPr>
+                <w:sz w:val="24"/>
+                <w:szCs w:val="24"/>
+              </w:rPr>
+              <w:t>-Database.</w:t>
             </w:r>
           </w:p>
         </w:tc>
@@ -8294,8 +8573,6 @@
     </w:tbl>
     <w:p/>
     <w:p/>
-    <w:p/>
-    <w:p/>
     <w:p>
       <w:pPr>
         <w:pStyle w:val="Heading2"/>
@@ -8308,7 +8585,7 @@
           <w:szCs w:val="32"/>
         </w:rPr>
       </w:pPr>
-      <w:bookmarkStart w:id="23" w:name="_Toc102134873"/>
+      <w:bookmarkStart w:id="24" w:name="_Toc102134873"/>
       <w:r>
         <w:rPr>
           <w:sz w:val="32"/>
@@ -8316,7 +8593,7 @@
         </w:rPr>
         <w:t>Project Schedule</w:t>
       </w:r>
-      <w:bookmarkEnd w:id="23"/>
+      <w:bookmarkEnd w:id="24"/>
     </w:p>
     <w:p>
       <w:pPr>
@@ -8403,24 +8680,12 @@
           <w:szCs w:val="24"/>
         </w:rPr>
       </w:pPr>
-      <w:hyperlink r:id="rId13" w:history="1">
+      <w:hyperlink r:id="rId12" w:history="1">
         <w:r>
           <w:rPr>
             <w:rStyle w:val="Hyperlink"/>
           </w:rPr>
-          <w:t>https://hagar-nassar.monday.</w:t>
-        </w:r>
-        <w:r>
-          <w:rPr>
-            <w:rStyle w:val="Hyperlink"/>
-          </w:rPr>
-          <w:t>c</w:t>
-        </w:r>
-        <w:r>
-          <w:rPr>
-            <w:rStyle w:val="Hyperlink"/>
-          </w:rPr>
-          <w:t>om/boards/2612037162</w:t>
+          <w:t>https://hagar-nassar.monday.com/boards/2612037162</w:t>
         </w:r>
       </w:hyperlink>
       <w:r>
@@ -8444,7 +8709,7 @@
           <w:szCs w:val="32"/>
         </w:rPr>
       </w:pPr>
-      <w:bookmarkStart w:id="24" w:name="_Toc102134874"/>
+      <w:bookmarkStart w:id="25" w:name="_Toc102134874"/>
       <w:r>
         <w:rPr>
           <w:sz w:val="32"/>
@@ -8452,7 +8717,7 @@
         </w:rPr>
         <w:t>Dependencies</w:t>
       </w:r>
-      <w:bookmarkEnd w:id="24"/>
+      <w:bookmarkEnd w:id="25"/>
     </w:p>
     <w:p>
       <w:pPr>
@@ -8608,7 +8873,7 @@
                     <pic:cNvPicPr/>
                   </pic:nvPicPr>
                   <pic:blipFill>
-                    <a:blip r:embed="rId14">
+                    <a:blip r:embed="rId13">
                       <a:extLst>
                         <a:ext uri="{28A0092B-C50C-407E-A947-70E740481C1C}">
                           <a14:useLocalDpi xmlns:a14="http://schemas.microsoft.com/office/drawing/2010/main" val="0"/>
@@ -8702,7 +8967,7 @@
           <w:szCs w:val="40"/>
         </w:rPr>
       </w:pPr>
-      <w:bookmarkStart w:id="25" w:name="_Toc102134875"/>
+      <w:bookmarkStart w:id="26" w:name="_Toc102134875"/>
       <w:r>
         <w:rPr>
           <w:sz w:val="40"/>
@@ -8710,7 +8975,7 @@
         </w:rPr>
         <w:t>Quality Management</w:t>
       </w:r>
-      <w:bookmarkEnd w:id="25"/>
+      <w:bookmarkEnd w:id="26"/>
     </w:p>
     <w:p>
       <w:pPr>
@@ -8750,25 +9015,32 @@
       </w:r>
     </w:p>
     <w:p>
-      <w:r>
-        <w:t xml:space="preserve">    </w:t>
-      </w:r>
-      <w:r>
-        <w:t xml:space="preserve">       </w:t>
-      </w:r>
-      <w:r>
-        <w:t xml:space="preserve">   </w:t>
-      </w:r>
-      <w:hyperlink r:id="rId15" w:history="1">
-        <w:r>
-          <w:rPr>
-            <w:rStyle w:val="Hyperlink"/>
-          </w:rPr>
-          <w:t>https://github.com/Aml-Nasser/QA_Foodies/tree/master/Concept</w:t>
-        </w:r>
-      </w:hyperlink>
-      <w:r>
+      <w:pPr>
+        <w:rPr>
+          <w:color w:val="2E74B5" w:themeColor="accent1" w:themeShade="BF"/>
+          <w:u w:val="single"/>
+        </w:rPr>
+      </w:pPr>
+      <w:r>
+        <w:rPr>
+          <w:color w:val="2E74B5" w:themeColor="accent1" w:themeShade="BF"/>
+          <w:u w:val="single"/>
+        </w:rPr>
         <w:t xml:space="preserve"> </w:t>
+      </w:r>
+      <w:r>
+        <w:rPr>
+          <w:color w:val="2E74B5" w:themeColor="accent1" w:themeShade="BF"/>
+          <w:u w:val="single"/>
+        </w:rPr>
+        <w:t xml:space="preserve">  </w:t>
+      </w:r>
+      <w:r>
+        <w:rPr>
+          <w:color w:val="2E74B5" w:themeColor="accent1" w:themeShade="BF"/>
+          <w:u w:val="single"/>
+        </w:rPr>
+        <w:t>https://github.com/MonicaAtef/QA_Foodies/blob/master/Concept/F_Quality_Management_Plan.doc</w:t>
       </w:r>
     </w:p>
     <w:p>
@@ -8783,7 +9055,7 @@
           <w:szCs w:val="40"/>
         </w:rPr>
       </w:pPr>
-      <w:bookmarkStart w:id="26" w:name="_Toc102134876"/>
+      <w:bookmarkStart w:id="27" w:name="_Toc102134876"/>
       <w:r>
         <w:rPr>
           <w:sz w:val="40"/>
@@ -8798,7 +9070,7 @@
         </w:rPr>
         <w:t xml:space="preserve"> Management</w:t>
       </w:r>
-      <w:bookmarkEnd w:id="26"/>
+      <w:bookmarkEnd w:id="27"/>
     </w:p>
     <w:p>
       <w:pPr>
@@ -9239,7 +9511,6 @@
                             <w:pPr>
                               <w:jc w:val="center"/>
                               <w:rPr>
-                                <w:rFonts w:hint="cs"/>
                                 <w:lang w:bidi="ar-EG"/>
                               </w:rPr>
                             </w:pPr>
@@ -9279,7 +9550,6 @@
                       <w:pPr>
                         <w:jc w:val="center"/>
                         <w:rPr>
-                          <w:rFonts w:hint="cs"/>
                           <w:lang w:bidi="ar-EG"/>
                         </w:rPr>
                       </w:pPr>
@@ -9358,7 +9628,6 @@
                             <w:pPr>
                               <w:jc w:val="center"/>
                               <w:rPr>
-                                <w:rFonts w:hint="cs"/>
                                 <w:lang w:bidi="ar-EG"/>
                               </w:rPr>
                             </w:pPr>
@@ -9366,19 +9635,7 @@
                               <w:rPr>
                                 <w:lang w:bidi="ar-EG"/>
                               </w:rPr>
-                              <w:t>Dev</w:t>
-                            </w:r>
-                            <w:r>
-                              <w:rPr>
-                                <w:lang w:bidi="ar-EG"/>
-                              </w:rPr>
-                              <w:t>elopment</w:t>
-                            </w:r>
-                            <w:r>
-                              <w:rPr>
-                                <w:lang w:bidi="ar-EG"/>
-                              </w:rPr>
-                              <w:t xml:space="preserve"> Branch</w:t>
+                              <w:t>Development Branch</w:t>
                             </w:r>
                           </w:p>
                         </w:txbxContent>
@@ -9410,7 +9667,6 @@
                       <w:pPr>
                         <w:jc w:val="center"/>
                         <w:rPr>
-                          <w:rFonts w:hint="cs"/>
                           <w:lang w:bidi="ar-EG"/>
                         </w:rPr>
                       </w:pPr>
@@ -9418,19 +9674,7 @@
                         <w:rPr>
                           <w:lang w:bidi="ar-EG"/>
                         </w:rPr>
-                        <w:t>Dev</w:t>
-                      </w:r>
-                      <w:r>
-                        <w:rPr>
-                          <w:lang w:bidi="ar-EG"/>
-                        </w:rPr>
-                        <w:t>elopment</w:t>
-                      </w:r>
-                      <w:r>
-                        <w:rPr>
-                          <w:lang w:bidi="ar-EG"/>
-                        </w:rPr>
-                        <w:t xml:space="preserve"> Branch</w:t>
+                        <w:t>Development Branch</w:t>
                       </w:r>
                     </w:p>
                   </w:txbxContent>
@@ -9484,21 +9728,7 @@
           <w:sz w:val="24"/>
           <w:szCs w:val="24"/>
         </w:rPr>
-        <w:t xml:space="preserve">Tags </w:t>
-      </w:r>
-      <w:r>
-        <w:rPr>
-          <w:sz w:val="24"/>
-          <w:szCs w:val="24"/>
-        </w:rPr>
-        <w:t>F</w:t>
-      </w:r>
-      <w:r>
-        <w:rPr>
-          <w:sz w:val="24"/>
-          <w:szCs w:val="24"/>
-        </w:rPr>
-        <w:t>ormat (DayMonthYear-Inter/Release-no of release)</w:t>
+        <w:t>Tags Format (DayMonthYear-Inter/Release-no of release)</w:t>
       </w:r>
     </w:p>
     <w:tbl>
@@ -9538,14 +9768,7 @@
                 <w:sz w:val="24"/>
                 <w:szCs w:val="24"/>
               </w:rPr>
-              <w:t>Ex</w:t>
-            </w:r>
-            <w:r>
-              <w:rPr>
-                <w:sz w:val="24"/>
-                <w:szCs w:val="24"/>
-              </w:rPr>
-              <w:t xml:space="preserve">: </w:t>
+              <w:t xml:space="preserve">Ex: </w:t>
             </w:r>
             <w:r>
               <w:rPr>
@@ -9693,7 +9916,25 @@
           <w:szCs w:val="24"/>
           <w:lang w:bidi="ar-EG"/>
         </w:rPr>
-        <w:t xml:space="preserve">        Readme File is provided to help identifying the location of each file </w:t>
+        <w:t xml:space="preserve">        Readme File </w:t>
+      </w:r>
+      <w:proofErr w:type="gramStart"/>
+      <w:r>
+        <w:rPr>
+          <w:sz w:val="24"/>
+          <w:szCs w:val="24"/>
+          <w:lang w:bidi="ar-EG"/>
+        </w:rPr>
+        <w:t>is provided</w:t>
+      </w:r>
+      <w:proofErr w:type="gramEnd"/>
+      <w:r>
+        <w:rPr>
+          <w:sz w:val="24"/>
+          <w:szCs w:val="24"/>
+          <w:lang w:bidi="ar-EG"/>
+        </w:rPr>
+        <w:t xml:space="preserve"> to help identifying the location of each file </w:t>
       </w:r>
       <w:r>
         <w:rPr>
@@ -9719,39 +9960,23 @@
     </w:p>
     <w:p>
       <w:pPr>
-        <w:ind w:left="744"/>
+        <w:spacing w:after="0"/>
         <w:jc w:val="both"/>
         <w:rPr>
-          <w:rFonts w:hint="cs"/>
-          <w:sz w:val="24"/>
-          <w:szCs w:val="24"/>
-          <w:rtl/>
-        </w:rPr>
-      </w:pPr>
-      <w:r>
-        <w:rPr>
-          <w:sz w:val="24"/>
-          <w:szCs w:val="24"/>
-        </w:rPr>
-        <w:t xml:space="preserve">        </w:t>
-      </w:r>
-      <w:hyperlink r:id="rId16" w:history="1">
+          <w:sz w:val="26"/>
+          <w:szCs w:val="26"/>
+        </w:rPr>
+      </w:pPr>
+      <w:hyperlink r:id="rId14" w:history="1">
         <w:r>
           <w:rPr>
             <w:rStyle w:val="Hyperlink"/>
-            <w:sz w:val="24"/>
-            <w:szCs w:val="24"/>
+            <w:sz w:val="26"/>
+            <w:szCs w:val="26"/>
           </w:rPr>
-          <w:t>https://github.com/Aml-Nasser/QA_Foodies</w:t>
+          <w:t>https://github.com/MonicaAtef/QA_Foodies</w:t>
         </w:r>
       </w:hyperlink>
-      <w:r>
-        <w:rPr>
-          <w:sz w:val="24"/>
-          <w:szCs w:val="24"/>
-        </w:rPr>
-        <w:t xml:space="preserve"> </w:t>
-      </w:r>
     </w:p>
     <w:p>
       <w:pPr>
@@ -9784,7 +10009,7 @@
                     <pic:cNvPicPr/>
                   </pic:nvPicPr>
                   <pic:blipFill>
-                    <a:blip r:embed="rId17">
+                    <a:blip r:embed="rId15">
                       <a:extLst>
                         <a:ext uri="{28A0092B-C50C-407E-A947-70E740481C1C}">
                           <a14:useLocalDpi xmlns:a14="http://schemas.microsoft.com/office/drawing/2010/main" val="0"/>
@@ -9823,7 +10048,7 @@
           <w:szCs w:val="40"/>
         </w:rPr>
       </w:pPr>
-      <w:bookmarkStart w:id="27" w:name="_Toc102134877"/>
+      <w:bookmarkStart w:id="28" w:name="_Toc102134877"/>
       <w:r>
         <w:rPr>
           <w:sz w:val="40"/>
@@ -9839,7 +10064,7 @@
         </w:rPr>
         <w:t xml:space="preserve"> Management</w:t>
       </w:r>
-      <w:bookmarkEnd w:id="27"/>
+      <w:bookmarkEnd w:id="28"/>
     </w:p>
     <w:p>
       <w:pPr>
@@ -9866,11 +10091,11 @@
           <w:numId w:val="19"/>
         </w:numPr>
       </w:pPr>
-      <w:bookmarkStart w:id="28" w:name="_Toc102134878"/>
+      <w:bookmarkStart w:id="29" w:name="_Toc102134878"/>
       <w:r>
         <w:t>Communication goals:</w:t>
       </w:r>
-      <w:bookmarkEnd w:id="28"/>
+      <w:bookmarkEnd w:id="29"/>
     </w:p>
     <w:p>
       <w:pPr>
@@ -9926,11 +10151,11 @@
           <w:numId w:val="19"/>
         </w:numPr>
       </w:pPr>
-      <w:bookmarkStart w:id="29" w:name="_Toc102134879"/>
+      <w:bookmarkStart w:id="30" w:name="_Toc102134879"/>
       <w:r>
         <w:t>Stockholders' communication:</w:t>
       </w:r>
-      <w:bookmarkEnd w:id="29"/>
+      <w:bookmarkEnd w:id="30"/>
     </w:p>
     <w:p>
       <w:pPr>
@@ -9951,11 +10176,11 @@
           <w:numId w:val="19"/>
         </w:numPr>
       </w:pPr>
-      <w:bookmarkStart w:id="30" w:name="_Toc102134880"/>
+      <w:bookmarkStart w:id="31" w:name="_Toc102134880"/>
       <w:r>
         <w:t>Project Teams' communication:</w:t>
       </w:r>
-      <w:bookmarkEnd w:id="30"/>
+      <w:bookmarkEnd w:id="31"/>
     </w:p>
     <w:p>
       <w:pPr>
@@ -9999,7 +10224,7 @@
           <w:szCs w:val="32"/>
         </w:rPr>
       </w:pPr>
-      <w:bookmarkStart w:id="31" w:name="_Toc102134881"/>
+      <w:bookmarkStart w:id="32" w:name="_Toc102134881"/>
       <w:r>
         <w:rPr>
           <w:sz w:val="32"/>
@@ -10007,7 +10232,7 @@
         </w:rPr>
         <w:t>Communication Matrix</w:t>
       </w:r>
-      <w:bookmarkEnd w:id="31"/>
+      <w:bookmarkEnd w:id="32"/>
     </w:p>
     <w:p>
       <w:pPr>
@@ -10060,7 +10285,7 @@
             <w:shd w:val="clear" w:color="auto" w:fill="E7E6E6" w:themeFill="background2"/>
           </w:tcPr>
           <w:p>
-            <w:bookmarkStart w:id="32" w:name="_Hlk100573562"/>
+            <w:bookmarkStart w:id="33" w:name="_Hlk100573562"/>
           </w:p>
           <w:p>
             <w:pPr>
@@ -10642,7 +10867,7 @@
           </w:p>
         </w:tc>
       </w:tr>
-      <w:bookmarkEnd w:id="32"/>
+      <w:bookmarkEnd w:id="33"/>
     </w:tbl>
     <w:p>
       <w:pPr>
@@ -10661,7 +10886,7 @@
           <w:szCs w:val="40"/>
         </w:rPr>
       </w:pPr>
-      <w:bookmarkStart w:id="33" w:name="_Toc102134882"/>
+      <w:bookmarkStart w:id="34" w:name="_Toc102134882"/>
       <w:r>
         <w:rPr>
           <w:sz w:val="40"/>
@@ -10669,7 +10894,7 @@
         </w:rPr>
         <w:t>Risk Management</w:t>
       </w:r>
-      <w:bookmarkEnd w:id="33"/>
+      <w:bookmarkEnd w:id="34"/>
     </w:p>
     <w:p>
       <w:pPr>
@@ -10732,32 +10957,23 @@
     </w:p>
     <w:p>
       <w:pPr>
-        <w:ind w:left="744"/>
+        <w:ind w:left="720"/>
         <w:jc w:val="both"/>
         <w:rPr>
-          <w:sz w:val="24"/>
-          <w:szCs w:val="24"/>
-          <w:lang w:bidi="ar-EG"/>
-        </w:rPr>
-      </w:pPr>
-      <w:hyperlink r:id="rId18" w:history="1">
-        <w:r>
-          <w:rPr>
-            <w:rStyle w:val="Hyperlink"/>
-            <w:sz w:val="24"/>
-            <w:szCs w:val="24"/>
-            <w:lang w:bidi="ar-EG"/>
-          </w:rPr>
-          <w:t>https://github.com/Aml-Nasser/QA_Foodies/tree/master/Monitor%20and%20Control</w:t>
-        </w:r>
-      </w:hyperlink>
-      <w:r>
-        <w:rPr>
-          <w:sz w:val="24"/>
-          <w:szCs w:val="24"/>
-          <w:lang w:bidi="ar-EG"/>
-        </w:rPr>
-        <w:t xml:space="preserve"> </w:t>
+          <w:color w:val="2E74B5" w:themeColor="accent1" w:themeShade="BF"/>
+          <w:sz w:val="24"/>
+          <w:szCs w:val="24"/>
+          <w:u w:val="single"/>
+        </w:rPr>
+      </w:pPr>
+      <w:r>
+        <w:rPr>
+          <w:color w:val="2E74B5" w:themeColor="accent1" w:themeShade="BF"/>
+          <w:sz w:val="24"/>
+          <w:szCs w:val="24"/>
+          <w:u w:val="single"/>
+        </w:rPr>
+        <w:t>https://github.com/MonicaAtef/QA_Foodies/tree/master/Monitor%20and%20Control</w:t>
       </w:r>
     </w:p>
     <w:p>
@@ -10782,7 +10998,7 @@
           <w:szCs w:val="32"/>
         </w:rPr>
       </w:pPr>
-      <w:bookmarkStart w:id="34" w:name="_Toc102134883"/>
+      <w:bookmarkStart w:id="35" w:name="_Toc102134883"/>
       <w:r>
         <w:rPr>
           <w:sz w:val="32"/>
@@ -10790,7 +11006,7 @@
         </w:rPr>
         <w:t>Risk Log</w:t>
       </w:r>
-      <w:bookmarkEnd w:id="34"/>
+      <w:bookmarkEnd w:id="35"/>
     </w:p>
     <w:p>
       <w:pPr>
@@ -10853,40 +11069,34 @@
     </w:p>
     <w:p>
       <w:pPr>
-        <w:ind w:left="744"/>
+        <w:pStyle w:val="ListParagraph"/>
         <w:jc w:val="both"/>
         <w:rPr>
           <w:sz w:val="24"/>
           <w:szCs w:val="24"/>
         </w:rPr>
       </w:pPr>
-      <w:hyperlink r:id="rId19" w:history="1">
-        <w:r>
-          <w:rPr>
-            <w:rStyle w:val="Hyperlink"/>
-            <w:sz w:val="24"/>
-            <w:szCs w:val="24"/>
-          </w:rPr>
-          <w:t>https://github.com/Aml-Nasser/QA_Foodies/tree/master/Monitor%20and%20Control</w:t>
-        </w:r>
-      </w:hyperlink>
-      <w:r>
-        <w:rPr>
-          <w:sz w:val="24"/>
-          <w:szCs w:val="24"/>
-        </w:rPr>
-        <w:t xml:space="preserve"> </w:t>
-      </w:r>
     </w:p>
     <w:p>
       <w:pPr>
-        <w:pStyle w:val="ListParagraph"/>
+        <w:ind w:left="720"/>
         <w:jc w:val="both"/>
         <w:rPr>
-          <w:sz w:val="24"/>
-          <w:szCs w:val="24"/>
-        </w:rPr>
-      </w:pPr>
+          <w:color w:val="2E74B5" w:themeColor="accent1" w:themeShade="BF"/>
+          <w:sz w:val="24"/>
+          <w:szCs w:val="24"/>
+          <w:u w:val="single"/>
+        </w:rPr>
+      </w:pPr>
+      <w:r>
+        <w:rPr>
+          <w:color w:val="2E74B5" w:themeColor="accent1" w:themeShade="BF"/>
+          <w:sz w:val="24"/>
+          <w:szCs w:val="24"/>
+          <w:u w:val="single"/>
+        </w:rPr>
+        <w:t>https://github.com/MonicaAtef/QA_Foodies/tree/master/Monitor%20and%20Control</w:t>
+      </w:r>
     </w:p>
     <w:p>
       <w:pPr>
@@ -10900,7 +11110,7 @@
           <w:szCs w:val="40"/>
         </w:rPr>
       </w:pPr>
-      <w:bookmarkStart w:id="35" w:name="_Toc102134884"/>
+      <w:bookmarkStart w:id="36" w:name="_Toc102134884"/>
       <w:r>
         <w:rPr>
           <w:sz w:val="40"/>
@@ -10915,7 +11125,7 @@
         </w:rPr>
         <w:t xml:space="preserve"> and Escalation</w:t>
       </w:r>
-      <w:bookmarkEnd w:id="35"/>
+      <w:bookmarkEnd w:id="36"/>
     </w:p>
     <w:p>
       <w:pPr>
@@ -10981,30 +11191,25 @@
     </w:p>
     <w:p>
       <w:pPr>
-        <w:ind w:left="744"/>
-        <w:jc w:val="both"/>
-        <w:rPr>
-          <w:sz w:val="24"/>
-          <w:szCs w:val="24"/>
-        </w:rPr>
-      </w:pPr>
-      <w:hyperlink r:id="rId20" w:history="1">
-        <w:r>
-          <w:rPr>
-            <w:rStyle w:val="Hyperlink"/>
-            <w:sz w:val="24"/>
-            <w:szCs w:val="24"/>
-          </w:rPr>
-          <w:t>https://github.com/Aml-Nasser/QA_Foodies/tree/master/Monitor%20and%20Control</w:t>
-        </w:r>
-      </w:hyperlink>
-    </w:p>
-    <w:p>
-      <w:pPr>
-        <w:rPr>
+        <w:rPr>
+          <w:color w:val="2E74B5" w:themeColor="accent1" w:themeShade="BF"/>
           <w:highlight w:val="yellow"/>
-        </w:rPr>
-      </w:pPr>
+          <w:u w:val="single"/>
+        </w:rPr>
+      </w:pPr>
+      <w:r>
+        <w:rPr>
+          <w:color w:val="2E74B5" w:themeColor="accent1" w:themeShade="BF"/>
+        </w:rPr>
+        <w:t xml:space="preserve">             </w:t>
+      </w:r>
+      <w:r>
+        <w:rPr>
+          <w:color w:val="2E74B5" w:themeColor="accent1" w:themeShade="BF"/>
+          <w:u w:val="single"/>
+        </w:rPr>
+        <w:t>https://github.com/MonicaAtef/QA_Foodies/tree/master/Monitor%20and%20Control</w:t>
+      </w:r>
     </w:p>
     <w:p>
       <w:pPr>
@@ -11018,7 +11223,7 @@
           <w:szCs w:val="32"/>
         </w:rPr>
       </w:pPr>
-      <w:bookmarkStart w:id="36" w:name="_Toc102134885"/>
+      <w:bookmarkStart w:id="37" w:name="_Toc102134885"/>
       <w:r>
         <w:rPr>
           <w:sz w:val="32"/>
@@ -11026,7 +11231,7 @@
         </w:rPr>
         <w:t>Issue Log</w:t>
       </w:r>
-      <w:bookmarkEnd w:id="36"/>
+      <w:bookmarkEnd w:id="37"/>
     </w:p>
     <w:p>
       <w:pPr>
@@ -11092,20 +11297,21 @@
         <w:ind w:left="744"/>
         <w:jc w:val="both"/>
         <w:rPr>
-          <w:sz w:val="24"/>
-          <w:szCs w:val="24"/>
-        </w:rPr>
-      </w:pPr>
-      <w:hyperlink r:id="rId21" w:history="1">
-        <w:r>
-          <w:rPr>
-            <w:rStyle w:val="Hyperlink"/>
-            <w:sz w:val="24"/>
-            <w:szCs w:val="24"/>
-          </w:rPr>
-          <w:t>https://github.com/Aml-Nasser/QA_Foodies/tree/master/Monitor%20and%20Control</w:t>
-        </w:r>
-      </w:hyperlink>
+          <w:color w:val="2E74B5" w:themeColor="accent1" w:themeShade="BF"/>
+          <w:sz w:val="24"/>
+          <w:szCs w:val="24"/>
+          <w:u w:val="single"/>
+        </w:rPr>
+      </w:pPr>
+      <w:r>
+        <w:rPr>
+          <w:color w:val="2E74B5" w:themeColor="accent1" w:themeShade="BF"/>
+          <w:sz w:val="24"/>
+          <w:szCs w:val="24"/>
+          <w:u w:val="single"/>
+        </w:rPr>
+        <w:t>https://github.com/MonicaAtef/QA_Foodies/tree/master/Monitor%20and%20Control</w:t>
+      </w:r>
     </w:p>
     <w:p>
       <w:pPr>
@@ -11119,7 +11325,7 @@
           <w:szCs w:val="40"/>
         </w:rPr>
       </w:pPr>
-      <w:bookmarkStart w:id="37" w:name="_Toc102134886"/>
+      <w:bookmarkStart w:id="38" w:name="_Toc102134886"/>
       <w:r>
         <w:rPr>
           <w:sz w:val="40"/>
@@ -11127,7 +11333,7 @@
         </w:rPr>
         <w:t>Naming Convention for Foodies Project</w:t>
       </w:r>
-      <w:bookmarkEnd w:id="37"/>
+      <w:bookmarkEnd w:id="38"/>
     </w:p>
     <w:p>
       <w:pPr>
@@ -11760,13 +11966,7 @@
               <w:rPr>
                 <w:rFonts w:asciiTheme="majorBidi" w:hAnsiTheme="majorBidi" w:cstheme="majorBidi"/>
               </w:rPr>
-              <w:t xml:space="preserve"> </w:t>
-            </w:r>
-            <w:r>
-              <w:rPr>
-                <w:rFonts w:asciiTheme="majorBidi" w:hAnsiTheme="majorBidi" w:cstheme="majorBidi"/>
-              </w:rPr>
-              <w:t>docType_</w:t>
+              <w:t xml:space="preserve"> docType_</w:t>
             </w:r>
             <w:r>
               <w:rPr>
@@ -11795,8 +11995,6 @@
               </w:rPr>
               <w:t>F_WIREFRAME_U_Login</w:t>
             </w:r>
-            <w:bookmarkStart w:id="38" w:name="_GoBack"/>
-            <w:bookmarkEnd w:id="38"/>
           </w:p>
         </w:tc>
       </w:tr>
@@ -11862,19 +12060,7 @@
               <w:rPr>
                 <w:rFonts w:asciiTheme="majorBidi" w:hAnsiTheme="majorBidi" w:cstheme="majorBidi"/>
               </w:rPr>
-              <w:t xml:space="preserve"> </w:t>
-            </w:r>
-            <w:r>
-              <w:rPr>
-                <w:rFonts w:asciiTheme="majorBidi" w:hAnsiTheme="majorBidi" w:cstheme="majorBidi"/>
-              </w:rPr>
-              <w:t>Module</w:t>
-            </w:r>
-            <w:r>
-              <w:rPr>
-                <w:rFonts w:asciiTheme="majorBidi" w:hAnsiTheme="majorBidi" w:cstheme="majorBidi"/>
-              </w:rPr>
-              <w:t>_S.N</w:t>
+              <w:t xml:space="preserve"> Module_S.N</w:t>
             </w:r>
           </w:p>
         </w:tc>
@@ -11919,19 +12105,7 @@
               <w:rPr>
                 <w:rFonts w:asciiTheme="majorBidi" w:hAnsiTheme="majorBidi" w:cstheme="majorBidi"/>
               </w:rPr>
-              <w:t>4-Testing (</w:t>
-            </w:r>
-            <w:r>
-              <w:rPr>
-                <w:rFonts w:asciiTheme="majorBidi" w:hAnsiTheme="majorBidi" w:cstheme="majorBidi"/>
-              </w:rPr>
-              <w:t>Bug Report</w:t>
-            </w:r>
-            <w:r>
-              <w:rPr>
-                <w:rFonts w:asciiTheme="majorBidi" w:hAnsiTheme="majorBidi" w:cstheme="majorBidi"/>
-              </w:rPr>
-              <w:t>)</w:t>
+              <w:t>4-Testing (Bug Report)</w:t>
             </w:r>
           </w:p>
         </w:tc>
@@ -12296,7 +12470,7 @@
               </w:rPr>
               <w:t xml:space="preserve">Describe </w:t>
             </w:r>
-            <w:hyperlink r:id="rId22" w:anchor="change-control" w:history="1">
+            <w:hyperlink r:id="rId16" w:anchor="change-control" w:history="1">
               <w:r>
                 <w:rPr>
                   <w:rFonts w:cstheme="minorHAnsi"/>
@@ -12310,7 +12484,7 @@
               </w:rPr>
               <w:t xml:space="preserve"> policies and procedures and how </w:t>
             </w:r>
-            <w:hyperlink r:id="rId23" w:anchor="change-control" w:history="1">
+            <w:hyperlink r:id="rId17" w:anchor="change-control" w:history="1">
               <w:r>
                 <w:rPr>
                   <w:rFonts w:cstheme="minorHAnsi"/>
@@ -12324,7 +12498,7 @@
               </w:rPr>
               <w:t xml:space="preserve"> will interface with other aspects of </w:t>
             </w:r>
-            <w:hyperlink r:id="rId24" w:anchor="project-management-pm" w:history="1">
+            <w:hyperlink r:id="rId18" w:anchor="project-management-pm" w:history="1">
               <w:r>
                 <w:rPr>
                   <w:rFonts w:cstheme="minorHAnsi"/>
@@ -12373,7 +12547,15 @@
                 <w:i/>
                 <w:color w:val="2E74B5" w:themeColor="accent1" w:themeShade="BF"/>
               </w:rPr>
-              <w:t>deferred</w:t>
+              <w:t>D</w:t>
+            </w:r>
+            <w:r>
+              <w:rPr>
+                <w:rFonts w:eastAsia="Times New Roman" w:cstheme="minorHAnsi"/>
+                <w:i/>
+                <w:color w:val="2E74B5" w:themeColor="accent1" w:themeShade="BF"/>
+              </w:rPr>
+              <w:t>eferred</w:t>
             </w:r>
           </w:p>
         </w:tc>
@@ -12470,7 +12652,7 @@
                 <w:rFonts w:cstheme="minorHAnsi"/>
               </w:rPr>
             </w:pPr>
-            <w:hyperlink r:id="rId25" w:history="1">
+            <w:hyperlink r:id="rId19" w:history="1">
               <w:r>
                 <w:rPr>
                   <w:rStyle w:val="Hyperlink"/>
@@ -12585,18 +12767,21 @@
             <w:pPr>
               <w:jc w:val="both"/>
               <w:rPr>
-                <w:sz w:val="24"/>
-                <w:szCs w:val="24"/>
+                <w:color w:val="2E74B5" w:themeColor="accent1" w:themeShade="BF"/>
+                <w:sz w:val="24"/>
+                <w:szCs w:val="24"/>
+                <w:u w:val="single"/>
               </w:rPr>
             </w:pPr>
-            <w:hyperlink r:id="rId26" w:history="1">
+            <w:hyperlink r:id="rId20" w:history="1">
               <w:r>
                 <w:rPr>
                   <w:rStyle w:val="Hyperlink"/>
+                  <w:color w:val="034990" w:themeColor="hyperlink" w:themeShade="BF"/>
                   <w:sz w:val="24"/>
                   <w:szCs w:val="24"/>
                 </w:rPr>
-                <w:t>https://github.com/Aml-Nasser/QA_Foodies/tree/master/Monitor%20and%20Control</w:t>
+                <w:t>https://github.com/MonicaAtef/QA_Foodies/tree/master/Monitor%20and%20Control</w:t>
               </w:r>
             </w:hyperlink>
           </w:p>
@@ -12723,22 +12908,24 @@
           </w:p>
           <w:p>
             <w:pPr>
+              <w:spacing w:before="60" w:after="60" w:line="240" w:lineRule="auto"/>
+              <w:ind w:hanging="2"/>
               <w:jc w:val="both"/>
               <w:rPr>
-                <w:sz w:val="24"/>
-                <w:szCs w:val="24"/>
+                <w:rFonts w:eastAsia="Times New Roman" w:cstheme="minorHAnsi"/>
+                <w:i/>
+                <w:color w:val="000000" w:themeColor="text1"/>
               </w:rPr>
             </w:pPr>
-            <w:hyperlink r:id="rId27" w:history="1">
-              <w:r>
-                <w:rPr>
-                  <w:rStyle w:val="Hyperlink"/>
-                  <w:sz w:val="24"/>
-                  <w:szCs w:val="24"/>
-                </w:rPr>
-                <w:t>https://github.com/Aml-Nasser/QA_Foodies/tree/master/Monitor%20and%20Control</w:t>
-              </w:r>
-            </w:hyperlink>
+            <w:r>
+              <w:rPr>
+                <w:color w:val="2E74B5" w:themeColor="accent1" w:themeShade="BF"/>
+                <w:sz w:val="24"/>
+                <w:szCs w:val="24"/>
+                <w:u w:val="single"/>
+              </w:rPr>
+              <w:t>https://github.com/MonicaAtef/QA_Foodies/tree/master/Monitor%20and%20Control</w:t>
+            </w:r>
           </w:p>
           <w:p>
             <w:pPr>
@@ -12768,7 +12955,7 @@
                 <w:szCs w:val="24"/>
               </w:rPr>
             </w:pPr>
-            <w:hyperlink r:id="rId28" w:history="1">
+            <w:hyperlink r:id="rId21" w:history="1">
               <w:r>
                 <w:rPr>
                   <w:rStyle w:val="Hyperlink"/>
@@ -12898,16 +13085,15 @@
                 <w:szCs w:val="24"/>
               </w:rPr>
             </w:pPr>
-            <w:hyperlink r:id="rId29" w:history="1">
-              <w:r>
-                <w:rPr>
-                  <w:rStyle w:val="Hyperlink"/>
-                  <w:sz w:val="24"/>
-                  <w:szCs w:val="24"/>
-                </w:rPr>
-                <w:t>https://github.com/Aml-Nasser/QA_Foodies/tree/master/Monitor%20and%20Control</w:t>
-              </w:r>
-            </w:hyperlink>
+            <w:r>
+              <w:rPr>
+                <w:color w:val="2E74B5" w:themeColor="accent1" w:themeShade="BF"/>
+                <w:sz w:val="24"/>
+                <w:szCs w:val="24"/>
+                <w:u w:val="single"/>
+              </w:rPr>
+              <w:t>https://github.com/MonicaAtef/QA_Foodies/tree/master/Monitor%20and%20Control</w:t>
+            </w:r>
           </w:p>
         </w:tc>
       </w:tr>
@@ -13458,8 +13644,8 @@
       </w:pPr>
     </w:p>
     <w:sectPr>
-      <w:headerReference w:type="default" r:id="rId30"/>
-      <w:footerReference w:type="default" r:id="rId31"/>
+      <w:headerReference w:type="default" r:id="rId22"/>
+      <w:footerReference w:type="default" r:id="rId23"/>
       <w:pgSz w:w="12240" w:h="15840"/>
       <w:pgMar w:top="1440" w:right="1440" w:bottom="1440" w:left="1440" w:header="720" w:footer="606" w:gutter="0"/>
       <w:pgNumType w:start="0"/>
@@ -13472,7 +13658,7 @@
 </file>
 
 <file path=word/endnotes.xml><?xml version="1.0" encoding="utf-8"?>
-<w:endnotes xmlns:wpc="http://schemas.microsoft.com/office/word/2010/wordprocessingCanvas" xmlns:cx="http://schemas.microsoft.com/office/drawing/2014/chartex" xmlns:mc="http://schemas.openxmlformats.org/markup-compatibility/2006" xmlns:o="urn:schemas-microsoft-com:office:office" xmlns:r="http://schemas.openxmlformats.org/officeDocument/2006/relationships" xmlns:m="http://schemas.openxmlformats.org/officeDocument/2006/math" xmlns:v="urn:schemas-microsoft-com:vml" xmlns:wp14="http://schemas.microsoft.com/office/word/2010/wordprocessingDrawing" xmlns:wp="http://schemas.openxmlformats.org/drawingml/2006/wordprocessingDrawing" xmlns:w10="urn:schemas-microsoft-com:office:word" xmlns:w="http://schemas.openxmlformats.org/wordprocessingml/2006/main" xmlns:w14="http://schemas.microsoft.com/office/word/2010/wordml" xmlns:w15="http://schemas.microsoft.com/office/word/2012/wordml" xmlns:w16se="http://schemas.microsoft.com/office/word/2015/wordml/symex" xmlns:wpg="http://schemas.microsoft.com/office/word/2010/wordprocessingGroup" xmlns:wpi="http://schemas.microsoft.com/office/word/2010/wordprocessingInk" xmlns:wne="http://schemas.microsoft.com/office/word/2006/wordml" xmlns:wps="http://schemas.microsoft.com/office/word/2010/wordprocessingShape" mc:Ignorable="w14 w15 w16se wp14">
+<w:endnotes xmlns:wpc="http://schemas.microsoft.com/office/word/2010/wordprocessingCanvas" xmlns:cx="http://schemas.microsoft.com/office/drawing/2014/chartex" xmlns:cx1="http://schemas.microsoft.com/office/drawing/2015/9/8/chartex" xmlns:mc="http://schemas.openxmlformats.org/markup-compatibility/2006" xmlns:o="urn:schemas-microsoft-com:office:office" xmlns:r="http://schemas.openxmlformats.org/officeDocument/2006/relationships" xmlns:m="http://schemas.openxmlformats.org/officeDocument/2006/math" xmlns:v="urn:schemas-microsoft-com:vml" xmlns:wp14="http://schemas.microsoft.com/office/word/2010/wordprocessingDrawing" xmlns:wp="http://schemas.openxmlformats.org/drawingml/2006/wordprocessingDrawing" xmlns:w10="urn:schemas-microsoft-com:office:word" xmlns:w="http://schemas.openxmlformats.org/wordprocessingml/2006/main" xmlns:w14="http://schemas.microsoft.com/office/word/2010/wordml" xmlns:w15="http://schemas.microsoft.com/office/word/2012/wordml" xmlns:w16se="http://schemas.microsoft.com/office/word/2015/wordml/symex" xmlns:wpg="http://schemas.microsoft.com/office/word/2010/wordprocessingGroup" xmlns:wpi="http://schemas.microsoft.com/office/word/2010/wordprocessingInk" xmlns:wne="http://schemas.microsoft.com/office/word/2006/wordml" xmlns:wps="http://schemas.microsoft.com/office/word/2010/wordprocessingShape" mc:Ignorable="w14 w15 w16se wp14">
   <w:endnote w:type="separator" w:id="-1">
     <w:p>
       <w:pPr>
@@ -13497,7 +13683,7 @@
 </file>
 
 <file path=word/footer1.xml><?xml version="1.0" encoding="utf-8"?>
-<w:ftr xmlns:wpc="http://schemas.microsoft.com/office/word/2010/wordprocessingCanvas" xmlns:cx="http://schemas.microsoft.com/office/drawing/2014/chartex" xmlns:mc="http://schemas.openxmlformats.org/markup-compatibility/2006" xmlns:o="urn:schemas-microsoft-com:office:office" xmlns:r="http://schemas.openxmlformats.org/officeDocument/2006/relationships" xmlns:m="http://schemas.openxmlformats.org/officeDocument/2006/math" xmlns:v="urn:schemas-microsoft-com:vml" xmlns:wp14="http://schemas.microsoft.com/office/word/2010/wordprocessingDrawing" xmlns:wp="http://schemas.openxmlformats.org/drawingml/2006/wordprocessingDrawing" xmlns:w10="urn:schemas-microsoft-com:office:word" xmlns:w="http://schemas.openxmlformats.org/wordprocessingml/2006/main" xmlns:w14="http://schemas.microsoft.com/office/word/2010/wordml" xmlns:w15="http://schemas.microsoft.com/office/word/2012/wordml" xmlns:w16se="http://schemas.microsoft.com/office/word/2015/wordml/symex" xmlns:wpg="http://schemas.microsoft.com/office/word/2010/wordprocessingGroup" xmlns:wpi="http://schemas.microsoft.com/office/word/2010/wordprocessingInk" xmlns:wne="http://schemas.microsoft.com/office/word/2006/wordml" xmlns:wps="http://schemas.microsoft.com/office/word/2010/wordprocessingShape" mc:Ignorable="w14 w15 w16se wp14">
+<w:ftr xmlns:wpc="http://schemas.microsoft.com/office/word/2010/wordprocessingCanvas" xmlns:cx="http://schemas.microsoft.com/office/drawing/2014/chartex" xmlns:cx1="http://schemas.microsoft.com/office/drawing/2015/9/8/chartex" xmlns:mc="http://schemas.openxmlformats.org/markup-compatibility/2006" xmlns:o="urn:schemas-microsoft-com:office:office" xmlns:r="http://schemas.openxmlformats.org/officeDocument/2006/relationships" xmlns:m="http://schemas.openxmlformats.org/officeDocument/2006/math" xmlns:v="urn:schemas-microsoft-com:vml" xmlns:wp14="http://schemas.microsoft.com/office/word/2010/wordprocessingDrawing" xmlns:wp="http://schemas.openxmlformats.org/drawingml/2006/wordprocessingDrawing" xmlns:w10="urn:schemas-microsoft-com:office:word" xmlns:w="http://schemas.openxmlformats.org/wordprocessingml/2006/main" xmlns:w14="http://schemas.microsoft.com/office/word/2010/wordml" xmlns:w15="http://schemas.microsoft.com/office/word/2012/wordml" xmlns:w16se="http://schemas.microsoft.com/office/word/2015/wordml/symex" xmlns:wpg="http://schemas.microsoft.com/office/word/2010/wordprocessingGroup" xmlns:wpi="http://schemas.microsoft.com/office/word/2010/wordprocessingInk" xmlns:wne="http://schemas.microsoft.com/office/word/2006/wordml" xmlns:wps="http://schemas.microsoft.com/office/word/2010/wordprocessingShape" mc:Ignorable="w14 w15 w16se wp14">
   <w:sdt>
     <w:sdtPr>
       <w:id w:val="48738103"/>
@@ -13631,7 +13817,7 @@
                 <w:bCs/>
                 <w:noProof/>
               </w:rPr>
-              <w:t>13</w:t>
+              <w:t>1</w:t>
             </w:r>
             <w:r>
               <w:rPr>
@@ -13701,7 +13887,7 @@
 </file>
 
 <file path=word/footnotes.xml><?xml version="1.0" encoding="utf-8"?>
-<w:footnotes xmlns:wpc="http://schemas.microsoft.com/office/word/2010/wordprocessingCanvas" xmlns:cx="http://schemas.microsoft.com/office/drawing/2014/chartex" xmlns:mc="http://schemas.openxmlformats.org/markup-compatibility/2006" xmlns:o="urn:schemas-microsoft-com:office:office" xmlns:r="http://schemas.openxmlformats.org/officeDocument/2006/relationships" xmlns:m="http://schemas.openxmlformats.org/officeDocument/2006/math" xmlns:v="urn:schemas-microsoft-com:vml" xmlns:wp14="http://schemas.microsoft.com/office/word/2010/wordprocessingDrawing" xmlns:wp="http://schemas.openxmlformats.org/drawingml/2006/wordprocessingDrawing" xmlns:w10="urn:schemas-microsoft-com:office:word" xmlns:w="http://schemas.openxmlformats.org/wordprocessingml/2006/main" xmlns:w14="http://schemas.microsoft.com/office/word/2010/wordml" xmlns:w15="http://schemas.microsoft.com/office/word/2012/wordml" xmlns:w16se="http://schemas.microsoft.com/office/word/2015/wordml/symex" xmlns:wpg="http://schemas.microsoft.com/office/word/2010/wordprocessingGroup" xmlns:wpi="http://schemas.microsoft.com/office/word/2010/wordprocessingInk" xmlns:wne="http://schemas.microsoft.com/office/word/2006/wordml" xmlns:wps="http://schemas.microsoft.com/office/word/2010/wordprocessingShape" mc:Ignorable="w14 w15 w16se wp14">
+<w:footnotes xmlns:wpc="http://schemas.microsoft.com/office/word/2010/wordprocessingCanvas" xmlns:cx="http://schemas.microsoft.com/office/drawing/2014/chartex" xmlns:cx1="http://schemas.microsoft.com/office/drawing/2015/9/8/chartex" xmlns:mc="http://schemas.openxmlformats.org/markup-compatibility/2006" xmlns:o="urn:schemas-microsoft-com:office:office" xmlns:r="http://schemas.openxmlformats.org/officeDocument/2006/relationships" xmlns:m="http://schemas.openxmlformats.org/officeDocument/2006/math" xmlns:v="urn:schemas-microsoft-com:vml" xmlns:wp14="http://schemas.microsoft.com/office/word/2010/wordprocessingDrawing" xmlns:wp="http://schemas.openxmlformats.org/drawingml/2006/wordprocessingDrawing" xmlns:w10="urn:schemas-microsoft-com:office:word" xmlns:w="http://schemas.openxmlformats.org/wordprocessingml/2006/main" xmlns:w14="http://schemas.microsoft.com/office/word/2010/wordml" xmlns:w15="http://schemas.microsoft.com/office/word/2012/wordml" xmlns:w16se="http://schemas.microsoft.com/office/word/2015/wordml/symex" xmlns:wpg="http://schemas.microsoft.com/office/word/2010/wordprocessingGroup" xmlns:wpi="http://schemas.microsoft.com/office/word/2010/wordprocessingInk" xmlns:wne="http://schemas.microsoft.com/office/word/2006/wordml" xmlns:wps="http://schemas.microsoft.com/office/word/2010/wordprocessingShape" mc:Ignorable="w14 w15 w16se wp14">
   <w:footnote w:type="separator" w:id="-1">
     <w:p>
       <w:pPr>
@@ -13726,7 +13912,7 @@
 </file>
 
 <file path=word/header1.xml><?xml version="1.0" encoding="utf-8"?>
-<w:hdr xmlns:wpc="http://schemas.microsoft.com/office/word/2010/wordprocessingCanvas" xmlns:cx="http://schemas.microsoft.com/office/drawing/2014/chartex" xmlns:mc="http://schemas.openxmlformats.org/markup-compatibility/2006" xmlns:o="urn:schemas-microsoft-com:office:office" xmlns:r="http://schemas.openxmlformats.org/officeDocument/2006/relationships" xmlns:m="http://schemas.openxmlformats.org/officeDocument/2006/math" xmlns:v="urn:schemas-microsoft-com:vml" xmlns:wp14="http://schemas.microsoft.com/office/word/2010/wordprocessingDrawing" xmlns:wp="http://schemas.openxmlformats.org/drawingml/2006/wordprocessingDrawing" xmlns:w10="urn:schemas-microsoft-com:office:word" xmlns:w="http://schemas.openxmlformats.org/wordprocessingml/2006/main" xmlns:w14="http://schemas.microsoft.com/office/word/2010/wordml" xmlns:w15="http://schemas.microsoft.com/office/word/2012/wordml" xmlns:w16se="http://schemas.microsoft.com/office/word/2015/wordml/symex" xmlns:wpg="http://schemas.microsoft.com/office/word/2010/wordprocessingGroup" xmlns:wpi="http://schemas.microsoft.com/office/word/2010/wordprocessingInk" xmlns:wne="http://schemas.microsoft.com/office/word/2006/wordml" xmlns:wps="http://schemas.microsoft.com/office/word/2010/wordprocessingShape" mc:Ignorable="w14 w15 w16se wp14">
+<w:hdr xmlns:wpc="http://schemas.microsoft.com/office/word/2010/wordprocessingCanvas" xmlns:cx="http://schemas.microsoft.com/office/drawing/2014/chartex" xmlns:cx1="http://schemas.microsoft.com/office/drawing/2015/9/8/chartex" xmlns:mc="http://schemas.openxmlformats.org/markup-compatibility/2006" xmlns:o="urn:schemas-microsoft-com:office:office" xmlns:r="http://schemas.openxmlformats.org/officeDocument/2006/relationships" xmlns:m="http://schemas.openxmlformats.org/officeDocument/2006/math" xmlns:v="urn:schemas-microsoft-com:vml" xmlns:wp14="http://schemas.microsoft.com/office/word/2010/wordprocessingDrawing" xmlns:wp="http://schemas.openxmlformats.org/drawingml/2006/wordprocessingDrawing" xmlns:w10="urn:schemas-microsoft-com:office:word" xmlns:w="http://schemas.openxmlformats.org/wordprocessingml/2006/main" xmlns:w14="http://schemas.microsoft.com/office/word/2010/wordml" xmlns:w15="http://schemas.microsoft.com/office/word/2012/wordml" xmlns:w16se="http://schemas.microsoft.com/office/word/2015/wordml/symex" xmlns:wpg="http://schemas.microsoft.com/office/word/2010/wordprocessingGroup" xmlns:wpi="http://schemas.microsoft.com/office/word/2010/wordprocessingInk" xmlns:wne="http://schemas.microsoft.com/office/word/2006/wordml" xmlns:wps="http://schemas.microsoft.com/office/word/2010/wordprocessingShape" mc:Ignorable="w14 w15 w16se wp14">
   <w:p>
     <w:pPr>
       <w:pStyle w:val="Header"/>
@@ -13742,7 +13928,7 @@
 </file>
 
 <file path=word/numbering.xml><?xml version="1.0" encoding="utf-8"?>
-<w:numbering xmlns:wpc="http://schemas.microsoft.com/office/word/2010/wordprocessingCanvas" xmlns:cx="http://schemas.microsoft.com/office/drawing/2014/chartex" xmlns:mc="http://schemas.openxmlformats.org/markup-compatibility/2006" xmlns:o="urn:schemas-microsoft-com:office:office" xmlns:r="http://schemas.openxmlformats.org/officeDocument/2006/relationships" xmlns:m="http://schemas.openxmlformats.org/officeDocument/2006/math" xmlns:v="urn:schemas-microsoft-com:vml" xmlns:wp14="http://schemas.microsoft.com/office/word/2010/wordprocessingDrawing" xmlns:wp="http://schemas.openxmlformats.org/drawingml/2006/wordprocessingDrawing" xmlns:w10="urn:schemas-microsoft-com:office:word" xmlns:w="http://schemas.openxmlformats.org/wordprocessingml/2006/main" xmlns:w14="http://schemas.microsoft.com/office/word/2010/wordml" xmlns:w15="http://schemas.microsoft.com/office/word/2012/wordml" xmlns:w16se="http://schemas.microsoft.com/office/word/2015/wordml/symex" xmlns:wpg="http://schemas.microsoft.com/office/word/2010/wordprocessingGroup" xmlns:wpi="http://schemas.microsoft.com/office/word/2010/wordprocessingInk" xmlns:wne="http://schemas.microsoft.com/office/word/2006/wordml" xmlns:wps="http://schemas.microsoft.com/office/word/2010/wordprocessingShape" mc:Ignorable="w14 w15 w16se wp14">
+<w:numbering xmlns:wpc="http://schemas.microsoft.com/office/word/2010/wordprocessingCanvas" xmlns:cx="http://schemas.microsoft.com/office/drawing/2014/chartex" xmlns:cx1="http://schemas.microsoft.com/office/drawing/2015/9/8/chartex" xmlns:mc="http://schemas.openxmlformats.org/markup-compatibility/2006" xmlns:o="urn:schemas-microsoft-com:office:office" xmlns:r="http://schemas.openxmlformats.org/officeDocument/2006/relationships" xmlns:m="http://schemas.openxmlformats.org/officeDocument/2006/math" xmlns:v="urn:schemas-microsoft-com:vml" xmlns:wp14="http://schemas.microsoft.com/office/word/2010/wordprocessingDrawing" xmlns:wp="http://schemas.openxmlformats.org/drawingml/2006/wordprocessingDrawing" xmlns:w10="urn:schemas-microsoft-com:office:word" xmlns:w="http://schemas.openxmlformats.org/wordprocessingml/2006/main" xmlns:w14="http://schemas.microsoft.com/office/word/2010/wordml" xmlns:w15="http://schemas.microsoft.com/office/word/2012/wordml" xmlns:w16se="http://schemas.microsoft.com/office/word/2015/wordml/symex" xmlns:wpg="http://schemas.microsoft.com/office/word/2010/wordprocessingGroup" xmlns:wpi="http://schemas.microsoft.com/office/word/2010/wordprocessingInk" xmlns:wne="http://schemas.microsoft.com/office/word/2006/wordml" xmlns:wps="http://schemas.microsoft.com/office/word/2010/wordprocessingShape" mc:Ignorable="w14 w15 w16se wp14">
   <w:abstractNum w:abstractNumId="0" w15:restartNumberingAfterBreak="0">
     <w:nsid w:val="057331CB"/>
     <w:multiLevelType w:val="hybridMultilevel"/>
@@ -13830,6 +14016,119 @@
     </w:lvl>
   </w:abstractNum>
   <w:abstractNum w:abstractNumId="1" w15:restartNumberingAfterBreak="0">
+    <w:nsid w:val="12E35024"/>
+    <w:multiLevelType w:val="hybridMultilevel"/>
+    <w:tmpl w:val="71F6510A"/>
+    <w:lvl w:ilvl="0" w:tplc="04090001">
+      <w:start w:val="1"/>
+      <w:numFmt w:val="bullet"/>
+      <w:lvlText w:val=""/>
+      <w:lvlJc w:val="left"/>
+      <w:pPr>
+        <w:ind w:left="1440" w:hanging="360"/>
+      </w:pPr>
+      <w:rPr>
+        <w:rFonts w:ascii="Symbol" w:hAnsi="Symbol" w:hint="default"/>
+      </w:rPr>
+    </w:lvl>
+    <w:lvl w:ilvl="1" w:tplc="04090003" w:tentative="1">
+      <w:start w:val="1"/>
+      <w:numFmt w:val="bullet"/>
+      <w:lvlText w:val="o"/>
+      <w:lvlJc w:val="left"/>
+      <w:pPr>
+        <w:ind w:left="2160" w:hanging="360"/>
+      </w:pPr>
+      <w:rPr>
+        <w:rFonts w:ascii="Courier New" w:hAnsi="Courier New" w:cs="Courier New" w:hint="default"/>
+      </w:rPr>
+    </w:lvl>
+    <w:lvl w:ilvl="2" w:tplc="04090005" w:tentative="1">
+      <w:start w:val="1"/>
+      <w:numFmt w:val="bullet"/>
+      <w:lvlText w:val=""/>
+      <w:lvlJc w:val="left"/>
+      <w:pPr>
+        <w:ind w:left="2880" w:hanging="360"/>
+      </w:pPr>
+      <w:rPr>
+        <w:rFonts w:ascii="Wingdings" w:hAnsi="Wingdings" w:hint="default"/>
+      </w:rPr>
+    </w:lvl>
+    <w:lvl w:ilvl="3" w:tplc="04090001" w:tentative="1">
+      <w:start w:val="1"/>
+      <w:numFmt w:val="bullet"/>
+      <w:lvlText w:val=""/>
+      <w:lvlJc w:val="left"/>
+      <w:pPr>
+        <w:ind w:left="3600" w:hanging="360"/>
+      </w:pPr>
+      <w:rPr>
+        <w:rFonts w:ascii="Symbol" w:hAnsi="Symbol" w:hint="default"/>
+      </w:rPr>
+    </w:lvl>
+    <w:lvl w:ilvl="4" w:tplc="04090003" w:tentative="1">
+      <w:start w:val="1"/>
+      <w:numFmt w:val="bullet"/>
+      <w:lvlText w:val="o"/>
+      <w:lvlJc w:val="left"/>
+      <w:pPr>
+        <w:ind w:left="4320" w:hanging="360"/>
+      </w:pPr>
+      <w:rPr>
+        <w:rFonts w:ascii="Courier New" w:hAnsi="Courier New" w:cs="Courier New" w:hint="default"/>
+      </w:rPr>
+    </w:lvl>
+    <w:lvl w:ilvl="5" w:tplc="04090005" w:tentative="1">
+      <w:start w:val="1"/>
+      <w:numFmt w:val="bullet"/>
+      <w:lvlText w:val=""/>
+      <w:lvlJc w:val="left"/>
+      <w:pPr>
+        <w:ind w:left="5040" w:hanging="360"/>
+      </w:pPr>
+      <w:rPr>
+        <w:rFonts w:ascii="Wingdings" w:hAnsi="Wingdings" w:hint="default"/>
+      </w:rPr>
+    </w:lvl>
+    <w:lvl w:ilvl="6" w:tplc="04090001" w:tentative="1">
+      <w:start w:val="1"/>
+      <w:numFmt w:val="bullet"/>
+      <w:lvlText w:val=""/>
+      <w:lvlJc w:val="left"/>
+      <w:pPr>
+        <w:ind w:left="5760" w:hanging="360"/>
+      </w:pPr>
+      <w:rPr>
+        <w:rFonts w:ascii="Symbol" w:hAnsi="Symbol" w:hint="default"/>
+      </w:rPr>
+    </w:lvl>
+    <w:lvl w:ilvl="7" w:tplc="04090003" w:tentative="1">
+      <w:start w:val="1"/>
+      <w:numFmt w:val="bullet"/>
+      <w:lvlText w:val="o"/>
+      <w:lvlJc w:val="left"/>
+      <w:pPr>
+        <w:ind w:left="6480" w:hanging="360"/>
+      </w:pPr>
+      <w:rPr>
+        <w:rFonts w:ascii="Courier New" w:hAnsi="Courier New" w:cs="Courier New" w:hint="default"/>
+      </w:rPr>
+    </w:lvl>
+    <w:lvl w:ilvl="8" w:tplc="04090005" w:tentative="1">
+      <w:start w:val="1"/>
+      <w:numFmt w:val="bullet"/>
+      <w:lvlText w:val=""/>
+      <w:lvlJc w:val="left"/>
+      <w:pPr>
+        <w:ind w:left="7200" w:hanging="360"/>
+      </w:pPr>
+      <w:rPr>
+        <w:rFonts w:ascii="Wingdings" w:hAnsi="Wingdings" w:hint="default"/>
+      </w:rPr>
+    </w:lvl>
+  </w:abstractNum>
+  <w:abstractNum w:abstractNumId="2" w15:restartNumberingAfterBreak="0">
     <w:nsid w:val="14C33F5F"/>
     <w:multiLevelType w:val="hybridMultilevel"/>
     <w:tmpl w:val="933CDE50"/>
@@ -13918,7 +14217,7 @@
       </w:pPr>
     </w:lvl>
   </w:abstractNum>
-  <w:abstractNum w:abstractNumId="2" w15:restartNumberingAfterBreak="0">
+  <w:abstractNum w:abstractNumId="3" w15:restartNumberingAfterBreak="0">
     <w:nsid w:val="15076435"/>
     <w:multiLevelType w:val="hybridMultilevel"/>
     <w:tmpl w:val="B544920E"/>
@@ -14007,7 +14306,7 @@
       </w:pPr>
     </w:lvl>
   </w:abstractNum>
-  <w:abstractNum w:abstractNumId="3" w15:restartNumberingAfterBreak="0">
+  <w:abstractNum w:abstractNumId="4" w15:restartNumberingAfterBreak="0">
     <w:nsid w:val="1BC64281"/>
     <w:multiLevelType w:val="hybridMultilevel"/>
     <w:tmpl w:val="B8DE8DB4"/>
@@ -14119,7 +14418,7 @@
       </w:rPr>
     </w:lvl>
   </w:abstractNum>
-  <w:abstractNum w:abstractNumId="4" w15:restartNumberingAfterBreak="0">
+  <w:abstractNum w:abstractNumId="5" w15:restartNumberingAfterBreak="0">
     <w:nsid w:val="1CF6388E"/>
     <w:multiLevelType w:val="hybridMultilevel"/>
     <w:tmpl w:val="A5D0B3B4"/>
@@ -14232,7 +14531,7 @@
       </w:rPr>
     </w:lvl>
   </w:abstractNum>
-  <w:abstractNum w:abstractNumId="5" w15:restartNumberingAfterBreak="0">
+  <w:abstractNum w:abstractNumId="6" w15:restartNumberingAfterBreak="0">
     <w:nsid w:val="208B19FB"/>
     <w:multiLevelType w:val="hybridMultilevel"/>
     <w:tmpl w:val="2602A6FA"/>
@@ -14345,7 +14644,7 @@
       </w:rPr>
     </w:lvl>
   </w:abstractNum>
-  <w:abstractNum w:abstractNumId="6" w15:restartNumberingAfterBreak="0">
+  <w:abstractNum w:abstractNumId="7" w15:restartNumberingAfterBreak="0">
     <w:nsid w:val="208B1D92"/>
     <w:multiLevelType w:val="hybridMultilevel"/>
     <w:tmpl w:val="824E7678"/>
@@ -14457,7 +14756,7 @@
       </w:rPr>
     </w:lvl>
   </w:abstractNum>
-  <w:abstractNum w:abstractNumId="7" w15:restartNumberingAfterBreak="0">
+  <w:abstractNum w:abstractNumId="8" w15:restartNumberingAfterBreak="0">
     <w:nsid w:val="2A180F25"/>
     <w:multiLevelType w:val="hybridMultilevel"/>
     <w:tmpl w:val="ACDCFFD4"/>
@@ -14546,7 +14845,7 @@
       </w:pPr>
     </w:lvl>
   </w:abstractNum>
-  <w:abstractNum w:abstractNumId="8" w15:restartNumberingAfterBreak="0">
+  <w:abstractNum w:abstractNumId="9" w15:restartNumberingAfterBreak="0">
     <w:nsid w:val="2D5D12DA"/>
     <w:multiLevelType w:val="hybridMultilevel"/>
     <w:tmpl w:val="6436CC12"/>
@@ -14659,7 +14958,7 @@
       </w:rPr>
     </w:lvl>
   </w:abstractNum>
-  <w:abstractNum w:abstractNumId="9" w15:restartNumberingAfterBreak="0">
+  <w:abstractNum w:abstractNumId="10" w15:restartNumberingAfterBreak="0">
     <w:nsid w:val="3757328A"/>
     <w:multiLevelType w:val="hybridMultilevel"/>
     <w:tmpl w:val="BB125BE8"/>
@@ -14772,7 +15071,7 @@
       </w:rPr>
     </w:lvl>
   </w:abstractNum>
-  <w:abstractNum w:abstractNumId="10" w15:restartNumberingAfterBreak="0">
+  <w:abstractNum w:abstractNumId="11" w15:restartNumberingAfterBreak="0">
     <w:nsid w:val="41C27189"/>
     <w:multiLevelType w:val="hybridMultilevel"/>
     <w:tmpl w:val="59E2C866"/>
@@ -14885,7 +15184,7 @@
       </w:rPr>
     </w:lvl>
   </w:abstractNum>
-  <w:abstractNum w:abstractNumId="11" w15:restartNumberingAfterBreak="0">
+  <w:abstractNum w:abstractNumId="12" w15:restartNumberingAfterBreak="0">
     <w:nsid w:val="421738B1"/>
     <w:multiLevelType w:val="hybridMultilevel"/>
     <w:tmpl w:val="475263EE"/>
@@ -14998,7 +15297,7 @@
       </w:rPr>
     </w:lvl>
   </w:abstractNum>
-  <w:abstractNum w:abstractNumId="12" w15:restartNumberingAfterBreak="0">
+  <w:abstractNum w:abstractNumId="13" w15:restartNumberingAfterBreak="0">
     <w:nsid w:val="45F50AF0"/>
     <w:multiLevelType w:val="hybridMultilevel"/>
     <w:tmpl w:val="5E80F2AE"/>
@@ -15087,7 +15386,7 @@
       </w:pPr>
     </w:lvl>
   </w:abstractNum>
-  <w:abstractNum w:abstractNumId="13" w15:restartNumberingAfterBreak="0">
+  <w:abstractNum w:abstractNumId="14" w15:restartNumberingAfterBreak="0">
     <w:nsid w:val="486D519D"/>
     <w:multiLevelType w:val="hybridMultilevel"/>
     <w:tmpl w:val="7B26D6D0"/>
@@ -15176,7 +15475,7 @@
       </w:pPr>
     </w:lvl>
   </w:abstractNum>
-  <w:abstractNum w:abstractNumId="14" w15:restartNumberingAfterBreak="0">
+  <w:abstractNum w:abstractNumId="15" w15:restartNumberingAfterBreak="0">
     <w:nsid w:val="48EA0DA0"/>
     <w:multiLevelType w:val="hybridMultilevel"/>
     <w:tmpl w:val="2DCC600C"/>
@@ -15262,7 +15561,7 @@
       </w:pPr>
     </w:lvl>
   </w:abstractNum>
-  <w:abstractNum w:abstractNumId="15" w15:restartNumberingAfterBreak="0">
+  <w:abstractNum w:abstractNumId="16" w15:restartNumberingAfterBreak="0">
     <w:nsid w:val="4B42757D"/>
     <w:multiLevelType w:val="hybridMultilevel"/>
     <w:tmpl w:val="F94C75B0"/>
@@ -15348,7 +15647,7 @@
       </w:pPr>
     </w:lvl>
   </w:abstractNum>
-  <w:abstractNum w:abstractNumId="16" w15:restartNumberingAfterBreak="0">
+  <w:abstractNum w:abstractNumId="17" w15:restartNumberingAfterBreak="0">
     <w:nsid w:val="4C0F1E1C"/>
     <w:multiLevelType w:val="hybridMultilevel"/>
     <w:tmpl w:val="C01C886A"/>
@@ -15461,7 +15760,7 @@
       </w:rPr>
     </w:lvl>
   </w:abstractNum>
-  <w:abstractNum w:abstractNumId="17" w15:restartNumberingAfterBreak="0">
+  <w:abstractNum w:abstractNumId="18" w15:restartNumberingAfterBreak="0">
     <w:nsid w:val="57AF2986"/>
     <w:multiLevelType w:val="hybridMultilevel"/>
     <w:tmpl w:val="6BE47302"/>
@@ -15574,7 +15873,7 @@
       </w:rPr>
     </w:lvl>
   </w:abstractNum>
-  <w:abstractNum w:abstractNumId="18" w15:restartNumberingAfterBreak="0">
+  <w:abstractNum w:abstractNumId="19" w15:restartNumberingAfterBreak="0">
     <w:nsid w:val="5DC93AF3"/>
     <w:multiLevelType w:val="hybridMultilevel"/>
     <w:tmpl w:val="8A5EC8EE"/>
@@ -15663,7 +15962,7 @@
       </w:pPr>
     </w:lvl>
   </w:abstractNum>
-  <w:abstractNum w:abstractNumId="19" w15:restartNumberingAfterBreak="0">
+  <w:abstractNum w:abstractNumId="20" w15:restartNumberingAfterBreak="0">
     <w:nsid w:val="605730FC"/>
     <w:multiLevelType w:val="hybridMultilevel"/>
     <w:tmpl w:val="D8CE0AE6"/>
@@ -15776,7 +16075,7 @@
       </w:rPr>
     </w:lvl>
   </w:abstractNum>
-  <w:abstractNum w:abstractNumId="20" w15:restartNumberingAfterBreak="0">
+  <w:abstractNum w:abstractNumId="21" w15:restartNumberingAfterBreak="0">
     <w:nsid w:val="62B0352F"/>
     <w:multiLevelType w:val="hybridMultilevel"/>
     <w:tmpl w:val="1B5CE7EA"/>
@@ -15865,7 +16164,7 @@
       </w:pPr>
     </w:lvl>
   </w:abstractNum>
-  <w:abstractNum w:abstractNumId="21" w15:restartNumberingAfterBreak="0">
+  <w:abstractNum w:abstractNumId="22" w15:restartNumberingAfterBreak="0">
     <w:nsid w:val="638C3A88"/>
     <w:multiLevelType w:val="multilevel"/>
     <w:tmpl w:val="8716EF4C"/>
@@ -15986,7 +16285,7 @@
       </w:rPr>
     </w:lvl>
   </w:abstractNum>
-  <w:abstractNum w:abstractNumId="22" w15:restartNumberingAfterBreak="0">
+  <w:abstractNum w:abstractNumId="23" w15:restartNumberingAfterBreak="0">
     <w:nsid w:val="65DA2F1B"/>
     <w:multiLevelType w:val="hybridMultilevel"/>
     <w:tmpl w:val="BE86BE2A"/>
@@ -16099,7 +16398,7 @@
       </w:rPr>
     </w:lvl>
   </w:abstractNum>
-  <w:abstractNum w:abstractNumId="23" w15:restartNumberingAfterBreak="0">
+  <w:abstractNum w:abstractNumId="24" w15:restartNumberingAfterBreak="0">
     <w:nsid w:val="66650899"/>
     <w:multiLevelType w:val="hybridMultilevel"/>
     <w:tmpl w:val="215C436E"/>
@@ -16188,7 +16487,7 @@
       </w:pPr>
     </w:lvl>
   </w:abstractNum>
-  <w:abstractNum w:abstractNumId="24" w15:restartNumberingAfterBreak="0">
+  <w:abstractNum w:abstractNumId="25" w15:restartNumberingAfterBreak="0">
     <w:nsid w:val="67422A56"/>
     <w:multiLevelType w:val="multilevel"/>
     <w:tmpl w:val="8716EF4C"/>
@@ -16309,7 +16608,7 @@
       </w:rPr>
     </w:lvl>
   </w:abstractNum>
-  <w:abstractNum w:abstractNumId="25" w15:restartNumberingAfterBreak="0">
+  <w:abstractNum w:abstractNumId="26" w15:restartNumberingAfterBreak="0">
     <w:nsid w:val="72882713"/>
     <w:multiLevelType w:val="multilevel"/>
     <w:tmpl w:val="8716EF4C"/>
@@ -16430,7 +16729,7 @@
       </w:rPr>
     </w:lvl>
   </w:abstractNum>
-  <w:abstractNum w:abstractNumId="26" w15:restartNumberingAfterBreak="0">
+  <w:abstractNum w:abstractNumId="27" w15:restartNumberingAfterBreak="0">
     <w:nsid w:val="7496685F"/>
     <w:multiLevelType w:val="hybridMultilevel"/>
     <w:tmpl w:val="5B1A7D06"/>
@@ -16543,7 +16842,7 @@
       </w:rPr>
     </w:lvl>
   </w:abstractNum>
-  <w:abstractNum w:abstractNumId="27" w15:restartNumberingAfterBreak="0">
+  <w:abstractNum w:abstractNumId="28" w15:restartNumberingAfterBreak="0">
     <w:nsid w:val="75AB63C8"/>
     <w:multiLevelType w:val="multilevel"/>
     <w:tmpl w:val="9DB84B20"/>
@@ -16648,7 +16947,7 @@
       </w:rPr>
     </w:lvl>
   </w:abstractNum>
-  <w:abstractNum w:abstractNumId="28" w15:restartNumberingAfterBreak="0">
+  <w:abstractNum w:abstractNumId="29" w15:restartNumberingAfterBreak="0">
     <w:nsid w:val="766E367D"/>
     <w:multiLevelType w:val="hybridMultilevel"/>
     <w:tmpl w:val="4A368926"/>
@@ -16761,7 +17060,7 @@
       </w:rPr>
     </w:lvl>
   </w:abstractNum>
-  <w:abstractNum w:abstractNumId="29" w15:restartNumberingAfterBreak="0">
+  <w:abstractNum w:abstractNumId="30" w15:restartNumberingAfterBreak="0">
     <w:nsid w:val="7E62410C"/>
     <w:multiLevelType w:val="hybridMultilevel"/>
     <w:tmpl w:val="68C00B3E"/>
@@ -16874,7 +17173,7 @@
       </w:rPr>
     </w:lvl>
   </w:abstractNum>
-  <w:abstractNum w:abstractNumId="30" w15:restartNumberingAfterBreak="0">
+  <w:abstractNum w:abstractNumId="31" w15:restartNumberingAfterBreak="0">
     <w:nsid w:val="7F983A92"/>
     <w:multiLevelType w:val="hybridMultilevel"/>
     <w:tmpl w:val="A59863D2"/>
@@ -16964,97 +17263,100 @@
     </w:lvl>
   </w:abstractNum>
   <w:num w:numId="1">
-    <w:abstractNumId w:val="30"/>
+    <w:abstractNumId w:val="31"/>
   </w:num>
   <w:num w:numId="2">
-    <w:abstractNumId w:val="23"/>
+    <w:abstractNumId w:val="24"/>
   </w:num>
   <w:num w:numId="3">
-    <w:abstractNumId w:val="24"/>
+    <w:abstractNumId w:val="25"/>
   </w:num>
   <w:num w:numId="4">
-    <w:abstractNumId w:val="7"/>
+    <w:abstractNumId w:val="8"/>
   </w:num>
   <w:num w:numId="5">
     <w:abstractNumId w:val="0"/>
   </w:num>
   <w:num w:numId="6">
+    <w:abstractNumId w:val="15"/>
+  </w:num>
+  <w:num w:numId="7">
+    <w:abstractNumId w:val="13"/>
+  </w:num>
+  <w:num w:numId="8">
+    <w:abstractNumId w:val="19"/>
+  </w:num>
+  <w:num w:numId="9">
+    <w:abstractNumId w:val="29"/>
+  </w:num>
+  <w:num w:numId="10">
+    <w:abstractNumId w:val="18"/>
+  </w:num>
+  <w:num w:numId="11">
+    <w:abstractNumId w:val="2"/>
+  </w:num>
+  <w:num w:numId="12">
+    <w:abstractNumId w:val="12"/>
+  </w:num>
+  <w:num w:numId="13">
+    <w:abstractNumId w:val="26"/>
+  </w:num>
+  <w:num w:numId="14">
+    <w:abstractNumId w:val="17"/>
+  </w:num>
+  <w:num w:numId="15">
+    <w:abstractNumId w:val="23"/>
+  </w:num>
+  <w:num w:numId="16">
+    <w:abstractNumId w:val="27"/>
+  </w:num>
+  <w:num w:numId="17">
+    <w:abstractNumId w:val="28"/>
+  </w:num>
+  <w:num w:numId="18">
+    <w:abstractNumId w:val="10"/>
+  </w:num>
+  <w:num w:numId="19">
+    <w:abstractNumId w:val="3"/>
+  </w:num>
+  <w:num w:numId="20">
     <w:abstractNumId w:val="14"/>
   </w:num>
-  <w:num w:numId="7">
-    <w:abstractNumId w:val="12"/>
+  <w:num w:numId="21">
+    <w:abstractNumId w:val="21"/>
   </w:num>
-  <w:num w:numId="8">
-    <w:abstractNumId w:val="18"/>
+  <w:num w:numId="22">
+    <w:abstractNumId w:val="16"/>
   </w:num>
-  <w:num w:numId="9">
-    <w:abstractNumId w:val="28"/>
-  </w:num>
-  <w:num w:numId="10">
-    <w:abstractNumId w:val="17"/>
-  </w:num>
-  <w:num w:numId="11">
-    <w:abstractNumId w:val="1"/>
-  </w:num>
-  <w:num w:numId="12">
+  <w:num w:numId="23">
     <w:abstractNumId w:val="11"/>
   </w:num>
-  <w:num w:numId="13">
-    <w:abstractNumId w:val="25"/>
-  </w:num>
-  <w:num w:numId="14">
-    <w:abstractNumId w:val="16"/>
-  </w:num>
-  <w:num w:numId="15">
+  <w:num w:numId="24">
     <w:abstractNumId w:val="22"/>
   </w:num>
-  <w:num w:numId="16">
-    <w:abstractNumId w:val="26"/>
+  <w:num w:numId="25">
+    <w:abstractNumId w:val="5"/>
   </w:num>
-  <w:num w:numId="17">
-    <w:abstractNumId w:val="27"/>
+  <w:num w:numId="26">
+    <w:abstractNumId w:val="20"/>
   </w:num>
-  <w:num w:numId="18">
+  <w:num w:numId="27">
+    <w:abstractNumId w:val="6"/>
+  </w:num>
+  <w:num w:numId="28">
     <w:abstractNumId w:val="9"/>
   </w:num>
-  <w:num w:numId="19">
-    <w:abstractNumId w:val="2"/>
+  <w:num w:numId="29">
+    <w:abstractNumId w:val="7"/>
   </w:num>
-  <w:num w:numId="20">
-    <w:abstractNumId w:val="13"/>
-  </w:num>
-  <w:num w:numId="21">
-    <w:abstractNumId w:val="20"/>
-  </w:num>
-  <w:num w:numId="22">
-    <w:abstractNumId w:val="15"/>
-  </w:num>
-  <w:num w:numId="23">
-    <w:abstractNumId w:val="10"/>
-  </w:num>
-  <w:num w:numId="24">
-    <w:abstractNumId w:val="21"/>
-  </w:num>
-  <w:num w:numId="25">
+  <w:num w:numId="30">
     <w:abstractNumId w:val="4"/>
   </w:num>
-  <w:num w:numId="26">
-    <w:abstractNumId w:val="19"/>
+  <w:num w:numId="31">
+    <w:abstractNumId w:val="30"/>
   </w:num>
-  <w:num w:numId="27">
-    <w:abstractNumId w:val="5"/>
-  </w:num>
-  <w:num w:numId="28">
-    <w:abstractNumId w:val="8"/>
-  </w:num>
-  <w:num w:numId="29">
-    <w:abstractNumId w:val="6"/>
-  </w:num>
-  <w:num w:numId="30">
-    <w:abstractNumId w:val="3"/>
-  </w:num>
-  <w:num w:numId="31">
-    <w:abstractNumId w:val="29"/>
+  <w:num w:numId="32">
+    <w:abstractNumId w:val="1"/>
   </w:num>
 </w:numbering>
 </file>
@@ -18313,7 +18615,7 @@
   <CompanyAddress/>
   <CompanyPhone/>
   <CompanyFax/>
-  <CompanyEmail>Amlnasser75@gmail.com</CompanyEmail>
+  <CompanyEmail>monicaatef46@gmail.com</CompanyEmail>
 </CoverPageProperties>
 </file>
 
@@ -18330,7 +18632,7 @@
 </file>
 
 <file path=customXml/itemProps2.xml><?xml version="1.0" encoding="utf-8"?>
-<ds:datastoreItem xmlns:ds="http://schemas.openxmlformats.org/officeDocument/2006/customXml" ds:itemID="{4AFEBC19-1232-4069-9819-8E5E6E11AE5D}">
+<ds:datastoreItem xmlns:ds="http://schemas.openxmlformats.org/officeDocument/2006/customXml" ds:itemID="{A50D2965-6620-43C5-A964-3CA6128C49C7}">
   <ds:schemaRefs>
     <ds:schemaRef ds:uri="http://schemas.openxmlformats.org/officeDocument/2006/bibliography"/>
   </ds:schemaRefs>

</xml_diff>

<commit_message>
Final version of PMP
</commit_message>
<xml_diff>
--- a/Concept/F_Project_Management_Plan.docx
+++ b/Concept/F_Project_Management_Plan.docx
@@ -1,6 +1,6 @@
 
 <file path=word/document.xml><?xml version="1.0" encoding="utf-8"?>
-<w:document xmlns:wpc="http://schemas.microsoft.com/office/word/2010/wordprocessingCanvas" xmlns:cx="http://schemas.microsoft.com/office/drawing/2014/chartex" xmlns:cx1="http://schemas.microsoft.com/office/drawing/2015/9/8/chartex" xmlns:mc="http://schemas.openxmlformats.org/markup-compatibility/2006" xmlns:o="urn:schemas-microsoft-com:office:office" xmlns:r="http://schemas.openxmlformats.org/officeDocument/2006/relationships" xmlns:m="http://schemas.openxmlformats.org/officeDocument/2006/math" xmlns:v="urn:schemas-microsoft-com:vml" xmlns:wp14="http://schemas.microsoft.com/office/word/2010/wordprocessingDrawing" xmlns:wp="http://schemas.openxmlformats.org/drawingml/2006/wordprocessingDrawing" xmlns:w10="urn:schemas-microsoft-com:office:word" xmlns:w="http://schemas.openxmlformats.org/wordprocessingml/2006/main" xmlns:w14="http://schemas.microsoft.com/office/word/2010/wordml" xmlns:w15="http://schemas.microsoft.com/office/word/2012/wordml" xmlns:w16se="http://schemas.microsoft.com/office/word/2015/wordml/symex" xmlns:wpg="http://schemas.microsoft.com/office/word/2010/wordprocessingGroup" xmlns:wpi="http://schemas.microsoft.com/office/word/2010/wordprocessingInk" xmlns:wne="http://schemas.microsoft.com/office/word/2006/wordml" xmlns:wps="http://schemas.microsoft.com/office/word/2010/wordprocessingShape" mc:Ignorable="w14 w15 w16se wp14">
+<w:document xmlns:wpc="http://schemas.microsoft.com/office/word/2010/wordprocessingCanvas" xmlns:cx="http://schemas.microsoft.com/office/drawing/2014/chartex" xmlns:cx1="http://schemas.microsoft.com/office/drawing/2015/9/8/chartex" xmlns:cx2="http://schemas.microsoft.com/office/drawing/2015/10/21/chartex" xmlns:cx3="http://schemas.microsoft.com/office/drawing/2016/5/9/chartex" xmlns:cx4="http://schemas.microsoft.com/office/drawing/2016/5/10/chartex" xmlns:cx5="http://schemas.microsoft.com/office/drawing/2016/5/11/chartex" xmlns:cx6="http://schemas.microsoft.com/office/drawing/2016/5/12/chartex" xmlns:cx7="http://schemas.microsoft.com/office/drawing/2016/5/13/chartex" xmlns:cx8="http://schemas.microsoft.com/office/drawing/2016/5/14/chartex" xmlns:mc="http://schemas.openxmlformats.org/markup-compatibility/2006" xmlns:aink="http://schemas.microsoft.com/office/drawing/2016/ink" xmlns:am3d="http://schemas.microsoft.com/office/drawing/2017/model3d" xmlns:o="urn:schemas-microsoft-com:office:office" xmlns:oel="http://schemas.microsoft.com/office/2019/extlst" xmlns:r="http://schemas.openxmlformats.org/officeDocument/2006/relationships" xmlns:m="http://schemas.openxmlformats.org/officeDocument/2006/math" xmlns:v="urn:schemas-microsoft-com:vml" xmlns:wp14="http://schemas.microsoft.com/office/word/2010/wordprocessingDrawing" xmlns:wp="http://schemas.openxmlformats.org/drawingml/2006/wordprocessingDrawing" xmlns:w10="urn:schemas-microsoft-com:office:word" xmlns:w="http://schemas.openxmlformats.org/wordprocessingml/2006/main" xmlns:w14="http://schemas.microsoft.com/office/word/2010/wordml" xmlns:w15="http://schemas.microsoft.com/office/word/2012/wordml" xmlns:w16cex="http://schemas.microsoft.com/office/word/2018/wordml/cex" xmlns:w16cid="http://schemas.microsoft.com/office/word/2016/wordml/cid" xmlns:w16="http://schemas.microsoft.com/office/word/2018/wordml" xmlns:w16sdtdh="http://schemas.microsoft.com/office/word/2020/wordml/sdtdatahash" xmlns:w16se="http://schemas.microsoft.com/office/word/2015/wordml/symex" xmlns:wpg="http://schemas.microsoft.com/office/word/2010/wordprocessingGroup" xmlns:wpi="http://schemas.microsoft.com/office/word/2010/wordprocessingInk" xmlns:wne="http://schemas.microsoft.com/office/word/2006/wordml" xmlns:wps="http://schemas.microsoft.com/office/word/2010/wordprocessingShape" mc:Ignorable="w14 w15 w16se w16cid w16 w16cex w16sdtdh wp14">
   <w:body>
     <w:sdt>
       <w:sdtPr>
@@ -24,7 +24,7 @@
             <mc:AlternateContent>
               <mc:Choice Requires="wpg">
                 <w:drawing>
-                  <wp:anchor distT="0" distB="0" distL="114300" distR="114300" simplePos="0" relativeHeight="251662336" behindDoc="0" locked="0" layoutInCell="1" allowOverlap="1">
+                  <wp:anchor distT="0" distB="0" distL="114300" distR="114300" simplePos="0" relativeHeight="251662336" behindDoc="0" locked="0" layoutInCell="1" allowOverlap="1" wp14:anchorId="52A1754C" wp14:editId="171DD90D">
                     <wp:simplePos x="0" y="0"/>
                     <wp:positionH relativeFrom="page">
                       <wp:align>center</wp:align>
@@ -292,7 +292,7 @@
             <mc:AlternateContent>
               <mc:Choice Requires="wps">
                 <w:drawing>
-                  <wp:anchor distT="0" distB="0" distL="114300" distR="114300" simplePos="0" relativeHeight="251660288" behindDoc="0" locked="0" layoutInCell="1" allowOverlap="1">
+                  <wp:anchor distT="0" distB="0" distL="114300" distR="114300" simplePos="0" relativeHeight="251660288" behindDoc="0" locked="0" layoutInCell="1" allowOverlap="1" wp14:anchorId="6F1C8589" wp14:editId="343BD35A">
                     <wp:simplePos x="0" y="0"/>
                     <wp:positionH relativeFrom="page">
                       <wp:align>center</wp:align>
@@ -361,6 +361,7 @@
                                   <w:dataBinding w:prefixMappings="xmlns:ns0='http://purl.org/dc/elements/1.1/' xmlns:ns1='http://schemas.openxmlformats.org/package/2006/metadata/core-properties' " w:xpath="/ns1:coreProperties[1]/ns0:creator[1]" w:storeItemID="{6C3C8BC8-F283-45AE-878A-BAB7291924A1}"/>
                                   <w:text/>
                                 </w:sdtPr>
+                                <w:sdtEndPr/>
                                 <w:sdtContent>
                                   <w:p>
                                     <w:pPr>
@@ -378,18 +379,8 @@
                                         <w:sz w:val="28"/>
                                         <w:szCs w:val="28"/>
                                       </w:rPr>
-                                      <w:t xml:space="preserve">Monica </w:t>
+                                      <w:t>Monica Atef</w:t>
                                     </w:r>
-                                    <w:proofErr w:type="spellStart"/>
-                                    <w:r>
-                                      <w:rPr>
-                                        <w:color w:val="595959" w:themeColor="text1" w:themeTint="A6"/>
-                                        <w:sz w:val="28"/>
-                                        <w:szCs w:val="28"/>
-                                      </w:rPr>
-                                      <w:t>Atef</w:t>
-                                    </w:r>
-                                    <w:proofErr w:type="spellEnd"/>
                                   </w:p>
                                 </w:sdtContent>
                               </w:sdt>
@@ -416,6 +407,7 @@
                                     <w:dataBinding w:prefixMappings="xmlns:ns0='http://schemas.microsoft.com/office/2006/coverPageProps' " w:xpath="/ns0:CoverPageProperties[1]/ns0:CompanyEmail[1]" w:storeItemID="{55AF091B-3C7A-41E3-B477-F2FDAA23CFDA}"/>
                                     <w:text/>
                                   </w:sdtPr>
+                                  <w:sdtEndPr/>
                                   <w:sdtContent>
                                     <w:r>
                                       <w:rPr>
@@ -450,11 +442,11 @@
               </mc:Choice>
               <mc:Fallback>
                 <w:pict>
-                  <v:shapetype id="_x0000_t202" coordsize="21600,21600" o:spt="202" path="m,l,21600r21600,l21600,xe">
+                  <v:shapetype w14:anchorId="6F1C8589" id="_x0000_t202" coordsize="21600,21600" o:spt="202" path="m,l,21600r21600,l21600,xe">
                     <v:stroke joinstyle="miter"/>
                     <v:path gradientshapeok="t" o:connecttype="rect"/>
                   </v:shapetype>
-                  <v:shape id="Text Box 152" o:spid="_x0000_s1026" type="#_x0000_t202" style="position:absolute;margin-left:0;margin-top:0;width:8in;height:1in;z-index:251660288;visibility:visible;mso-wrap-style:square;mso-width-percent:941;mso-height-percent:92;mso-top-percent:818;mso-wrap-distance-left:9pt;mso-wrap-distance-top:0;mso-wrap-distance-right:9pt;mso-wrap-distance-bottom:0;mso-position-horizontal:center;mso-position-horizontal-relative:page;mso-position-vertical-relative:page;mso-width-percent:941;mso-height-percent:92;mso-top-percent:818;mso-width-relative:page;mso-height-relative:page;v-text-anchor:bottom" o:gfxdata="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" filled="f" stroked="f" strokeweight=".5pt">
+                  <v:shape id="Text Box 152" o:spid="_x0000_s1026" type="#_x0000_t202" style="position:absolute;margin-left:0;margin-top:0;width:8in;height:1in;z-index:251660288;visibility:visible;mso-wrap-style:square;mso-width-percent:941;mso-height-percent:92;mso-top-percent:818;mso-wrap-distance-left:9pt;mso-wrap-distance-top:0;mso-wrap-distance-right:9pt;mso-wrap-distance-bottom:0;mso-position-horizontal:center;mso-position-horizontal-relative:page;mso-position-vertical-relative:page;mso-width-percent:941;mso-height-percent:92;mso-top-percent:818;mso-width-relative:page;mso-height-relative:page;v-text-anchor:bottom" o:gfxdata="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" filled="f" stroked="f" strokeweight=".5pt">
                     <v:textbox inset="126pt,0,54pt,0">
                       <w:txbxContent>
                         <w:sdt>
@@ -470,6 +462,7 @@
                             <w:dataBinding w:prefixMappings="xmlns:ns0='http://purl.org/dc/elements/1.1/' xmlns:ns1='http://schemas.openxmlformats.org/package/2006/metadata/core-properties' " w:xpath="/ns1:coreProperties[1]/ns0:creator[1]" w:storeItemID="{6C3C8BC8-F283-45AE-878A-BAB7291924A1}"/>
                             <w:text/>
                           </w:sdtPr>
+                          <w:sdtEndPr/>
                           <w:sdtContent>
                             <w:p>
                               <w:pPr>
@@ -487,18 +480,8 @@
                                   <w:sz w:val="28"/>
                                   <w:szCs w:val="28"/>
                                 </w:rPr>
-                                <w:t xml:space="preserve">Monica </w:t>
+                                <w:t>Monica Atef</w:t>
                               </w:r>
-                              <w:proofErr w:type="spellStart"/>
-                              <w:r>
-                                <w:rPr>
-                                  <w:color w:val="595959" w:themeColor="text1" w:themeTint="A6"/>
-                                  <w:sz w:val="28"/>
-                                  <w:szCs w:val="28"/>
-                                </w:rPr>
-                                <w:t>Atef</w:t>
-                              </w:r>
-                              <w:proofErr w:type="spellEnd"/>
                             </w:p>
                           </w:sdtContent>
                         </w:sdt>
@@ -525,6 +508,7 @@
                               <w:dataBinding w:prefixMappings="xmlns:ns0='http://schemas.microsoft.com/office/2006/coverPageProps' " w:xpath="/ns0:CoverPageProperties[1]/ns0:CompanyEmail[1]" w:storeItemID="{55AF091B-3C7A-41E3-B477-F2FDAA23CFDA}"/>
                               <w:text/>
                             </w:sdtPr>
+                            <w:sdtEndPr/>
                             <w:sdtContent>
                               <w:r>
                                 <w:rPr>
@@ -552,7 +536,7 @@
             <mc:AlternateContent>
               <mc:Choice Requires="wps">
                 <w:drawing>
-                  <wp:anchor distT="0" distB="0" distL="114300" distR="114300" simplePos="0" relativeHeight="251659264" behindDoc="0" locked="0" layoutInCell="1" allowOverlap="1">
+                  <wp:anchor distT="0" distB="0" distL="114300" distR="114300" simplePos="0" relativeHeight="251659264" behindDoc="0" locked="0" layoutInCell="1" allowOverlap="1" wp14:anchorId="762803D3" wp14:editId="7827B793">
                     <wp:simplePos x="0" y="0"/>
                     <wp:positionH relativeFrom="page">
                       <wp:align>center</wp:align>
@@ -662,6 +646,7 @@
                                   <w:dataBinding w:prefixMappings="xmlns:ns0='http://purl.org/dc/elements/1.1/' xmlns:ns1='http://schemas.openxmlformats.org/package/2006/metadata/core-properties' " w:xpath="/ns1:coreProperties[1]/ns0:subject[1]" w:storeItemID="{6C3C8BC8-F283-45AE-878A-BAB7291924A1}"/>
                                   <w:text/>
                                 </w:sdtPr>
+                                <w:sdtEndPr/>
                                 <w:sdtContent>
                                   <w:p>
                                     <w:pPr>
@@ -679,7 +664,7 @@
                                         <w:sz w:val="36"/>
                                         <w:szCs w:val="36"/>
                                       </w:rPr>
-                                      <w:t>Version 1.2</w:t>
+                                      <w:t>1.4</w:t>
                                     </w:r>
                                   </w:p>
                                 </w:sdtContent>
@@ -706,7 +691,11 @@
               </mc:Choice>
               <mc:Fallback>
                 <w:pict>
-                  <v:shape id="Text Box 154" o:spid="_x0000_s1027" type="#_x0000_t202" style="position:absolute;margin-left:0;margin-top:0;width:8in;height:286.5pt;z-index:251659264;visibility:visible;mso-wrap-style:square;mso-width-percent:941;mso-height-percent:363;mso-top-percent:300;mso-wrap-distance-left:9pt;mso-wrap-distance-top:0;mso-wrap-distance-right:9pt;mso-wrap-distance-bottom:0;mso-position-horizontal:center;mso-position-horizontal-relative:page;mso-position-vertical-relative:page;mso-width-percent:941;mso-height-percent:363;mso-top-percent:300;mso-width-relative:page;mso-height-relative:page;v-text-anchor:bottom" o:gfxdata="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" filled="f" stroked="f" strokeweight=".5pt">
+                  <v:shapetype w14:anchorId="762803D3" id="_x0000_t202" coordsize="21600,21600" o:spt="202" path="m,l,21600r21600,l21600,xe">
+                    <v:stroke joinstyle="miter"/>
+                    <v:path gradientshapeok="t" o:connecttype="rect"/>
+                  </v:shapetype>
+                  <v:shape id="Text Box 154" o:spid="_x0000_s1027" type="#_x0000_t202" style="position:absolute;margin-left:0;margin-top:0;width:8in;height:286.5pt;z-index:251659264;visibility:visible;mso-wrap-style:square;mso-width-percent:941;mso-height-percent:363;mso-top-percent:300;mso-wrap-distance-left:9pt;mso-wrap-distance-top:0;mso-wrap-distance-right:9pt;mso-wrap-distance-bottom:0;mso-position-horizontal:center;mso-position-horizontal-relative:page;mso-position-vertical-relative:page;mso-width-percent:941;mso-height-percent:363;mso-top-percent:300;mso-width-relative:page;mso-height-relative:page;v-text-anchor:bottom" o:gfxdata="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" filled="f" stroked="f" strokeweight=".5pt">
                     <v:textbox inset="126pt,0,54pt,0">
                       <w:txbxContent>
                         <w:p>
@@ -763,6 +752,7 @@
                             <w:dataBinding w:prefixMappings="xmlns:ns0='http://purl.org/dc/elements/1.1/' xmlns:ns1='http://schemas.openxmlformats.org/package/2006/metadata/core-properties' " w:xpath="/ns1:coreProperties[1]/ns0:subject[1]" w:storeItemID="{6C3C8BC8-F283-45AE-878A-BAB7291924A1}"/>
                             <w:text/>
                           </w:sdtPr>
+                          <w:sdtEndPr/>
                           <w:sdtContent>
                             <w:p>
                               <w:pPr>
@@ -780,7 +770,7 @@
                                   <w:sz w:val="36"/>
                                   <w:szCs w:val="36"/>
                                 </w:rPr>
-                                <w:t>Version 1.2</w:t>
+                                <w:t>1.4</w:t>
                               </w:r>
                             </w:p>
                           </w:sdtContent>
@@ -1369,16 +1359,8 @@
                   <w:rPr>
                     <w:rFonts w:ascii="Times New Roman" w:hAnsi="Times New Roman"/>
                   </w:rPr>
-                  <w:t xml:space="preserve">Hagar </w:t>
+                  <w:t>Hagar Nassar</w:t>
                 </w:r>
-                <w:proofErr w:type="spellStart"/>
-                <w:r>
-                  <w:rPr>
-                    <w:rFonts w:ascii="Times New Roman" w:hAnsi="Times New Roman"/>
-                  </w:rPr>
-                  <w:t>Nassar</w:t>
-                </w:r>
-                <w:proofErr w:type="spellEnd"/>
               </w:p>
             </w:tc>
             <w:tc>
@@ -1417,21 +1399,7 @@
                   <w:rPr>
                     <w:rFonts w:ascii="Times New Roman" w:hAnsi="Times New Roman"/>
                   </w:rPr>
-                  <w:t xml:space="preserve">After Hagar </w:t>
-                </w:r>
-                <w:proofErr w:type="spellStart"/>
-                <w:r>
-                  <w:rPr>
-                    <w:rFonts w:ascii="Times New Roman" w:hAnsi="Times New Roman"/>
-                  </w:rPr>
-                  <w:t>Nassar</w:t>
-                </w:r>
-                <w:proofErr w:type="spellEnd"/>
-                <w:r>
-                  <w:rPr>
-                    <w:rFonts w:ascii="Times New Roman" w:hAnsi="Times New Roman"/>
-                  </w:rPr>
-                  <w:t xml:space="preserve"> Review </w:t>
+                  <w:t xml:space="preserve">After Hagar Nassar Review </w:t>
                 </w:r>
               </w:p>
             </w:tc>
@@ -1638,16 +1606,8 @@
                   <w:rPr>
                     <w:rFonts w:ascii="Times New Roman" w:hAnsi="Times New Roman"/>
                   </w:rPr>
-                  <w:t xml:space="preserve">Monica </w:t>
+                  <w:t>Monica Atef</w:t>
                 </w:r>
-                <w:proofErr w:type="spellStart"/>
-                <w:r>
-                  <w:rPr>
-                    <w:rFonts w:ascii="Times New Roman" w:hAnsi="Times New Roman"/>
-                  </w:rPr>
-                  <w:t>Atef</w:t>
-                </w:r>
-                <w:proofErr w:type="spellEnd"/>
               </w:p>
             </w:tc>
             <w:tc>
@@ -1659,7 +1619,7 @@
                   <w:pStyle w:val="Tabletext"/>
                   <w:spacing w:before="240"/>
                   <w:rPr>
-                    <w:rFonts w:ascii="Times New Roman" w:hAnsi="Times New Roman" w:hint="cs"/>
+                    <w:rFonts w:ascii="Times New Roman" w:hAnsi="Times New Roman"/>
                     <w:rtl/>
                   </w:rPr>
                 </w:pPr>
@@ -1687,16 +1647,8 @@
                   <w:rPr>
                     <w:rFonts w:ascii="Times New Roman" w:hAnsi="Times New Roman"/>
                   </w:rPr>
-                  <w:t xml:space="preserve">Hagar </w:t>
+                  <w:t>Hagar Nassar</w:t>
                 </w:r>
-                <w:proofErr w:type="spellStart"/>
-                <w:r>
-                  <w:rPr>
-                    <w:rFonts w:ascii="Times New Roman" w:hAnsi="Times New Roman"/>
-                  </w:rPr>
-                  <w:t>Nassar</w:t>
-                </w:r>
-                <w:proofErr w:type="spellEnd"/>
               </w:p>
             </w:tc>
             <w:tc>
@@ -1735,24 +1687,122 @@
                   <w:rPr>
                     <w:rFonts w:ascii="Times New Roman" w:hAnsi="Times New Roman"/>
                   </w:rPr>
-                  <w:t xml:space="preserve">After Hagar </w:t>
+                  <w:t>After Hagar Nassar Review</w:t>
                 </w:r>
-                <w:proofErr w:type="spellStart"/>
+              </w:p>
+            </w:tc>
+          </w:tr>
+          <w:tr>
+            <w:trPr>
+              <w:trHeight w:val="719"/>
+            </w:trPr>
+            <w:tc>
+              <w:tcPr>
+                <w:tcW w:w="1080" w:type="dxa"/>
+              </w:tcPr>
+              <w:p>
+                <w:pPr>
+                  <w:pStyle w:val="Tabletext"/>
+                  <w:spacing w:before="240"/>
+                  <w:jc w:val="center"/>
+                  <w:rPr>
+                    <w:rFonts w:ascii="Times New Roman" w:hAnsi="Times New Roman"/>
+                  </w:rPr>
+                </w:pPr>
                 <w:r>
                   <w:rPr>
                     <w:rFonts w:ascii="Times New Roman" w:hAnsi="Times New Roman"/>
                   </w:rPr>
-                  <w:t>Nassar</w:t>
+                  <w:t>1.4</w:t>
                 </w:r>
-                <w:proofErr w:type="spellEnd"/>
+              </w:p>
+            </w:tc>
+            <w:tc>
+              <w:tcPr>
+                <w:tcW w:w="1463" w:type="dxa"/>
+              </w:tcPr>
+              <w:p>
+                <w:pPr>
+                  <w:pStyle w:val="Tabletext"/>
+                  <w:spacing w:before="240"/>
+                  <w:rPr>
+                    <w:rFonts w:ascii="Times New Roman" w:hAnsi="Times New Roman"/>
+                  </w:rPr>
+                </w:pPr>
                 <w:r>
                   <w:rPr>
                     <w:rFonts w:ascii="Times New Roman" w:hAnsi="Times New Roman"/>
                   </w:rPr>
-                  <w:t xml:space="preserve"> Review</w:t>
+                  <w:t>Monica Atef</w:t>
                 </w:r>
-                <w:bookmarkStart w:id="0" w:name="_GoBack"/>
-                <w:bookmarkEnd w:id="0"/>
+              </w:p>
+            </w:tc>
+            <w:tc>
+              <w:tcPr>
+                <w:tcW w:w="1260" w:type="dxa"/>
+              </w:tcPr>
+              <w:p>
+                <w:pPr>
+                  <w:pStyle w:val="Tabletext"/>
+                  <w:spacing w:before="240"/>
+                  <w:rPr>
+                    <w:rFonts w:ascii="Times New Roman" w:hAnsi="Times New Roman"/>
+                  </w:rPr>
+                </w:pPr>
+                <w:r>
+                  <w:rPr>
+                    <w:rFonts w:ascii="Times New Roman" w:hAnsi="Times New Roman"/>
+                  </w:rPr>
+                  <w:t>27/05/2022</w:t>
+                </w:r>
+              </w:p>
+            </w:tc>
+            <w:tc>
+              <w:tcPr>
+                <w:tcW w:w="1440" w:type="dxa"/>
+              </w:tcPr>
+              <w:p>
+                <w:pPr>
+                  <w:pStyle w:val="Tabletext"/>
+                  <w:spacing w:before="240"/>
+                  <w:rPr>
+                    <w:rFonts w:ascii="Times New Roman" w:hAnsi="Times New Roman"/>
+                  </w:rPr>
+                </w:pPr>
+              </w:p>
+            </w:tc>
+            <w:tc>
+              <w:tcPr>
+                <w:tcW w:w="1170" w:type="dxa"/>
+              </w:tcPr>
+              <w:p>
+                <w:pPr>
+                  <w:pStyle w:val="Tabletext"/>
+                  <w:spacing w:before="240"/>
+                  <w:rPr>
+                    <w:rFonts w:ascii="Times New Roman" w:hAnsi="Times New Roman"/>
+                  </w:rPr>
+                </w:pPr>
+              </w:p>
+            </w:tc>
+            <w:tc>
+              <w:tcPr>
+                <w:tcW w:w="3060" w:type="dxa"/>
+              </w:tcPr>
+              <w:p>
+                <w:pPr>
+                  <w:pStyle w:val="Tabletext"/>
+                  <w:spacing w:before="240"/>
+                  <w:rPr>
+                    <w:rFonts w:ascii="Times New Roman" w:hAnsi="Times New Roman"/>
+                  </w:rPr>
+                </w:pPr>
+                <w:r>
+                  <w:rPr>
+                    <w:rFonts w:ascii="Times New Roman" w:hAnsi="Times New Roman"/>
+                  </w:rPr>
+                  <w:t>Final Version</w:t>
+                </w:r>
               </w:p>
             </w:tc>
           </w:tr>
@@ -5089,7 +5139,7 @@
           <w:szCs w:val="40"/>
         </w:rPr>
       </w:pPr>
-      <w:bookmarkStart w:id="1" w:name="_Toc102134853"/>
+      <w:bookmarkStart w:id="0" w:name="_Toc102134853"/>
       <w:r>
         <w:rPr>
           <w:sz w:val="40"/>
@@ -5098,7 +5148,7 @@
         <w:lastRenderedPageBreak/>
         <w:t>Introduction</w:t>
       </w:r>
-      <w:bookmarkEnd w:id="1"/>
+      <w:bookmarkEnd w:id="0"/>
     </w:p>
     <w:p>
       <w:pPr>
@@ -5112,7 +5162,7 @@
           <w:szCs w:val="32"/>
         </w:rPr>
       </w:pPr>
-      <w:bookmarkStart w:id="2" w:name="_Toc102134854"/>
+      <w:bookmarkStart w:id="1" w:name="_Toc102134854"/>
       <w:r>
         <w:rPr>
           <w:sz w:val="32"/>
@@ -5120,7 +5170,7 @@
         </w:rPr>
         <w:t>Purpose of project management plan</w:t>
       </w:r>
-      <w:bookmarkEnd w:id="2"/>
+      <w:bookmarkEnd w:id="1"/>
     </w:p>
     <w:p>
       <w:pPr>
@@ -5194,8 +5244,8 @@
           <w:szCs w:val="32"/>
         </w:rPr>
       </w:pPr>
-      <w:bookmarkStart w:id="3" w:name="_Toc100523078"/>
-      <w:bookmarkStart w:id="4" w:name="_Toc102134855"/>
+      <w:bookmarkStart w:id="2" w:name="_Toc100523078"/>
+      <w:bookmarkStart w:id="3" w:name="_Toc102134855"/>
       <w:r>
         <w:rPr>
           <w:sz w:val="32"/>
@@ -5203,8 +5253,8 @@
         </w:rPr>
         <w:t>Summary of project charter</w:t>
       </w:r>
+      <w:bookmarkEnd w:id="2"/>
       <w:bookmarkEnd w:id="3"/>
-      <w:bookmarkEnd w:id="4"/>
     </w:p>
     <w:p>
       <w:pPr>
@@ -5218,7 +5268,7 @@
           <w:szCs w:val="28"/>
         </w:rPr>
       </w:pPr>
-      <w:bookmarkStart w:id="5" w:name="_Toc102134856"/>
+      <w:bookmarkStart w:id="4" w:name="_Toc102134856"/>
       <w:r>
         <w:rPr>
           <w:sz w:val="28"/>
@@ -5226,7 +5276,7 @@
         </w:rPr>
         <w:t>Introduction</w:t>
       </w:r>
-      <w:bookmarkEnd w:id="5"/>
+      <w:bookmarkEnd w:id="4"/>
     </w:p>
     <w:p>
       <w:pPr>
@@ -5356,7 +5406,7 @@
           <w:szCs w:val="28"/>
         </w:rPr>
       </w:pPr>
-      <w:bookmarkStart w:id="6" w:name="_Toc102134857"/>
+      <w:bookmarkStart w:id="5" w:name="_Toc102134857"/>
       <w:r>
         <w:rPr>
           <w:sz w:val="28"/>
@@ -5364,7 +5414,7 @@
         </w:rPr>
         <w:t>Company’s role and strength.</w:t>
       </w:r>
-      <w:bookmarkEnd w:id="6"/>
+      <w:bookmarkEnd w:id="5"/>
     </w:p>
     <w:p>
       <w:pPr>
@@ -5489,7 +5539,7 @@
           <w:rtl/>
         </w:rPr>
       </w:pPr>
-      <w:bookmarkStart w:id="7" w:name="_Toc102134858"/>
+      <w:bookmarkStart w:id="6" w:name="_Toc102134858"/>
       <w:r>
         <w:rPr>
           <w:sz w:val="28"/>
@@ -5497,7 +5547,7 @@
         </w:rPr>
         <w:t>Business need</w:t>
       </w:r>
-      <w:bookmarkEnd w:id="7"/>
+      <w:bookmarkEnd w:id="6"/>
     </w:p>
     <w:p>
       <w:pPr>
@@ -5606,7 +5656,7 @@
           <w:szCs w:val="28"/>
         </w:rPr>
       </w:pPr>
-      <w:bookmarkStart w:id="8" w:name="_Toc102134859"/>
+      <w:bookmarkStart w:id="7" w:name="_Toc102134859"/>
       <w:r>
         <w:rPr>
           <w:sz w:val="28"/>
@@ -5614,7 +5664,7 @@
         </w:rPr>
         <w:t>Unique Solution</w:t>
       </w:r>
-      <w:bookmarkEnd w:id="8"/>
+      <w:bookmarkEnd w:id="7"/>
     </w:p>
     <w:p>
       <w:pPr>
@@ -5778,7 +5828,7 @@
           <w:szCs w:val="28"/>
         </w:rPr>
       </w:pPr>
-      <w:bookmarkStart w:id="9" w:name="_Toc102134860"/>
+      <w:bookmarkStart w:id="8" w:name="_Toc102134860"/>
       <w:r>
         <w:rPr>
           <w:sz w:val="28"/>
@@ -5786,7 +5836,7 @@
         </w:rPr>
         <w:t>Timeline</w:t>
       </w:r>
-      <w:bookmarkEnd w:id="9"/>
+      <w:bookmarkEnd w:id="8"/>
     </w:p>
     <w:p>
       <w:pPr>
@@ -5836,7 +5886,7 @@
           <w:sz w:val="24"/>
           <w:szCs w:val="24"/>
         </w:rPr>
-        <w:t>5</w:t>
+        <w:t>6</w:t>
       </w:r>
       <w:r>
         <w:rPr>
@@ -5924,12 +5974,12 @@
           <w:numId w:val="6"/>
         </w:numPr>
       </w:pPr>
-      <w:bookmarkStart w:id="10" w:name="_Toc102134861"/>
+      <w:bookmarkStart w:id="9" w:name="_Toc102134861"/>
       <w:r>
         <w:lastRenderedPageBreak/>
         <w:t>Team</w:t>
       </w:r>
-      <w:bookmarkEnd w:id="10"/>
+      <w:bookmarkEnd w:id="9"/>
       <w:r>
         <w:t xml:space="preserve"> </w:t>
       </w:r>
@@ -5967,17 +6017,8 @@
           <w:sz w:val="24"/>
           <w:szCs w:val="24"/>
         </w:rPr>
-        <w:t xml:space="preserve">Monica </w:t>
-      </w:r>
-      <w:proofErr w:type="spellStart"/>
-      <w:r>
-        <w:rPr>
-          <w:sz w:val="24"/>
-          <w:szCs w:val="24"/>
-        </w:rPr>
-        <w:t>Atef</w:t>
-      </w:r>
-      <w:proofErr w:type="spellEnd"/>
+        <w:t>Monica Atef</w:t>
+      </w:r>
       <w:r>
         <w:rPr>
           <w:sz w:val="24"/>
@@ -6150,11 +6191,11 @@
           <w:numId w:val="6"/>
         </w:numPr>
       </w:pPr>
-      <w:bookmarkStart w:id="11" w:name="_Toc102134862"/>
+      <w:bookmarkStart w:id="10" w:name="_Toc102134862"/>
       <w:r>
         <w:t>Conclusion</w:t>
       </w:r>
-      <w:bookmarkEnd w:id="11"/>
+      <w:bookmarkEnd w:id="10"/>
     </w:p>
     <w:p>
       <w:pPr>
@@ -6184,7 +6225,7 @@
           <w:szCs w:val="32"/>
         </w:rPr>
       </w:pPr>
-      <w:bookmarkStart w:id="12" w:name="_Toc102134863"/>
+      <w:bookmarkStart w:id="11" w:name="_Toc102134863"/>
       <w:r>
         <w:rPr>
           <w:sz w:val="32"/>
@@ -6199,7 +6240,7 @@
         </w:rPr>
         <w:t>and Constraints</w:t>
       </w:r>
-      <w:bookmarkEnd w:id="12"/>
+      <w:bookmarkEnd w:id="11"/>
     </w:p>
     <w:p>
       <w:pPr>
@@ -6209,11 +6250,11 @@
           <w:numId w:val="11"/>
         </w:numPr>
       </w:pPr>
-      <w:bookmarkStart w:id="13" w:name="_Toc102134864"/>
+      <w:bookmarkStart w:id="12" w:name="_Toc102134864"/>
       <w:r>
         <w:t>Assumptions:</w:t>
       </w:r>
-      <w:bookmarkEnd w:id="13"/>
+      <w:bookmarkEnd w:id="12"/>
     </w:p>
     <w:p>
       <w:pPr>
@@ -6249,11 +6290,11 @@
           <w:numId w:val="11"/>
         </w:numPr>
       </w:pPr>
-      <w:bookmarkStart w:id="14" w:name="_Toc102134865"/>
+      <w:bookmarkStart w:id="13" w:name="_Toc102134865"/>
       <w:r>
         <w:t>Constraints:</w:t>
       </w:r>
-      <w:bookmarkEnd w:id="14"/>
+      <w:bookmarkEnd w:id="13"/>
     </w:p>
     <w:p>
       <w:pPr>
@@ -6350,7 +6391,37 @@
           <w:sz w:val="24"/>
           <w:szCs w:val="24"/>
         </w:rPr>
-        <w:t>ADD/DELETE/UPDATE users, restaurants, menus and promotions</w:t>
+        <w:t>A</w:t>
+      </w:r>
+      <w:r>
+        <w:rPr>
+          <w:sz w:val="24"/>
+          <w:szCs w:val="24"/>
+        </w:rPr>
+        <w:t xml:space="preserve">dd </w:t>
+      </w:r>
+      <w:r>
+        <w:rPr>
+          <w:sz w:val="24"/>
+          <w:szCs w:val="24"/>
+        </w:rPr>
+        <w:t xml:space="preserve">restaurants, </w:t>
+      </w:r>
+      <w:proofErr w:type="gramStart"/>
+      <w:r>
+        <w:rPr>
+          <w:sz w:val="24"/>
+          <w:szCs w:val="24"/>
+        </w:rPr>
+        <w:t>menu</w:t>
+      </w:r>
+      <w:proofErr w:type="gramEnd"/>
+      <w:r>
+        <w:rPr>
+          <w:sz w:val="24"/>
+          <w:szCs w:val="24"/>
+        </w:rPr>
+        <w:t xml:space="preserve"> and promotions</w:t>
       </w:r>
       <w:r>
         <w:rPr>
@@ -6372,7 +6443,7 @@
           <w:szCs w:val="32"/>
         </w:rPr>
       </w:pPr>
-      <w:bookmarkStart w:id="15" w:name="_Toc102134866"/>
+      <w:bookmarkStart w:id="14" w:name="_Toc102134866"/>
       <w:r>
         <w:rPr>
           <w:sz w:val="32"/>
@@ -6380,7 +6451,7 @@
         </w:rPr>
         <w:t>Scope Management</w:t>
       </w:r>
-      <w:bookmarkEnd w:id="15"/>
+      <w:bookmarkEnd w:id="14"/>
     </w:p>
     <w:p>
       <w:pPr>
@@ -6413,7 +6484,7 @@
                 <w:szCs w:val="24"/>
               </w:rPr>
             </w:pPr>
-            <w:bookmarkStart w:id="16" w:name="_Hlk77595747"/>
+            <w:bookmarkStart w:id="15" w:name="_Hlk77595747"/>
             <w:r>
               <w:rPr>
                 <w:rFonts w:asciiTheme="majorBidi" w:hAnsiTheme="majorBidi" w:cstheme="majorBidi"/>
@@ -6501,7 +6572,7 @@
             <w:gridSpan w:val="2"/>
             <w:shd w:val="clear" w:color="auto" w:fill="BFBFBF" w:themeFill="background1" w:themeFillShade="BF"/>
           </w:tcPr>
-          <w:bookmarkEnd w:id="16"/>
+          <w:bookmarkEnd w:id="15"/>
           <w:p>
             <w:pPr>
               <w:jc w:val="center"/>
@@ -6537,7 +6608,7 @@
                 <w:szCs w:val="24"/>
               </w:rPr>
             </w:pPr>
-            <w:bookmarkStart w:id="17" w:name="_Hlk77596490"/>
+            <w:bookmarkStart w:id="16" w:name="_Hlk77596490"/>
             <w:r>
               <w:rPr>
                 <w:rFonts w:cstheme="minorHAnsi"/>
@@ -6573,7 +6644,7 @@
           </w:p>
         </w:tc>
       </w:tr>
-      <w:bookmarkEnd w:id="17"/>
+      <w:bookmarkEnd w:id="16"/>
       <w:tr>
         <w:tc>
           <w:tcPr>
@@ -7199,7 +7270,23 @@
                 <w:sz w:val="24"/>
                 <w:szCs w:val="24"/>
               </w:rPr>
-              <w:t xml:space="preserve">After Five working weeks </w:t>
+              <w:t xml:space="preserve">After </w:t>
+            </w:r>
+            <w:r>
+              <w:rPr>
+                <w:rFonts w:asciiTheme="majorBidi" w:hAnsiTheme="majorBidi" w:cstheme="majorBidi"/>
+                <w:sz w:val="24"/>
+                <w:szCs w:val="24"/>
+              </w:rPr>
+              <w:t>six</w:t>
+            </w:r>
+            <w:r>
+              <w:rPr>
+                <w:rFonts w:asciiTheme="majorBidi" w:hAnsiTheme="majorBidi" w:cstheme="majorBidi"/>
+                <w:sz w:val="24"/>
+                <w:szCs w:val="24"/>
+              </w:rPr>
+              <w:t xml:space="preserve"> working weeks </w:t>
             </w:r>
           </w:p>
           <w:p>
@@ -7505,33 +7592,6 @@
                 <w:szCs w:val="24"/>
               </w:rPr>
               <w:tab/>
-              <w:t>Test plan</w:t>
-            </w:r>
-          </w:p>
-          <w:p>
-            <w:pPr>
-              <w:spacing w:line="360" w:lineRule="auto"/>
-              <w:rPr>
-                <w:rFonts w:asciiTheme="majorBidi" w:hAnsiTheme="majorBidi" w:cstheme="majorBidi"/>
-                <w:sz w:val="24"/>
-                <w:szCs w:val="24"/>
-              </w:rPr>
-            </w:pPr>
-            <w:r>
-              <w:rPr>
-                <w:rFonts w:asciiTheme="majorBidi" w:hAnsiTheme="majorBidi" w:cstheme="majorBidi"/>
-                <w:sz w:val="24"/>
-                <w:szCs w:val="24"/>
-              </w:rPr>
-              <w:t>•</w:t>
-            </w:r>
-            <w:r>
-              <w:rPr>
-                <w:rFonts w:asciiTheme="majorBidi" w:hAnsiTheme="majorBidi" w:cstheme="majorBidi"/>
-                <w:sz w:val="24"/>
-                <w:szCs w:val="24"/>
-              </w:rPr>
-              <w:tab/>
             </w:r>
             <w:r>
               <w:rPr>
@@ -7562,15 +7622,16 @@
           <w:szCs w:val="32"/>
         </w:rPr>
       </w:pPr>
-      <w:bookmarkStart w:id="18" w:name="_Toc102134867"/>
+      <w:bookmarkStart w:id="17" w:name="_Toc102134867"/>
       <w:r>
         <w:rPr>
           <w:sz w:val="32"/>
           <w:szCs w:val="32"/>
         </w:rPr>
+        <w:lastRenderedPageBreak/>
         <w:t>Work Breakdown Structure</w:t>
       </w:r>
-      <w:bookmarkEnd w:id="18"/>
+      <w:bookmarkEnd w:id="17"/>
     </w:p>
     <w:p/>
     <w:p>
@@ -7581,32 +7642,25 @@
           <w:numId w:val="22"/>
         </w:numPr>
       </w:pPr>
-      <w:bookmarkStart w:id="19" w:name="_Toc102134868"/>
+      <w:bookmarkStart w:id="18" w:name="_Toc102134868"/>
+      <w:r>
+        <w:t>Diagram</w:t>
+      </w:r>
+      <w:bookmarkEnd w:id="18"/>
+    </w:p>
+    <w:p>
+      <w:r>
+        <w:t xml:space="preserve">   </w:t>
+      </w:r>
       <w:r>
         <w:rPr>
           <w:noProof/>
         </w:rPr>
         <w:drawing>
-          <wp:anchor distT="0" distB="0" distL="114300" distR="114300" simplePos="0" relativeHeight="251663360" behindDoc="1" locked="0" layoutInCell="1" allowOverlap="1" wp14:anchorId="7F673D29" wp14:editId="36A2445B">
-            <wp:simplePos x="0" y="0"/>
-            <wp:positionH relativeFrom="margin">
-              <wp:posOffset>-167640</wp:posOffset>
-            </wp:positionH>
-            <wp:positionV relativeFrom="paragraph">
-              <wp:posOffset>379730</wp:posOffset>
-            </wp:positionV>
-            <wp:extent cx="6400800" cy="5326380"/>
-            <wp:effectExtent l="0" t="0" r="0" b="7620"/>
-            <wp:wrapTight wrapText="bothSides">
-              <wp:wrapPolygon edited="0">
-                <wp:start x="0" y="0"/>
-                <wp:lineTo x="0" y="21554"/>
-                <wp:lineTo x="21536" y="21554"/>
-                <wp:lineTo x="21536" y="0"/>
-                <wp:lineTo x="0" y="0"/>
-              </wp:wrapPolygon>
-            </wp:wrapTight>
-            <wp:docPr id="2" name="Picture 2"/>
+          <wp:inline distT="0" distB="0" distL="0" distR="0" wp14:anchorId="374CAD8B" wp14:editId="25C720DD">
+            <wp:extent cx="5943600" cy="4079875"/>
+            <wp:effectExtent l="0" t="0" r="0" b="0"/>
+            <wp:docPr id="5" name="Picture 5" descr="Diagram&#10;&#10;Description automatically generated"/>
             <wp:cNvGraphicFramePr>
               <a:graphicFrameLocks xmlns:a="http://schemas.openxmlformats.org/drawingml/2006/main" noChangeAspect="1"/>
             </wp:cNvGraphicFramePr>
@@ -7614,7 +7668,7 @@
               <a:graphicData uri="http://schemas.openxmlformats.org/drawingml/2006/picture">
                 <pic:pic xmlns:pic="http://schemas.openxmlformats.org/drawingml/2006/picture">
                   <pic:nvPicPr>
-                    <pic:cNvPr id="2" name="WBS.png"/>
+                    <pic:cNvPr id="5" name="Picture 5" descr="Diagram&#10;&#10;Description automatically generated"/>
                     <pic:cNvPicPr/>
                   </pic:nvPicPr>
                   <pic:blipFill>
@@ -7632,7 +7686,7 @@
                   <pic:spPr>
                     <a:xfrm>
                       <a:off x="0" y="0"/>
-                      <a:ext cx="6400800" cy="5326380"/>
+                      <a:ext cx="5943600" cy="4079875"/>
                     </a:xfrm>
                     <a:prstGeom prst="rect">
                       <a:avLst/>
@@ -7641,19 +7695,9 @@
                 </pic:pic>
               </a:graphicData>
             </a:graphic>
-            <wp14:sizeRelH relativeFrom="margin">
-              <wp14:pctWidth>0</wp14:pctWidth>
-            </wp14:sizeRelH>
-            <wp14:sizeRelV relativeFrom="margin">
-              <wp14:pctHeight>0</wp14:pctHeight>
-            </wp14:sizeRelV>
-          </wp:anchor>
+          </wp:inline>
         </w:drawing>
       </w:r>
-      <w:r>
-        <w:t>Diagram</w:t>
-      </w:r>
-      <w:bookmarkEnd w:id="19"/>
     </w:p>
     <w:p>
       <w:pPr>
@@ -7663,11 +7707,11 @@
           <w:numId w:val="22"/>
         </w:numPr>
       </w:pPr>
-      <w:bookmarkStart w:id="20" w:name="_Toc102134869"/>
+      <w:bookmarkStart w:id="19" w:name="_Toc102134869"/>
       <w:r>
         <w:t>Roles</w:t>
       </w:r>
-      <w:bookmarkEnd w:id="20"/>
+      <w:bookmarkEnd w:id="19"/>
     </w:p>
     <w:p>
       <w:r>
@@ -7695,7 +7739,6 @@
         <w:t>https://github.com/MonicaAtef/QA_Foodies/tree/master/Concept</w:t>
       </w:r>
     </w:p>
-    <w:p/>
     <w:p/>
     <w:p>
       <w:pPr>
@@ -7709,16 +7752,15 @@
           <w:szCs w:val="40"/>
         </w:rPr>
       </w:pPr>
-      <w:bookmarkStart w:id="21" w:name="_Toc102134870"/>
+      <w:bookmarkStart w:id="20" w:name="_Toc102134870"/>
       <w:r>
         <w:rPr>
           <w:sz w:val="40"/>
           <w:szCs w:val="40"/>
         </w:rPr>
-        <w:lastRenderedPageBreak/>
         <w:t>Change Control Management</w:t>
       </w:r>
-      <w:bookmarkEnd w:id="21"/>
+      <w:bookmarkEnd w:id="20"/>
     </w:p>
     <w:p>
       <w:pPr>
@@ -7771,7 +7813,7 @@
           <w:szCs w:val="40"/>
         </w:rPr>
       </w:pPr>
-      <w:bookmarkStart w:id="22" w:name="_Toc102134871"/>
+      <w:bookmarkStart w:id="21" w:name="_Toc102134871"/>
       <w:r>
         <w:rPr>
           <w:sz w:val="40"/>
@@ -7779,7 +7821,7 @@
         </w:rPr>
         <w:t>Schedule / Time Management</w:t>
       </w:r>
-      <w:bookmarkEnd w:id="22"/>
+      <w:bookmarkEnd w:id="21"/>
     </w:p>
     <w:p/>
     <w:p>
@@ -7794,7 +7836,7 @@
           <w:szCs w:val="32"/>
         </w:rPr>
       </w:pPr>
-      <w:bookmarkStart w:id="23" w:name="_Toc102134872"/>
+      <w:bookmarkStart w:id="22" w:name="_Toc102134872"/>
       <w:r>
         <w:rPr>
           <w:sz w:val="32"/>
@@ -7802,7 +7844,7 @@
         </w:rPr>
         <w:t>Milestones</w:t>
       </w:r>
-      <w:bookmarkEnd w:id="23"/>
+      <w:bookmarkEnd w:id="22"/>
     </w:p>
     <w:p/>
     <w:tbl>
@@ -7864,6 +7906,7 @@
                 <w:sz w:val="20"/>
                 <w:szCs w:val="20"/>
               </w:rPr>
+              <w:lastRenderedPageBreak/>
               <w:t>Milestones</w:t>
             </w:r>
           </w:p>
@@ -8038,30 +8081,6 @@
                 <w:szCs w:val="24"/>
               </w:rPr>
               <w:t>-Project Schedule</w:t>
-            </w:r>
-          </w:p>
-          <w:p>
-            <w:pPr>
-              <w:pBdr>
-                <w:top w:val="nil"/>
-                <w:left w:val="nil"/>
-                <w:bottom w:val="nil"/>
-                <w:right w:val="nil"/>
-                <w:between w:val="nil"/>
-              </w:pBdr>
-              <w:shd w:val="clear" w:color="auto" w:fill="FFFFFF"/>
-              <w:spacing w:line="240" w:lineRule="auto"/>
-              <w:rPr>
-                <w:sz w:val="24"/>
-                <w:szCs w:val="24"/>
-              </w:rPr>
-            </w:pPr>
-            <w:r>
-              <w:rPr>
-                <w:sz w:val="24"/>
-                <w:szCs w:val="24"/>
-              </w:rPr>
-              <w:t>-Finish User Acceptance Testing</w:t>
             </w:r>
           </w:p>
         </w:tc>
@@ -8104,6 +8123,35 @@
               <w:t>Release One</w:t>
             </w:r>
           </w:p>
+          <w:p>
+            <w:pPr>
+              <w:pStyle w:val="ListParagraph"/>
+              <w:numPr>
+                <w:ilvl w:val="0"/>
+                <w:numId w:val="16"/>
+              </w:numPr>
+              <w:pBdr>
+                <w:top w:val="nil"/>
+                <w:left w:val="nil"/>
+                <w:bottom w:val="nil"/>
+                <w:right w:val="nil"/>
+                <w:between w:val="nil"/>
+              </w:pBdr>
+              <w:spacing w:before="1440" w:line="240" w:lineRule="auto"/>
+              <w:ind w:right="907"/>
+              <w:rPr>
+                <w:sz w:val="24"/>
+                <w:szCs w:val="24"/>
+              </w:rPr>
+            </w:pPr>
+            <w:r>
+              <w:rPr>
+                <w:sz w:val="24"/>
+                <w:szCs w:val="24"/>
+              </w:rPr>
+              <w:t>One Week</w:t>
+            </w:r>
+          </w:p>
         </w:tc>
       </w:tr>
       <w:tr>
@@ -8263,15 +8311,53 @@
               </w:rPr>
               <w:t>Release Two</w:t>
             </w:r>
-            <w:r>
-              <w:rPr>
-                <w:rFonts w:hint="cs"/>
-                <w:sz w:val="24"/>
-                <w:szCs w:val="24"/>
-                <w:rtl/>
-              </w:rPr>
-              <w:t>س</w:t>
-            </w:r>
+          </w:p>
+          <w:p>
+            <w:pPr>
+              <w:pStyle w:val="ListParagraph"/>
+              <w:numPr>
+                <w:ilvl w:val="0"/>
+                <w:numId w:val="16"/>
+              </w:numPr>
+              <w:pBdr>
+                <w:top w:val="nil"/>
+                <w:left w:val="nil"/>
+                <w:bottom w:val="nil"/>
+                <w:right w:val="nil"/>
+                <w:between w:val="nil"/>
+              </w:pBdr>
+              <w:spacing w:before="720" w:line="240" w:lineRule="auto"/>
+              <w:ind w:right="907"/>
+              <w:rPr>
+                <w:sz w:val="24"/>
+                <w:szCs w:val="24"/>
+              </w:rPr>
+            </w:pPr>
+            <w:r>
+              <w:rPr>
+                <w:sz w:val="24"/>
+                <w:szCs w:val="24"/>
+              </w:rPr>
+              <w:t>Two Weeks</w:t>
+            </w:r>
+          </w:p>
+          <w:p>
+            <w:pPr>
+              <w:pStyle w:val="ListParagraph"/>
+              <w:pBdr>
+                <w:top w:val="nil"/>
+                <w:left w:val="nil"/>
+                <w:bottom w:val="nil"/>
+                <w:right w:val="nil"/>
+                <w:between w:val="nil"/>
+              </w:pBdr>
+              <w:spacing w:before="720" w:line="240" w:lineRule="auto"/>
+              <w:ind w:right="907"/>
+              <w:rPr>
+                <w:sz w:val="24"/>
+                <w:szCs w:val="24"/>
+              </w:rPr>
+            </w:pPr>
           </w:p>
         </w:tc>
       </w:tr>
@@ -8302,15 +8388,13 @@
               </w:rPr>
               <w:t>-</w:t>
             </w:r>
-            <w:proofErr w:type="spellStart"/>
-            <w:r>
-              <w:rPr>
-                <w:sz w:val="24"/>
-                <w:szCs w:val="24"/>
-              </w:rPr>
-              <w:t>FrontEnd</w:t>
-            </w:r>
-            <w:proofErr w:type="spellEnd"/>
+            <w:r>
+              <w:rPr>
+                <w:sz w:val="24"/>
+                <w:szCs w:val="24"/>
+              </w:rPr>
+              <w:t>Frontend</w:t>
+            </w:r>
             <w:r>
               <w:rPr>
                 <w:sz w:val="24"/>
@@ -8335,15 +8419,13 @@
               </w:rPr>
               <w:t>-</w:t>
             </w:r>
-            <w:proofErr w:type="spellStart"/>
-            <w:r>
-              <w:rPr>
-                <w:sz w:val="24"/>
-                <w:szCs w:val="24"/>
-              </w:rPr>
-              <w:t>BackEnd</w:t>
-            </w:r>
-            <w:proofErr w:type="spellEnd"/>
+            <w:r>
+              <w:rPr>
+                <w:sz w:val="24"/>
+                <w:szCs w:val="24"/>
+              </w:rPr>
+              <w:t>Backend</w:t>
+            </w:r>
             <w:r>
               <w:rPr>
                 <w:sz w:val="24"/>
@@ -8426,47 +8508,6 @@
               <w:t>Release Three</w:t>
             </w:r>
           </w:p>
-        </w:tc>
-      </w:tr>
-      <w:tr>
-        <w:tc>
-          <w:tcPr>
-            <w:tcW w:w="6475" w:type="dxa"/>
-            <w:tcMar>
-              <w:top w:w="0" w:type="dxa"/>
-              <w:left w:w="108" w:type="dxa"/>
-              <w:bottom w:w="0" w:type="dxa"/>
-              <w:right w:w="108" w:type="dxa"/>
-            </w:tcMar>
-          </w:tcPr>
-          <w:p>
-            <w:pPr>
-              <w:spacing w:before="240" w:line="240" w:lineRule="auto"/>
-              <w:ind w:right="900"/>
-              <w:rPr>
-                <w:sz w:val="24"/>
-                <w:szCs w:val="24"/>
-              </w:rPr>
-            </w:pPr>
-            <w:r>
-              <w:rPr>
-                <w:sz w:val="24"/>
-                <w:szCs w:val="24"/>
-              </w:rPr>
-              <w:t>TBD</w:t>
-            </w:r>
-          </w:p>
-        </w:tc>
-        <w:tc>
-          <w:tcPr>
-            <w:tcW w:w="3389" w:type="dxa"/>
-            <w:tcMar>
-              <w:top w:w="0" w:type="dxa"/>
-              <w:left w:w="108" w:type="dxa"/>
-              <w:bottom w:w="0" w:type="dxa"/>
-              <w:right w:w="108" w:type="dxa"/>
-            </w:tcMar>
-          </w:tcPr>
           <w:p>
             <w:pPr>
               <w:pStyle w:val="ListParagraph"/>
@@ -8493,7 +8534,7 @@
                 <w:sz w:val="24"/>
                 <w:szCs w:val="24"/>
               </w:rPr>
-              <w:t>Release Four</w:t>
+              <w:t>One Week</w:t>
             </w:r>
           </w:p>
         </w:tc>
@@ -8516,8 +8557,6 @@
               <w:rPr>
                 <w:sz w:val="24"/>
                 <w:szCs w:val="24"/>
-                <w:rtl/>
-                <w:lang w:bidi="ar-EG"/>
               </w:rPr>
             </w:pPr>
             <w:r>
@@ -8525,7 +8564,24 @@
                 <w:sz w:val="24"/>
                 <w:szCs w:val="24"/>
               </w:rPr>
-              <w:t>TBD</w:t>
+              <w:t xml:space="preserve">-Complete The Backend development </w:t>
+            </w:r>
+          </w:p>
+          <w:p>
+            <w:pPr>
+              <w:spacing w:before="240" w:line="240" w:lineRule="auto"/>
+              <w:ind w:right="900"/>
+              <w:rPr>
+                <w:sz w:val="24"/>
+                <w:szCs w:val="24"/>
+              </w:rPr>
+            </w:pPr>
+            <w:r>
+              <w:rPr>
+                <w:sz w:val="24"/>
+                <w:szCs w:val="24"/>
+              </w:rPr>
+              <w:t xml:space="preserve">-Draft of the test cases </w:t>
             </w:r>
           </w:p>
         </w:tc>
@@ -8565,7 +8621,188 @@
                 <w:sz w:val="24"/>
                 <w:szCs w:val="24"/>
               </w:rPr>
+              <w:t>Release Four</w:t>
+            </w:r>
+          </w:p>
+          <w:p>
+            <w:pPr>
+              <w:pStyle w:val="ListParagraph"/>
+              <w:numPr>
+                <w:ilvl w:val="0"/>
+                <w:numId w:val="16"/>
+              </w:numPr>
+              <w:pBdr>
+                <w:top w:val="nil"/>
+                <w:left w:val="nil"/>
+                <w:bottom w:val="nil"/>
+                <w:right w:val="nil"/>
+                <w:between w:val="nil"/>
+              </w:pBdr>
+              <w:spacing w:before="240" w:line="240" w:lineRule="auto"/>
+              <w:ind w:right="900"/>
+              <w:rPr>
+                <w:sz w:val="24"/>
+                <w:szCs w:val="24"/>
+              </w:rPr>
+            </w:pPr>
+            <w:r>
+              <w:rPr>
+                <w:sz w:val="24"/>
+                <w:szCs w:val="24"/>
+              </w:rPr>
+              <w:t>One Week</w:t>
+            </w:r>
+          </w:p>
+        </w:tc>
+      </w:tr>
+      <w:tr>
+        <w:tc>
+          <w:tcPr>
+            <w:tcW w:w="6475" w:type="dxa"/>
+            <w:tcMar>
+              <w:top w:w="0" w:type="dxa"/>
+              <w:left w:w="108" w:type="dxa"/>
+              <w:bottom w:w="0" w:type="dxa"/>
+              <w:right w:w="108" w:type="dxa"/>
+            </w:tcMar>
+          </w:tcPr>
+          <w:p>
+            <w:pPr>
+              <w:spacing w:before="240" w:line="240" w:lineRule="auto"/>
+              <w:ind w:right="900"/>
+              <w:rPr>
+                <w:sz w:val="24"/>
+                <w:szCs w:val="24"/>
+              </w:rPr>
+            </w:pPr>
+            <w:r>
+              <w:rPr>
+                <w:sz w:val="24"/>
+                <w:szCs w:val="24"/>
+              </w:rPr>
+              <w:t>-</w:t>
+            </w:r>
+            <w:r>
+              <w:rPr>
+                <w:sz w:val="24"/>
+                <w:szCs w:val="24"/>
+              </w:rPr>
+              <w:t>System Testing</w:t>
+            </w:r>
+          </w:p>
+          <w:p>
+            <w:pPr>
+              <w:spacing w:before="240" w:line="240" w:lineRule="auto"/>
+              <w:ind w:right="900"/>
+              <w:rPr>
+                <w:sz w:val="24"/>
+                <w:szCs w:val="24"/>
+              </w:rPr>
+            </w:pPr>
+            <w:r>
+              <w:rPr>
+                <w:sz w:val="24"/>
+                <w:szCs w:val="24"/>
+              </w:rPr>
+              <w:t>Complete Test cases</w:t>
+            </w:r>
+          </w:p>
+          <w:p>
+            <w:pPr>
+              <w:spacing w:before="240" w:line="240" w:lineRule="auto"/>
+              <w:ind w:right="900"/>
+              <w:rPr>
+                <w:sz w:val="24"/>
+                <w:szCs w:val="24"/>
+              </w:rPr>
+            </w:pPr>
+            <w:r>
+              <w:rPr>
+                <w:sz w:val="24"/>
+                <w:szCs w:val="24"/>
+              </w:rPr>
+              <w:t xml:space="preserve">-Bug Report </w:t>
+            </w:r>
+          </w:p>
+          <w:p>
+            <w:pPr>
+              <w:spacing w:before="240" w:line="240" w:lineRule="auto"/>
+              <w:ind w:right="900"/>
+              <w:rPr>
+                <w:sz w:val="24"/>
+                <w:szCs w:val="24"/>
+                <w:rtl/>
+                <w:lang w:bidi="ar-EG"/>
+              </w:rPr>
+            </w:pPr>
+          </w:p>
+        </w:tc>
+        <w:tc>
+          <w:tcPr>
+            <w:tcW w:w="3389" w:type="dxa"/>
+            <w:tcMar>
+              <w:top w:w="0" w:type="dxa"/>
+              <w:left w:w="108" w:type="dxa"/>
+              <w:bottom w:w="0" w:type="dxa"/>
+              <w:right w:w="108" w:type="dxa"/>
+            </w:tcMar>
+          </w:tcPr>
+          <w:p>
+            <w:pPr>
+              <w:pStyle w:val="ListParagraph"/>
+              <w:numPr>
+                <w:ilvl w:val="0"/>
+                <w:numId w:val="16"/>
+              </w:numPr>
+              <w:pBdr>
+                <w:top w:val="nil"/>
+                <w:left w:val="nil"/>
+                <w:bottom w:val="nil"/>
+                <w:right w:val="nil"/>
+                <w:between w:val="nil"/>
+              </w:pBdr>
+              <w:spacing w:before="240" w:line="240" w:lineRule="auto"/>
+              <w:ind w:right="900"/>
+              <w:rPr>
+                <w:sz w:val="24"/>
+                <w:szCs w:val="24"/>
+              </w:rPr>
+            </w:pPr>
+            <w:r>
+              <w:rPr>
+                <w:sz w:val="24"/>
+                <w:szCs w:val="24"/>
+              </w:rPr>
               <w:t>Release Five</w:t>
+            </w:r>
+          </w:p>
+          <w:p>
+            <w:pPr>
+              <w:pStyle w:val="ListParagraph"/>
+              <w:numPr>
+                <w:ilvl w:val="0"/>
+                <w:numId w:val="16"/>
+              </w:numPr>
+              <w:pBdr>
+                <w:top w:val="nil"/>
+                <w:left w:val="nil"/>
+                <w:bottom w:val="nil"/>
+                <w:right w:val="nil"/>
+                <w:between w:val="nil"/>
+              </w:pBdr>
+              <w:spacing w:before="240" w:line="240" w:lineRule="auto"/>
+              <w:ind w:right="900"/>
+              <w:rPr>
+                <w:sz w:val="24"/>
+                <w:szCs w:val="24"/>
+              </w:rPr>
+            </w:pPr>
+            <w:r>
+              <w:rPr>
+                <w:sz w:val="24"/>
+                <w:szCs w:val="24"/>
+              </w:rPr>
+              <w:t>One Week</w:t>
             </w:r>
           </w:p>
         </w:tc>
@@ -8573,6 +8810,7 @@
     </w:tbl>
     <w:p/>
     <w:p/>
+    <w:p/>
     <w:p>
       <w:pPr>
         <w:pStyle w:val="Heading2"/>
@@ -8585,15 +8823,16 @@
           <w:szCs w:val="32"/>
         </w:rPr>
       </w:pPr>
-      <w:bookmarkStart w:id="24" w:name="_Toc102134873"/>
+      <w:bookmarkStart w:id="23" w:name="_Toc102134873"/>
       <w:r>
         <w:rPr>
           <w:sz w:val="32"/>
           <w:szCs w:val="32"/>
         </w:rPr>
+        <w:lastRenderedPageBreak/>
         <w:t>Project Schedule</w:t>
       </w:r>
-      <w:bookmarkEnd w:id="24"/>
+      <w:bookmarkEnd w:id="23"/>
     </w:p>
     <w:p>
       <w:pPr>
@@ -8709,7 +8948,7 @@
           <w:szCs w:val="32"/>
         </w:rPr>
       </w:pPr>
-      <w:bookmarkStart w:id="25" w:name="_Toc102134874"/>
+      <w:bookmarkStart w:id="24" w:name="_Toc102134874"/>
       <w:r>
         <w:rPr>
           <w:sz w:val="32"/>
@@ -8717,7 +8956,7 @@
         </w:rPr>
         <w:t>Dependencies</w:t>
       </w:r>
-      <w:bookmarkEnd w:id="25"/>
+      <w:bookmarkEnd w:id="24"/>
     </w:p>
     <w:p>
       <w:pPr>
@@ -8842,7 +9081,7 @@
           <w:szCs w:val="24"/>
         </w:rPr>
         <w:drawing>
-          <wp:anchor distT="0" distB="0" distL="114300" distR="114300" simplePos="0" relativeHeight="251669504" behindDoc="1" locked="0" layoutInCell="1" allowOverlap="1" wp14:anchorId="61A975AC" wp14:editId="3D14399A">
+          <wp:anchor distT="0" distB="0" distL="114300" distR="114300" simplePos="0" relativeHeight="251669504" behindDoc="1" locked="0" layoutInCell="1" allowOverlap="1" wp14:anchorId="04F2C932" wp14:editId="711D4745">
             <wp:simplePos x="0" y="0"/>
             <wp:positionH relativeFrom="margin">
               <wp:align>right</wp:align>
@@ -8967,15 +9206,16 @@
           <w:szCs w:val="40"/>
         </w:rPr>
       </w:pPr>
-      <w:bookmarkStart w:id="26" w:name="_Toc102134875"/>
+      <w:bookmarkStart w:id="25" w:name="_Toc102134875"/>
       <w:r>
         <w:rPr>
           <w:sz w:val="40"/>
           <w:szCs w:val="40"/>
         </w:rPr>
+        <w:lastRenderedPageBreak/>
         <w:t>Quality Management</w:t>
       </w:r>
-      <w:bookmarkEnd w:id="26"/>
+      <w:bookmarkEnd w:id="25"/>
     </w:p>
     <w:p>
       <w:pPr>
@@ -9055,7 +9295,7 @@
           <w:szCs w:val="40"/>
         </w:rPr>
       </w:pPr>
-      <w:bookmarkStart w:id="27" w:name="_Toc102134876"/>
+      <w:bookmarkStart w:id="26" w:name="_Toc102134876"/>
       <w:r>
         <w:rPr>
           <w:sz w:val="40"/>
@@ -9070,7 +9310,7 @@
         </w:rPr>
         <w:t xml:space="preserve"> Management</w:t>
       </w:r>
-      <w:bookmarkEnd w:id="27"/>
+      <w:bookmarkEnd w:id="26"/>
     </w:p>
     <w:p>
       <w:pPr>
@@ -9153,7 +9393,7 @@
         <mc:AlternateContent>
           <mc:Choice Requires="wps">
             <w:drawing>
-              <wp:anchor distT="0" distB="0" distL="114300" distR="114300" simplePos="0" relativeHeight="251675648" behindDoc="0" locked="0" layoutInCell="1" allowOverlap="1" wp14:anchorId="61F15957" wp14:editId="02FD37A0">
+              <wp:anchor distT="0" distB="0" distL="114300" distR="114300" simplePos="0" relativeHeight="251675648" behindDoc="0" locked="0" layoutInCell="1" allowOverlap="1" wp14:anchorId="0B44268B" wp14:editId="50875B5E">
                 <wp:simplePos x="0" y="0"/>
                 <wp:positionH relativeFrom="margin">
                   <wp:posOffset>125730</wp:posOffset>
@@ -9241,7 +9481,7 @@
           </mc:Choice>
           <mc:Fallback>
             <w:pict>
-              <v:shapetype w14:anchorId="61F15957" id="_x0000_t63" coordsize="21600,21600" o:spt="63" adj="1350,25920" path="wr,,21600,21600@15@16@17@18l@21@22xe">
+              <v:shapetype w14:anchorId="0B44268B" id="_x0000_t63" coordsize="21600,21600" o:spt="63" adj="1350,25920" path="wr,,21600,21600@15@16@17@18l@21@22xe">
                 <v:stroke joinstyle="miter"/>
                 <v:formulas>
                   <v:f eqn="val #0"/>
@@ -9273,7 +9513,7 @@
                   <v:h position="#0,#1"/>
                 </v:handles>
               </v:shapetype>
-              <v:shape id="Oval Callout 9" o:spid="_x0000_s1028" type="#_x0000_t63" style="position:absolute;left:0;text-align:left;margin-left:9.9pt;margin-top:15.8pt;width:135.6pt;height:28.2pt;z-index:251675648;visibility:visible;mso-wrap-style:square;mso-width-percent:0;mso-height-percent:0;mso-wrap-distance-left:9pt;mso-wrap-distance-top:0;mso-wrap-distance-right:9pt;mso-wrap-distance-bottom:0;mso-position-horizontal:absolute;mso-position-horizontal-relative:margin;mso-position-vertical:absolute;mso-position-vertical-relative:text;mso-width-percent:0;mso-height-percent:0;mso-width-relative:margin;mso-height-relative:margin;v-text-anchor:middle" o:gfxdata="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" adj="22489,34187" fillcolor="white [3201]" strokecolor="#5b9bd5 [3204]" strokeweight="1pt">
+              <v:shape id="Oval Callout 9" o:spid="_x0000_s1028" type="#_x0000_t63" style="position:absolute;left:0;text-align:left;margin-left:9.9pt;margin-top:15.8pt;width:135.6pt;height:28.2pt;z-index:251675648;visibility:visible;mso-wrap-style:square;mso-width-percent:0;mso-height-percent:0;mso-wrap-distance-left:9pt;mso-wrap-distance-top:0;mso-wrap-distance-right:9pt;mso-wrap-distance-bottom:0;mso-position-horizontal:absolute;mso-position-horizontal-relative:margin;mso-position-vertical:absolute;mso-position-vertical-relative:text;mso-width-percent:0;mso-height-percent:0;mso-width-relative:margin;mso-height-relative:margin;v-text-anchor:middle" o:gfxdata="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" adj="22489,34187" fillcolor="white [3201]" strokecolor="#5b9bd5 [3204]" strokeweight="1pt">
                 <v:textbox>
                   <w:txbxContent>
                     <w:p>
@@ -9309,7 +9549,7 @@
         <mc:AlternateContent>
           <mc:Choice Requires="wps">
             <w:drawing>
-              <wp:anchor distT="0" distB="0" distL="114300" distR="114300" simplePos="0" relativeHeight="251673600" behindDoc="0" locked="0" layoutInCell="1" allowOverlap="1" wp14:anchorId="474BA082" wp14:editId="3B597B96">
+              <wp:anchor distT="0" distB="0" distL="114300" distR="114300" simplePos="0" relativeHeight="251673600" behindDoc="0" locked="0" layoutInCell="1" allowOverlap="1" wp14:anchorId="73C8F9D1" wp14:editId="0024AA82">
                 <wp:simplePos x="0" y="0"/>
                 <wp:positionH relativeFrom="column">
                   <wp:posOffset>4922520</wp:posOffset>
@@ -9393,7 +9633,7 @@
           </mc:Choice>
           <mc:Fallback>
             <w:pict>
-              <v:shape w14:anchorId="474BA082" id="Oval Callout 7" o:spid="_x0000_s1029" type="#_x0000_t63" style="position:absolute;left:0;text-align:left;margin-left:387.6pt;margin-top:8pt;width:135.6pt;height:28.2pt;z-index:251673600;visibility:visible;mso-wrap-style:square;mso-width-percent:0;mso-height-percent:0;mso-wrap-distance-left:9pt;mso-wrap-distance-top:0;mso-wrap-distance-right:9pt;mso-wrap-distance-bottom:0;mso-position-horizontal:absolute;mso-position-horizontal-relative:text;mso-position-vertical:absolute;mso-position-vertical-relative:text;mso-width-percent:0;mso-height-percent:0;mso-width-relative:margin;mso-height-relative:margin;v-text-anchor:middle" o:gfxdata="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" adj="-1118,36026" fillcolor="white [3201]" strokecolor="#5b9bd5 [3204]" strokeweight="1pt">
+              <v:shape w14:anchorId="73C8F9D1" id="Oval Callout 7" o:spid="_x0000_s1029" type="#_x0000_t63" style="position:absolute;left:0;text-align:left;margin-left:387.6pt;margin-top:8pt;width:135.6pt;height:28.2pt;z-index:251673600;visibility:visible;mso-wrap-style:square;mso-width-percent:0;mso-height-percent:0;mso-wrap-distance-left:9pt;mso-wrap-distance-top:0;mso-wrap-distance-right:9pt;mso-wrap-distance-bottom:0;mso-position-horizontal:absolute;mso-position-horizontal-relative:text;mso-position-vertical:absolute;mso-position-vertical-relative:text;mso-width-percent:0;mso-height-percent:0;mso-width-relative:margin;mso-height-relative:margin;v-text-anchor:middle" o:gfxdata="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" adj="-1118,36026" fillcolor="white [3201]" strokecolor="#5b9bd5 [3204]" strokeweight="1pt">
                 <v:textbox>
                   <w:txbxContent>
                     <w:p>
@@ -9460,7 +9700,7 @@
         <mc:AlternateContent>
           <mc:Choice Requires="wps">
             <w:drawing>
-              <wp:anchor distT="0" distB="0" distL="114300" distR="114300" simplePos="0" relativeHeight="251670528" behindDoc="0" locked="0" layoutInCell="1" allowOverlap="1" wp14:anchorId="1958EEC8" wp14:editId="03CD2E59">
+              <wp:anchor distT="0" distB="0" distL="114300" distR="114300" simplePos="0" relativeHeight="251670528" behindDoc="0" locked="0" layoutInCell="1" allowOverlap="1" wp14:anchorId="19AE0024" wp14:editId="4348206C">
                 <wp:simplePos x="0" y="0"/>
                 <wp:positionH relativeFrom="column">
                   <wp:posOffset>1958340</wp:posOffset>
@@ -9543,7 +9783,7 @@
           </mc:Choice>
           <mc:Fallback>
             <w:pict>
-              <v:rect w14:anchorId="1958EEC8" id="Rectangle 3" o:spid="_x0000_s1030" style="position:absolute;left:0;text-align:left;margin-left:154.2pt;margin-top:4.95pt;width:106.8pt;height:27.6pt;z-index:251670528;visibility:visible;mso-wrap-style:square;mso-width-percent:0;mso-height-percent:0;mso-wrap-distance-left:9pt;mso-wrap-distance-top:0;mso-wrap-distance-right:9pt;mso-wrap-distance-bottom:0;mso-position-horizontal:absolute;mso-position-horizontal-relative:text;mso-position-vertical:absolute;mso-position-vertical-relative:text;mso-width-percent:0;mso-height-percent:0;mso-width-relative:margin;mso-height-relative:margin;v-text-anchor:middle" o:gfxdata="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" fillcolor="white [3201]" strokecolor="#5b9bd5 [3204]" strokeweight="1pt">
+              <v:rect w14:anchorId="19AE0024" id="Rectangle 3" o:spid="_x0000_s1030" style="position:absolute;left:0;text-align:left;margin-left:154.2pt;margin-top:4.95pt;width:106.8pt;height:27.6pt;z-index:251670528;visibility:visible;mso-wrap-style:square;mso-width-percent:0;mso-height-percent:0;mso-wrap-distance-left:9pt;mso-wrap-distance-top:0;mso-wrap-distance-right:9pt;mso-wrap-distance-bottom:0;mso-position-horizontal:absolute;mso-position-horizontal-relative:text;mso-position-vertical:absolute;mso-position-vertical-relative:text;mso-width-percent:0;mso-height-percent:0;mso-width-relative:margin;mso-height-relative:margin;v-text-anchor:middle" o:gfxdata="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" fillcolor="white [3201]" strokecolor="#5b9bd5 [3204]" strokeweight="1pt">
                 <v:textbox>
                   <w:txbxContent>
                     <w:p>
@@ -9577,7 +9817,7 @@
         <mc:AlternateContent>
           <mc:Choice Requires="wps">
             <w:drawing>
-              <wp:anchor distT="0" distB="0" distL="114300" distR="114300" simplePos="0" relativeHeight="251672576" behindDoc="0" locked="0" layoutInCell="1" allowOverlap="1" wp14:anchorId="3E4B7F9A" wp14:editId="716AFF40">
+              <wp:anchor distT="0" distB="0" distL="114300" distR="114300" simplePos="0" relativeHeight="251672576" behindDoc="0" locked="0" layoutInCell="1" allowOverlap="1" wp14:anchorId="4110B20C" wp14:editId="388B481B">
                 <wp:simplePos x="0" y="0"/>
                 <wp:positionH relativeFrom="column">
                   <wp:posOffset>3406140</wp:posOffset>
@@ -9660,7 +9900,7 @@
           </mc:Choice>
           <mc:Fallback>
             <w:pict>
-              <v:rect w14:anchorId="3E4B7F9A" id="Rectangle 6" o:spid="_x0000_s1031" style="position:absolute;left:0;text-align:left;margin-left:268.2pt;margin-top:4.95pt;width:109.8pt;height:27.6pt;z-index:251672576;visibility:visible;mso-wrap-style:square;mso-width-percent:0;mso-height-percent:0;mso-wrap-distance-left:9pt;mso-wrap-distance-top:0;mso-wrap-distance-right:9pt;mso-wrap-distance-bottom:0;mso-position-horizontal:absolute;mso-position-horizontal-relative:text;mso-position-vertical:absolute;mso-position-vertical-relative:text;mso-width-percent:0;mso-height-percent:0;mso-width-relative:margin;mso-height-relative:margin;v-text-anchor:middle" o:gfxdata="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" fillcolor="white [3201]" strokecolor="#5b9bd5 [3204]" strokeweight="1pt">
+              <v:rect w14:anchorId="4110B20C" id="Rectangle 6" o:spid="_x0000_s1031" style="position:absolute;left:0;text-align:left;margin-left:268.2pt;margin-top:4.95pt;width:109.8pt;height:27.6pt;z-index:251672576;visibility:visible;mso-wrap-style:square;mso-width-percent:0;mso-height-percent:0;mso-wrap-distance-left:9pt;mso-wrap-distance-top:0;mso-wrap-distance-right:9pt;mso-wrap-distance-bottom:0;mso-position-horizontal:absolute;mso-position-horizontal-relative:text;mso-position-vertical:absolute;mso-position-vertical-relative:text;mso-width-percent:0;mso-height-percent:0;mso-width-relative:margin;mso-height-relative:margin;v-text-anchor:middle" o:gfxdata="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" fillcolor="white [3201]" strokecolor="#5b9bd5 [3204]" strokeweight="1pt">
                 <v:textbox>
                   <w:txbxContent>
                     <w:p>
@@ -9916,25 +10156,7 @@
           <w:szCs w:val="24"/>
           <w:lang w:bidi="ar-EG"/>
         </w:rPr>
-        <w:t xml:space="preserve">        Readme File </w:t>
-      </w:r>
-      <w:proofErr w:type="gramStart"/>
-      <w:r>
-        <w:rPr>
-          <w:sz w:val="24"/>
-          <w:szCs w:val="24"/>
-          <w:lang w:bidi="ar-EG"/>
-        </w:rPr>
-        <w:t>is provided</w:t>
-      </w:r>
-      <w:proofErr w:type="gramEnd"/>
-      <w:r>
-        <w:rPr>
-          <w:sz w:val="24"/>
-          <w:szCs w:val="24"/>
-          <w:lang w:bidi="ar-EG"/>
-        </w:rPr>
-        <w:t xml:space="preserve"> to help identifying the location of each file </w:t>
+        <w:t xml:space="preserve">        Readme File is provided to help identifying the location of each file </w:t>
       </w:r>
       <w:r>
         <w:rPr>
@@ -9994,7 +10216,7 @@
           <w:szCs w:val="26"/>
         </w:rPr>
         <w:drawing>
-          <wp:inline distT="0" distB="0" distL="0" distR="0" wp14:anchorId="3D6AFABD" wp14:editId="4C21ECAA">
+          <wp:inline distT="0" distB="0" distL="0" distR="0" wp14:anchorId="525A142A" wp14:editId="64C47FB9">
             <wp:extent cx="5943600" cy="2712720"/>
             <wp:effectExtent l="0" t="0" r="0" b="0"/>
             <wp:docPr id="4" name="Picture 4"/>
@@ -10048,7 +10270,7 @@
           <w:szCs w:val="40"/>
         </w:rPr>
       </w:pPr>
-      <w:bookmarkStart w:id="28" w:name="_Toc102134877"/>
+      <w:bookmarkStart w:id="27" w:name="_Toc102134877"/>
       <w:r>
         <w:rPr>
           <w:sz w:val="40"/>
@@ -10064,7 +10286,7 @@
         </w:rPr>
         <w:t xml:space="preserve"> Management</w:t>
       </w:r>
-      <w:bookmarkEnd w:id="28"/>
+      <w:bookmarkEnd w:id="27"/>
     </w:p>
     <w:p>
       <w:pPr>
@@ -10091,11 +10313,11 @@
           <w:numId w:val="19"/>
         </w:numPr>
       </w:pPr>
-      <w:bookmarkStart w:id="29" w:name="_Toc102134878"/>
+      <w:bookmarkStart w:id="28" w:name="_Toc102134878"/>
       <w:r>
         <w:t>Communication goals:</w:t>
       </w:r>
-      <w:bookmarkEnd w:id="29"/>
+      <w:bookmarkEnd w:id="28"/>
     </w:p>
     <w:p>
       <w:pPr>
@@ -10151,11 +10373,11 @@
           <w:numId w:val="19"/>
         </w:numPr>
       </w:pPr>
-      <w:bookmarkStart w:id="30" w:name="_Toc102134879"/>
+      <w:bookmarkStart w:id="29" w:name="_Toc102134879"/>
       <w:r>
         <w:t>Stockholders' communication:</w:t>
       </w:r>
-      <w:bookmarkEnd w:id="30"/>
+      <w:bookmarkEnd w:id="29"/>
     </w:p>
     <w:p>
       <w:pPr>
@@ -10176,11 +10398,11 @@
           <w:numId w:val="19"/>
         </w:numPr>
       </w:pPr>
-      <w:bookmarkStart w:id="31" w:name="_Toc102134880"/>
+      <w:bookmarkStart w:id="30" w:name="_Toc102134880"/>
       <w:r>
         <w:t>Project Teams' communication:</w:t>
       </w:r>
-      <w:bookmarkEnd w:id="31"/>
+      <w:bookmarkEnd w:id="30"/>
     </w:p>
     <w:p>
       <w:pPr>
@@ -10224,7 +10446,7 @@
           <w:szCs w:val="32"/>
         </w:rPr>
       </w:pPr>
-      <w:bookmarkStart w:id="32" w:name="_Toc102134881"/>
+      <w:bookmarkStart w:id="31" w:name="_Toc102134881"/>
       <w:r>
         <w:rPr>
           <w:sz w:val="32"/>
@@ -10232,7 +10454,7 @@
         </w:rPr>
         <w:t>Communication Matrix</w:t>
       </w:r>
-      <w:bookmarkEnd w:id="32"/>
+      <w:bookmarkEnd w:id="31"/>
     </w:p>
     <w:p>
       <w:pPr>
@@ -10285,7 +10507,7 @@
             <w:shd w:val="clear" w:color="auto" w:fill="E7E6E6" w:themeFill="background2"/>
           </w:tcPr>
           <w:p>
-            <w:bookmarkStart w:id="33" w:name="_Hlk100573562"/>
+            <w:bookmarkStart w:id="32" w:name="_Hlk100573562"/>
           </w:p>
           <w:p>
             <w:pPr>
@@ -10867,7 +11089,7 @@
           </w:p>
         </w:tc>
       </w:tr>
-      <w:bookmarkEnd w:id="33"/>
+      <w:bookmarkEnd w:id="32"/>
     </w:tbl>
     <w:p>
       <w:pPr>
@@ -10886,7 +11108,7 @@
           <w:szCs w:val="40"/>
         </w:rPr>
       </w:pPr>
-      <w:bookmarkStart w:id="34" w:name="_Toc102134882"/>
+      <w:bookmarkStart w:id="33" w:name="_Toc102134882"/>
       <w:r>
         <w:rPr>
           <w:sz w:val="40"/>
@@ -10894,7 +11116,7 @@
         </w:rPr>
         <w:t>Risk Management</w:t>
       </w:r>
-      <w:bookmarkEnd w:id="34"/>
+      <w:bookmarkEnd w:id="33"/>
     </w:p>
     <w:p>
       <w:pPr>
@@ -10998,7 +11220,7 @@
           <w:szCs w:val="32"/>
         </w:rPr>
       </w:pPr>
-      <w:bookmarkStart w:id="35" w:name="_Toc102134883"/>
+      <w:bookmarkStart w:id="34" w:name="_Toc102134883"/>
       <w:r>
         <w:rPr>
           <w:sz w:val="32"/>
@@ -11006,7 +11228,7 @@
         </w:rPr>
         <w:t>Risk Log</w:t>
       </w:r>
-      <w:bookmarkEnd w:id="35"/>
+      <w:bookmarkEnd w:id="34"/>
     </w:p>
     <w:p>
       <w:pPr>
@@ -11110,7 +11332,7 @@
           <w:szCs w:val="40"/>
         </w:rPr>
       </w:pPr>
-      <w:bookmarkStart w:id="36" w:name="_Toc102134884"/>
+      <w:bookmarkStart w:id="35" w:name="_Toc102134884"/>
       <w:r>
         <w:rPr>
           <w:sz w:val="40"/>
@@ -11125,7 +11347,7 @@
         </w:rPr>
         <w:t xml:space="preserve"> and Escalation</w:t>
       </w:r>
-      <w:bookmarkEnd w:id="36"/>
+      <w:bookmarkEnd w:id="35"/>
     </w:p>
     <w:p>
       <w:pPr>
@@ -11223,7 +11445,7 @@
           <w:szCs w:val="32"/>
         </w:rPr>
       </w:pPr>
-      <w:bookmarkStart w:id="37" w:name="_Toc102134885"/>
+      <w:bookmarkStart w:id="36" w:name="_Toc102134885"/>
       <w:r>
         <w:rPr>
           <w:sz w:val="32"/>
@@ -11231,7 +11453,7 @@
         </w:rPr>
         <w:t>Issue Log</w:t>
       </w:r>
-      <w:bookmarkEnd w:id="37"/>
+      <w:bookmarkEnd w:id="36"/>
     </w:p>
     <w:p>
       <w:pPr>
@@ -11325,7 +11547,7 @@
           <w:szCs w:val="40"/>
         </w:rPr>
       </w:pPr>
-      <w:bookmarkStart w:id="38" w:name="_Toc102134886"/>
+      <w:bookmarkStart w:id="37" w:name="_Toc102134886"/>
       <w:r>
         <w:rPr>
           <w:sz w:val="40"/>
@@ -11333,7 +11555,7 @@
         </w:rPr>
         <w:t>Naming Convention for Foodies Project</w:t>
       </w:r>
-      <w:bookmarkEnd w:id="38"/>
+      <w:bookmarkEnd w:id="37"/>
     </w:p>
     <w:p>
       <w:pPr>
@@ -12231,14 +12453,14 @@
           <w:rFonts w:eastAsia="Times New Roman"/>
         </w:rPr>
       </w:pPr>
-      <w:bookmarkStart w:id="39" w:name="_Toc102134887"/>
+      <w:bookmarkStart w:id="38" w:name="_Toc102134887"/>
       <w:r>
         <w:rPr>
           <w:rFonts w:eastAsia="Times New Roman"/>
         </w:rPr>
         <w:t>APPENDIX A: REFERENCES</w:t>
       </w:r>
-      <w:bookmarkEnd w:id="39"/>
+      <w:bookmarkEnd w:id="38"/>
     </w:p>
     <w:p>
       <w:pPr>
@@ -13118,7 +13340,7 @@
           <w:rFonts w:eastAsia="Times New Roman"/>
         </w:rPr>
       </w:pPr>
-      <w:bookmarkStart w:id="40" w:name="_Toc102134888"/>
+      <w:bookmarkStart w:id="39" w:name="_Toc102134888"/>
       <w:r>
         <w:rPr>
           <w:rFonts w:eastAsia="Times New Roman"/>
@@ -13126,7 +13348,7 @@
         <w:lastRenderedPageBreak/>
         <w:t>APPENDIX B:  KEY TERMS</w:t>
       </w:r>
-      <w:bookmarkEnd w:id="40"/>
+      <w:bookmarkEnd w:id="39"/>
     </w:p>
     <w:p>
       <w:pPr>
@@ -13658,7 +13880,7 @@
 </file>
 
 <file path=word/endnotes.xml><?xml version="1.0" encoding="utf-8"?>
-<w:endnotes xmlns:wpc="http://schemas.microsoft.com/office/word/2010/wordprocessingCanvas" xmlns:cx="http://schemas.microsoft.com/office/drawing/2014/chartex" xmlns:cx1="http://schemas.microsoft.com/office/drawing/2015/9/8/chartex" xmlns:mc="http://schemas.openxmlformats.org/markup-compatibility/2006" xmlns:o="urn:schemas-microsoft-com:office:office" xmlns:r="http://schemas.openxmlformats.org/officeDocument/2006/relationships" xmlns:m="http://schemas.openxmlformats.org/officeDocument/2006/math" xmlns:v="urn:schemas-microsoft-com:vml" xmlns:wp14="http://schemas.microsoft.com/office/word/2010/wordprocessingDrawing" xmlns:wp="http://schemas.openxmlformats.org/drawingml/2006/wordprocessingDrawing" xmlns:w10="urn:schemas-microsoft-com:office:word" xmlns:w="http://schemas.openxmlformats.org/wordprocessingml/2006/main" xmlns:w14="http://schemas.microsoft.com/office/word/2010/wordml" xmlns:w15="http://schemas.microsoft.com/office/word/2012/wordml" xmlns:w16se="http://schemas.microsoft.com/office/word/2015/wordml/symex" xmlns:wpg="http://schemas.microsoft.com/office/word/2010/wordprocessingGroup" xmlns:wpi="http://schemas.microsoft.com/office/word/2010/wordprocessingInk" xmlns:wne="http://schemas.microsoft.com/office/word/2006/wordml" xmlns:wps="http://schemas.microsoft.com/office/word/2010/wordprocessingShape" mc:Ignorable="w14 w15 w16se wp14">
+<w:endnotes xmlns:wpc="http://schemas.microsoft.com/office/word/2010/wordprocessingCanvas" xmlns:cx="http://schemas.microsoft.com/office/drawing/2014/chartex" xmlns:cx1="http://schemas.microsoft.com/office/drawing/2015/9/8/chartex" xmlns:cx2="http://schemas.microsoft.com/office/drawing/2015/10/21/chartex" xmlns:cx3="http://schemas.microsoft.com/office/drawing/2016/5/9/chartex" xmlns:cx4="http://schemas.microsoft.com/office/drawing/2016/5/10/chartex" xmlns:cx5="http://schemas.microsoft.com/office/drawing/2016/5/11/chartex" xmlns:cx6="http://schemas.microsoft.com/office/drawing/2016/5/12/chartex" xmlns:cx7="http://schemas.microsoft.com/office/drawing/2016/5/13/chartex" xmlns:cx8="http://schemas.microsoft.com/office/drawing/2016/5/14/chartex" xmlns:mc="http://schemas.openxmlformats.org/markup-compatibility/2006" xmlns:aink="http://schemas.microsoft.com/office/drawing/2016/ink" xmlns:am3d="http://schemas.microsoft.com/office/drawing/2017/model3d" xmlns:o="urn:schemas-microsoft-com:office:office" xmlns:oel="http://schemas.microsoft.com/office/2019/extlst" xmlns:r="http://schemas.openxmlformats.org/officeDocument/2006/relationships" xmlns:m="http://schemas.openxmlformats.org/officeDocument/2006/math" xmlns:v="urn:schemas-microsoft-com:vml" xmlns:wp14="http://schemas.microsoft.com/office/word/2010/wordprocessingDrawing" xmlns:wp="http://schemas.openxmlformats.org/drawingml/2006/wordprocessingDrawing" xmlns:w10="urn:schemas-microsoft-com:office:word" xmlns:w="http://schemas.openxmlformats.org/wordprocessingml/2006/main" xmlns:w14="http://schemas.microsoft.com/office/word/2010/wordml" xmlns:w15="http://schemas.microsoft.com/office/word/2012/wordml" xmlns:w16cex="http://schemas.microsoft.com/office/word/2018/wordml/cex" xmlns:w16cid="http://schemas.microsoft.com/office/word/2016/wordml/cid" xmlns:w16="http://schemas.microsoft.com/office/word/2018/wordml" xmlns:w16sdtdh="http://schemas.microsoft.com/office/word/2020/wordml/sdtdatahash" xmlns:w16se="http://schemas.microsoft.com/office/word/2015/wordml/symex" xmlns:wpg="http://schemas.microsoft.com/office/word/2010/wordprocessingGroup" xmlns:wpi="http://schemas.microsoft.com/office/word/2010/wordprocessingInk" xmlns:wne="http://schemas.microsoft.com/office/word/2006/wordml" xmlns:wps="http://schemas.microsoft.com/office/word/2010/wordprocessingShape" mc:Ignorable="w14 w15 w16se w16cid w16 w16cex w16sdtdh wp14">
   <w:endnote w:type="separator" w:id="-1">
     <w:p>
       <w:pPr>
@@ -13683,7 +13905,7 @@
 </file>
 
 <file path=word/footer1.xml><?xml version="1.0" encoding="utf-8"?>
-<w:ftr xmlns:wpc="http://schemas.microsoft.com/office/word/2010/wordprocessingCanvas" xmlns:cx="http://schemas.microsoft.com/office/drawing/2014/chartex" xmlns:cx1="http://schemas.microsoft.com/office/drawing/2015/9/8/chartex" xmlns:mc="http://schemas.openxmlformats.org/markup-compatibility/2006" xmlns:o="urn:schemas-microsoft-com:office:office" xmlns:r="http://schemas.openxmlformats.org/officeDocument/2006/relationships" xmlns:m="http://schemas.openxmlformats.org/officeDocument/2006/math" xmlns:v="urn:schemas-microsoft-com:vml" xmlns:wp14="http://schemas.microsoft.com/office/word/2010/wordprocessingDrawing" xmlns:wp="http://schemas.openxmlformats.org/drawingml/2006/wordprocessingDrawing" xmlns:w10="urn:schemas-microsoft-com:office:word" xmlns:w="http://schemas.openxmlformats.org/wordprocessingml/2006/main" xmlns:w14="http://schemas.microsoft.com/office/word/2010/wordml" xmlns:w15="http://schemas.microsoft.com/office/word/2012/wordml" xmlns:w16se="http://schemas.microsoft.com/office/word/2015/wordml/symex" xmlns:wpg="http://schemas.microsoft.com/office/word/2010/wordprocessingGroup" xmlns:wpi="http://schemas.microsoft.com/office/word/2010/wordprocessingInk" xmlns:wne="http://schemas.microsoft.com/office/word/2006/wordml" xmlns:wps="http://schemas.microsoft.com/office/word/2010/wordprocessingShape" mc:Ignorable="w14 w15 w16se wp14">
+<w:ftr xmlns:wpc="http://schemas.microsoft.com/office/word/2010/wordprocessingCanvas" xmlns:cx="http://schemas.microsoft.com/office/drawing/2014/chartex" xmlns:cx1="http://schemas.microsoft.com/office/drawing/2015/9/8/chartex" xmlns:cx2="http://schemas.microsoft.com/office/drawing/2015/10/21/chartex" xmlns:cx3="http://schemas.microsoft.com/office/drawing/2016/5/9/chartex" xmlns:cx4="http://schemas.microsoft.com/office/drawing/2016/5/10/chartex" xmlns:cx5="http://schemas.microsoft.com/office/drawing/2016/5/11/chartex" xmlns:cx6="http://schemas.microsoft.com/office/drawing/2016/5/12/chartex" xmlns:cx7="http://schemas.microsoft.com/office/drawing/2016/5/13/chartex" xmlns:cx8="http://schemas.microsoft.com/office/drawing/2016/5/14/chartex" xmlns:mc="http://schemas.openxmlformats.org/markup-compatibility/2006" xmlns:aink="http://schemas.microsoft.com/office/drawing/2016/ink" xmlns:am3d="http://schemas.microsoft.com/office/drawing/2017/model3d" xmlns:o="urn:schemas-microsoft-com:office:office" xmlns:oel="http://schemas.microsoft.com/office/2019/extlst" xmlns:r="http://schemas.openxmlformats.org/officeDocument/2006/relationships" xmlns:m="http://schemas.openxmlformats.org/officeDocument/2006/math" xmlns:v="urn:schemas-microsoft-com:vml" xmlns:wp14="http://schemas.microsoft.com/office/word/2010/wordprocessingDrawing" xmlns:wp="http://schemas.openxmlformats.org/drawingml/2006/wordprocessingDrawing" xmlns:w10="urn:schemas-microsoft-com:office:word" xmlns:w="http://schemas.openxmlformats.org/wordprocessingml/2006/main" xmlns:w14="http://schemas.microsoft.com/office/word/2010/wordml" xmlns:w15="http://schemas.microsoft.com/office/word/2012/wordml" xmlns:w16cex="http://schemas.microsoft.com/office/word/2018/wordml/cex" xmlns:w16cid="http://schemas.microsoft.com/office/word/2016/wordml/cid" xmlns:w16="http://schemas.microsoft.com/office/word/2018/wordml" xmlns:w16sdtdh="http://schemas.microsoft.com/office/word/2020/wordml/sdtdatahash" xmlns:w16se="http://schemas.microsoft.com/office/word/2015/wordml/symex" xmlns:wpg="http://schemas.microsoft.com/office/word/2010/wordprocessingGroup" xmlns:wpi="http://schemas.microsoft.com/office/word/2010/wordprocessingInk" xmlns:wne="http://schemas.microsoft.com/office/word/2006/wordml" xmlns:wps="http://schemas.microsoft.com/office/word/2010/wordprocessingShape" mc:Ignorable="w14 w15 w16se w16cid w16 w16cex w16sdtdh wp14">
   <w:sdt>
     <w:sdtPr>
       <w:id w:val="48738103"/>
@@ -13692,6 +13914,7 @@
         <w:docPartUnique/>
       </w:docPartObj>
     </w:sdtPr>
+    <w:sdtEndPr/>
     <w:sdtContent>
       <w:sdt>
         <w:sdtPr>
@@ -13701,6 +13924,7 @@
             <w:docPartUnique/>
           </w:docPartObj>
         </w:sdtPr>
+        <w:sdtEndPr/>
         <w:sdtContent>
           <w:p>
             <w:pPr>
@@ -13887,7 +14111,7 @@
 </file>
 
 <file path=word/footnotes.xml><?xml version="1.0" encoding="utf-8"?>
-<w:footnotes xmlns:wpc="http://schemas.microsoft.com/office/word/2010/wordprocessingCanvas" xmlns:cx="http://schemas.microsoft.com/office/drawing/2014/chartex" xmlns:cx1="http://schemas.microsoft.com/office/drawing/2015/9/8/chartex" xmlns:mc="http://schemas.openxmlformats.org/markup-compatibility/2006" xmlns:o="urn:schemas-microsoft-com:office:office" xmlns:r="http://schemas.openxmlformats.org/officeDocument/2006/relationships" xmlns:m="http://schemas.openxmlformats.org/officeDocument/2006/math" xmlns:v="urn:schemas-microsoft-com:vml" xmlns:wp14="http://schemas.microsoft.com/office/word/2010/wordprocessingDrawing" xmlns:wp="http://schemas.openxmlformats.org/drawingml/2006/wordprocessingDrawing" xmlns:w10="urn:schemas-microsoft-com:office:word" xmlns:w="http://schemas.openxmlformats.org/wordprocessingml/2006/main" xmlns:w14="http://schemas.microsoft.com/office/word/2010/wordml" xmlns:w15="http://schemas.microsoft.com/office/word/2012/wordml" xmlns:w16se="http://schemas.microsoft.com/office/word/2015/wordml/symex" xmlns:wpg="http://schemas.microsoft.com/office/word/2010/wordprocessingGroup" xmlns:wpi="http://schemas.microsoft.com/office/word/2010/wordprocessingInk" xmlns:wne="http://schemas.microsoft.com/office/word/2006/wordml" xmlns:wps="http://schemas.microsoft.com/office/word/2010/wordprocessingShape" mc:Ignorable="w14 w15 w16se wp14">
+<w:footnotes xmlns:wpc="http://schemas.microsoft.com/office/word/2010/wordprocessingCanvas" xmlns:cx="http://schemas.microsoft.com/office/drawing/2014/chartex" xmlns:cx1="http://schemas.microsoft.com/office/drawing/2015/9/8/chartex" xmlns:cx2="http://schemas.microsoft.com/office/drawing/2015/10/21/chartex" xmlns:cx3="http://schemas.microsoft.com/office/drawing/2016/5/9/chartex" xmlns:cx4="http://schemas.microsoft.com/office/drawing/2016/5/10/chartex" xmlns:cx5="http://schemas.microsoft.com/office/drawing/2016/5/11/chartex" xmlns:cx6="http://schemas.microsoft.com/office/drawing/2016/5/12/chartex" xmlns:cx7="http://schemas.microsoft.com/office/drawing/2016/5/13/chartex" xmlns:cx8="http://schemas.microsoft.com/office/drawing/2016/5/14/chartex" xmlns:mc="http://schemas.openxmlformats.org/markup-compatibility/2006" xmlns:aink="http://schemas.microsoft.com/office/drawing/2016/ink" xmlns:am3d="http://schemas.microsoft.com/office/drawing/2017/model3d" xmlns:o="urn:schemas-microsoft-com:office:office" xmlns:oel="http://schemas.microsoft.com/office/2019/extlst" xmlns:r="http://schemas.openxmlformats.org/officeDocument/2006/relationships" xmlns:m="http://schemas.openxmlformats.org/officeDocument/2006/math" xmlns:v="urn:schemas-microsoft-com:vml" xmlns:wp14="http://schemas.microsoft.com/office/word/2010/wordprocessingDrawing" xmlns:wp="http://schemas.openxmlformats.org/drawingml/2006/wordprocessingDrawing" xmlns:w10="urn:schemas-microsoft-com:office:word" xmlns:w="http://schemas.openxmlformats.org/wordprocessingml/2006/main" xmlns:w14="http://schemas.microsoft.com/office/word/2010/wordml" xmlns:w15="http://schemas.microsoft.com/office/word/2012/wordml" xmlns:w16cex="http://schemas.microsoft.com/office/word/2018/wordml/cex" xmlns:w16cid="http://schemas.microsoft.com/office/word/2016/wordml/cid" xmlns:w16="http://schemas.microsoft.com/office/word/2018/wordml" xmlns:w16sdtdh="http://schemas.microsoft.com/office/word/2020/wordml/sdtdatahash" xmlns:w16se="http://schemas.microsoft.com/office/word/2015/wordml/symex" xmlns:wpg="http://schemas.microsoft.com/office/word/2010/wordprocessingGroup" xmlns:wpi="http://schemas.microsoft.com/office/word/2010/wordprocessingInk" xmlns:wne="http://schemas.microsoft.com/office/word/2006/wordml" xmlns:wps="http://schemas.microsoft.com/office/word/2010/wordprocessingShape" mc:Ignorable="w14 w15 w16se w16cid w16 w16cex w16sdtdh wp14">
   <w:footnote w:type="separator" w:id="-1">
     <w:p>
       <w:pPr>
@@ -13912,7 +14136,7 @@
 </file>
 
 <file path=word/header1.xml><?xml version="1.0" encoding="utf-8"?>
-<w:hdr xmlns:wpc="http://schemas.microsoft.com/office/word/2010/wordprocessingCanvas" xmlns:cx="http://schemas.microsoft.com/office/drawing/2014/chartex" xmlns:cx1="http://schemas.microsoft.com/office/drawing/2015/9/8/chartex" xmlns:mc="http://schemas.openxmlformats.org/markup-compatibility/2006" xmlns:o="urn:schemas-microsoft-com:office:office" xmlns:r="http://schemas.openxmlformats.org/officeDocument/2006/relationships" xmlns:m="http://schemas.openxmlformats.org/officeDocument/2006/math" xmlns:v="urn:schemas-microsoft-com:vml" xmlns:wp14="http://schemas.microsoft.com/office/word/2010/wordprocessingDrawing" xmlns:wp="http://schemas.openxmlformats.org/drawingml/2006/wordprocessingDrawing" xmlns:w10="urn:schemas-microsoft-com:office:word" xmlns:w="http://schemas.openxmlformats.org/wordprocessingml/2006/main" xmlns:w14="http://schemas.microsoft.com/office/word/2010/wordml" xmlns:w15="http://schemas.microsoft.com/office/word/2012/wordml" xmlns:w16se="http://schemas.microsoft.com/office/word/2015/wordml/symex" xmlns:wpg="http://schemas.microsoft.com/office/word/2010/wordprocessingGroup" xmlns:wpi="http://schemas.microsoft.com/office/word/2010/wordprocessingInk" xmlns:wne="http://schemas.microsoft.com/office/word/2006/wordml" xmlns:wps="http://schemas.microsoft.com/office/word/2010/wordprocessingShape" mc:Ignorable="w14 w15 w16se wp14">
+<w:hdr xmlns:wpc="http://schemas.microsoft.com/office/word/2010/wordprocessingCanvas" xmlns:cx="http://schemas.microsoft.com/office/drawing/2014/chartex" xmlns:cx1="http://schemas.microsoft.com/office/drawing/2015/9/8/chartex" xmlns:cx2="http://schemas.microsoft.com/office/drawing/2015/10/21/chartex" xmlns:cx3="http://schemas.microsoft.com/office/drawing/2016/5/9/chartex" xmlns:cx4="http://schemas.microsoft.com/office/drawing/2016/5/10/chartex" xmlns:cx5="http://schemas.microsoft.com/office/drawing/2016/5/11/chartex" xmlns:cx6="http://schemas.microsoft.com/office/drawing/2016/5/12/chartex" xmlns:cx7="http://schemas.microsoft.com/office/drawing/2016/5/13/chartex" xmlns:cx8="http://schemas.microsoft.com/office/drawing/2016/5/14/chartex" xmlns:mc="http://schemas.openxmlformats.org/markup-compatibility/2006" xmlns:aink="http://schemas.microsoft.com/office/drawing/2016/ink" xmlns:am3d="http://schemas.microsoft.com/office/drawing/2017/model3d" xmlns:o="urn:schemas-microsoft-com:office:office" xmlns:oel="http://schemas.microsoft.com/office/2019/extlst" xmlns:r="http://schemas.openxmlformats.org/officeDocument/2006/relationships" xmlns:m="http://schemas.openxmlformats.org/officeDocument/2006/math" xmlns:v="urn:schemas-microsoft-com:vml" xmlns:wp14="http://schemas.microsoft.com/office/word/2010/wordprocessingDrawing" xmlns:wp="http://schemas.openxmlformats.org/drawingml/2006/wordprocessingDrawing" xmlns:w10="urn:schemas-microsoft-com:office:word" xmlns:w="http://schemas.openxmlformats.org/wordprocessingml/2006/main" xmlns:w14="http://schemas.microsoft.com/office/word/2010/wordml" xmlns:w15="http://schemas.microsoft.com/office/word/2012/wordml" xmlns:w16cex="http://schemas.microsoft.com/office/word/2018/wordml/cex" xmlns:w16cid="http://schemas.microsoft.com/office/word/2016/wordml/cid" xmlns:w16="http://schemas.microsoft.com/office/word/2018/wordml" xmlns:w16sdtdh="http://schemas.microsoft.com/office/word/2020/wordml/sdtdatahash" xmlns:w16se="http://schemas.microsoft.com/office/word/2015/wordml/symex" xmlns:wpg="http://schemas.microsoft.com/office/word/2010/wordprocessingGroup" xmlns:wpi="http://schemas.microsoft.com/office/word/2010/wordprocessingInk" xmlns:wne="http://schemas.microsoft.com/office/word/2006/wordml" xmlns:wps="http://schemas.microsoft.com/office/word/2010/wordprocessingShape" mc:Ignorable="w14 w15 w16se w16cid w16 w16cex w16sdtdh wp14">
   <w:p>
     <w:pPr>
       <w:pStyle w:val="Header"/>
@@ -13928,7 +14152,7 @@
 </file>
 
 <file path=word/numbering.xml><?xml version="1.0" encoding="utf-8"?>
-<w:numbering xmlns:wpc="http://schemas.microsoft.com/office/word/2010/wordprocessingCanvas" xmlns:cx="http://schemas.microsoft.com/office/drawing/2014/chartex" xmlns:cx1="http://schemas.microsoft.com/office/drawing/2015/9/8/chartex" xmlns:mc="http://schemas.openxmlformats.org/markup-compatibility/2006" xmlns:o="urn:schemas-microsoft-com:office:office" xmlns:r="http://schemas.openxmlformats.org/officeDocument/2006/relationships" xmlns:m="http://schemas.openxmlformats.org/officeDocument/2006/math" xmlns:v="urn:schemas-microsoft-com:vml" xmlns:wp14="http://schemas.microsoft.com/office/word/2010/wordprocessingDrawing" xmlns:wp="http://schemas.openxmlformats.org/drawingml/2006/wordprocessingDrawing" xmlns:w10="urn:schemas-microsoft-com:office:word" xmlns:w="http://schemas.openxmlformats.org/wordprocessingml/2006/main" xmlns:w14="http://schemas.microsoft.com/office/word/2010/wordml" xmlns:w15="http://schemas.microsoft.com/office/word/2012/wordml" xmlns:w16se="http://schemas.microsoft.com/office/word/2015/wordml/symex" xmlns:wpg="http://schemas.microsoft.com/office/word/2010/wordprocessingGroup" xmlns:wpi="http://schemas.microsoft.com/office/word/2010/wordprocessingInk" xmlns:wne="http://schemas.microsoft.com/office/word/2006/wordml" xmlns:wps="http://schemas.microsoft.com/office/word/2010/wordprocessingShape" mc:Ignorable="w14 w15 w16se wp14">
+<w:numbering xmlns:wpc="http://schemas.microsoft.com/office/word/2010/wordprocessingCanvas" xmlns:cx="http://schemas.microsoft.com/office/drawing/2014/chartex" xmlns:cx1="http://schemas.microsoft.com/office/drawing/2015/9/8/chartex" xmlns:cx2="http://schemas.microsoft.com/office/drawing/2015/10/21/chartex" xmlns:cx3="http://schemas.microsoft.com/office/drawing/2016/5/9/chartex" xmlns:cx4="http://schemas.microsoft.com/office/drawing/2016/5/10/chartex" xmlns:cx5="http://schemas.microsoft.com/office/drawing/2016/5/11/chartex" xmlns:cx6="http://schemas.microsoft.com/office/drawing/2016/5/12/chartex" xmlns:cx7="http://schemas.microsoft.com/office/drawing/2016/5/13/chartex" xmlns:cx8="http://schemas.microsoft.com/office/drawing/2016/5/14/chartex" xmlns:mc="http://schemas.openxmlformats.org/markup-compatibility/2006" xmlns:aink="http://schemas.microsoft.com/office/drawing/2016/ink" xmlns:am3d="http://schemas.microsoft.com/office/drawing/2017/model3d" xmlns:o="urn:schemas-microsoft-com:office:office" xmlns:oel="http://schemas.microsoft.com/office/2019/extlst" xmlns:r="http://schemas.openxmlformats.org/officeDocument/2006/relationships" xmlns:m="http://schemas.openxmlformats.org/officeDocument/2006/math" xmlns:v="urn:schemas-microsoft-com:vml" xmlns:wp14="http://schemas.microsoft.com/office/word/2010/wordprocessingDrawing" xmlns:wp="http://schemas.openxmlformats.org/drawingml/2006/wordprocessingDrawing" xmlns:w10="urn:schemas-microsoft-com:office:word" xmlns:w="http://schemas.openxmlformats.org/wordprocessingml/2006/main" xmlns:w14="http://schemas.microsoft.com/office/word/2010/wordml" xmlns:w15="http://schemas.microsoft.com/office/word/2012/wordml" xmlns:w16cex="http://schemas.microsoft.com/office/word/2018/wordml/cex" xmlns:w16cid="http://schemas.microsoft.com/office/word/2016/wordml/cid" xmlns:w16="http://schemas.microsoft.com/office/word/2018/wordml" xmlns:w16sdtdh="http://schemas.microsoft.com/office/word/2020/wordml/sdtdatahash" xmlns:w16se="http://schemas.microsoft.com/office/word/2015/wordml/symex" xmlns:wpg="http://schemas.microsoft.com/office/word/2010/wordprocessingGroup" xmlns:wpi="http://schemas.microsoft.com/office/word/2010/wordprocessingInk" xmlns:wne="http://schemas.microsoft.com/office/word/2006/wordml" xmlns:wps="http://schemas.microsoft.com/office/word/2010/wordprocessingShape" mc:Ignorable="w14 w15 w16se w16cid w16 w16cex w16sdtdh wp14">
   <w:abstractNum w:abstractNumId="0" w15:restartNumberingAfterBreak="0">
     <w:nsid w:val="057331CB"/>
     <w:multiLevelType w:val="hybridMultilevel"/>
@@ -17262,107 +17486,107 @@
       </w:pPr>
     </w:lvl>
   </w:abstractNum>
-  <w:num w:numId="1">
+  <w:num w:numId="1" w16cid:durableId="1015116802">
     <w:abstractNumId w:val="31"/>
   </w:num>
-  <w:num w:numId="2">
+  <w:num w:numId="2" w16cid:durableId="1958948203">
     <w:abstractNumId w:val="24"/>
   </w:num>
-  <w:num w:numId="3">
+  <w:num w:numId="3" w16cid:durableId="808086628">
     <w:abstractNumId w:val="25"/>
   </w:num>
-  <w:num w:numId="4">
+  <w:num w:numId="4" w16cid:durableId="1490711851">
     <w:abstractNumId w:val="8"/>
   </w:num>
-  <w:num w:numId="5">
+  <w:num w:numId="5" w16cid:durableId="1794594103">
     <w:abstractNumId w:val="0"/>
   </w:num>
-  <w:num w:numId="6">
+  <w:num w:numId="6" w16cid:durableId="1370717164">
     <w:abstractNumId w:val="15"/>
   </w:num>
-  <w:num w:numId="7">
+  <w:num w:numId="7" w16cid:durableId="1253778114">
     <w:abstractNumId w:val="13"/>
   </w:num>
-  <w:num w:numId="8">
+  <w:num w:numId="8" w16cid:durableId="1679891539">
     <w:abstractNumId w:val="19"/>
   </w:num>
-  <w:num w:numId="9">
+  <w:num w:numId="9" w16cid:durableId="880288825">
     <w:abstractNumId w:val="29"/>
   </w:num>
-  <w:num w:numId="10">
+  <w:num w:numId="10" w16cid:durableId="1065682147">
     <w:abstractNumId w:val="18"/>
   </w:num>
-  <w:num w:numId="11">
+  <w:num w:numId="11" w16cid:durableId="2084257264">
     <w:abstractNumId w:val="2"/>
   </w:num>
-  <w:num w:numId="12">
+  <w:num w:numId="12" w16cid:durableId="503712553">
     <w:abstractNumId w:val="12"/>
   </w:num>
-  <w:num w:numId="13">
+  <w:num w:numId="13" w16cid:durableId="1995261277">
     <w:abstractNumId w:val="26"/>
   </w:num>
-  <w:num w:numId="14">
+  <w:num w:numId="14" w16cid:durableId="1779059126">
     <w:abstractNumId w:val="17"/>
   </w:num>
-  <w:num w:numId="15">
+  <w:num w:numId="15" w16cid:durableId="1763574136">
     <w:abstractNumId w:val="23"/>
   </w:num>
-  <w:num w:numId="16">
+  <w:num w:numId="16" w16cid:durableId="2033527837">
     <w:abstractNumId w:val="27"/>
   </w:num>
-  <w:num w:numId="17">
+  <w:num w:numId="17" w16cid:durableId="1238441726">
     <w:abstractNumId w:val="28"/>
   </w:num>
-  <w:num w:numId="18">
+  <w:num w:numId="18" w16cid:durableId="1780835653">
     <w:abstractNumId w:val="10"/>
   </w:num>
-  <w:num w:numId="19">
+  <w:num w:numId="19" w16cid:durableId="559630649">
     <w:abstractNumId w:val="3"/>
   </w:num>
-  <w:num w:numId="20">
+  <w:num w:numId="20" w16cid:durableId="1737705516">
     <w:abstractNumId w:val="14"/>
   </w:num>
-  <w:num w:numId="21">
+  <w:num w:numId="21" w16cid:durableId="1226987578">
     <w:abstractNumId w:val="21"/>
   </w:num>
-  <w:num w:numId="22">
+  <w:num w:numId="22" w16cid:durableId="1613443009">
     <w:abstractNumId w:val="16"/>
   </w:num>
-  <w:num w:numId="23">
+  <w:num w:numId="23" w16cid:durableId="1681353327">
     <w:abstractNumId w:val="11"/>
   </w:num>
-  <w:num w:numId="24">
+  <w:num w:numId="24" w16cid:durableId="766314960">
     <w:abstractNumId w:val="22"/>
   </w:num>
-  <w:num w:numId="25">
+  <w:num w:numId="25" w16cid:durableId="1177690215">
     <w:abstractNumId w:val="5"/>
   </w:num>
-  <w:num w:numId="26">
+  <w:num w:numId="26" w16cid:durableId="597519523">
     <w:abstractNumId w:val="20"/>
   </w:num>
-  <w:num w:numId="27">
+  <w:num w:numId="27" w16cid:durableId="1965498525">
     <w:abstractNumId w:val="6"/>
   </w:num>
-  <w:num w:numId="28">
+  <w:num w:numId="28" w16cid:durableId="1556965820">
     <w:abstractNumId w:val="9"/>
   </w:num>
-  <w:num w:numId="29">
+  <w:num w:numId="29" w16cid:durableId="1556890472">
     <w:abstractNumId w:val="7"/>
   </w:num>
-  <w:num w:numId="30">
+  <w:num w:numId="30" w16cid:durableId="1944066266">
     <w:abstractNumId w:val="4"/>
   </w:num>
-  <w:num w:numId="31">
+  <w:num w:numId="31" w16cid:durableId="1279876532">
     <w:abstractNumId w:val="30"/>
   </w:num>
-  <w:num w:numId="32">
+  <w:num w:numId="32" w16cid:durableId="1811053788">
     <w:abstractNumId w:val="1"/>
   </w:num>
 </w:numbering>
 </file>
 
 <file path=word/styles.xml><?xml version="1.0" encoding="utf-8"?>
-<w:styles xmlns:mc="http://schemas.openxmlformats.org/markup-compatibility/2006" xmlns:r="http://schemas.openxmlformats.org/officeDocument/2006/relationships" xmlns:w="http://schemas.openxmlformats.org/wordprocessingml/2006/main" xmlns:w14="http://schemas.microsoft.com/office/word/2010/wordml" xmlns:w15="http://schemas.microsoft.com/office/word/2012/wordml" xmlns:w16se="http://schemas.microsoft.com/office/word/2015/wordml/symex" mc:Ignorable="w14 w15 w16se">
+<w:styles xmlns:mc="http://schemas.openxmlformats.org/markup-compatibility/2006" xmlns:r="http://schemas.openxmlformats.org/officeDocument/2006/relationships" xmlns:w="http://schemas.openxmlformats.org/wordprocessingml/2006/main" xmlns:w14="http://schemas.microsoft.com/office/word/2010/wordml" xmlns:w15="http://schemas.microsoft.com/office/word/2012/wordml" xmlns:w16cex="http://schemas.microsoft.com/office/word/2018/wordml/cex" xmlns:w16cid="http://schemas.microsoft.com/office/word/2016/wordml/cid" xmlns:w16="http://schemas.microsoft.com/office/word/2018/wordml" xmlns:w16sdtdh="http://schemas.microsoft.com/office/word/2020/wordml/sdtdatahash" xmlns:w16se="http://schemas.microsoft.com/office/word/2015/wordml/symex" mc:Ignorable="w14 w15 w16se w16cid w16 w16cex w16sdtdh">
   <w:docDefaults>
     <w:rPrDefault>
       <w:rPr>
@@ -17378,7 +17602,7 @@
       </w:pPr>
     </w:pPrDefault>
   </w:docDefaults>
-  <w:latentStyles w:defLockedState="0" w:defUIPriority="99" w:defSemiHidden="0" w:defUnhideWhenUsed="0" w:defQFormat="0" w:count="371">
+  <w:latentStyles w:defLockedState="0" w:defUIPriority="99" w:defSemiHidden="0" w:defUnhideWhenUsed="0" w:defQFormat="0" w:count="376">
     <w:lsdException w:name="Normal" w:uiPriority="0" w:qFormat="1"/>
     <w:lsdException w:name="heading 1" w:uiPriority="0" w:qFormat="1"/>
     <w:lsdException w:name="heading 2" w:semiHidden="1" w:uiPriority="0" w:unhideWhenUsed="1" w:qFormat="1"/>
@@ -17750,6 +17974,11 @@
     <w:lsdException w:name="List Table 5 Dark Accent 6" w:uiPriority="50"/>
     <w:lsdException w:name="List Table 6 Colorful Accent 6" w:uiPriority="51"/>
     <w:lsdException w:name="List Table 7 Colorful Accent 6" w:uiPriority="52"/>
+    <w:lsdException w:name="Mention" w:semiHidden="1" w:unhideWhenUsed="1"/>
+    <w:lsdException w:name="Smart Hyperlink" w:semiHidden="1" w:unhideWhenUsed="1"/>
+    <w:lsdException w:name="Hashtag" w:semiHidden="1" w:unhideWhenUsed="1"/>
+    <w:lsdException w:name="Unresolved Mention" w:semiHidden="1" w:unhideWhenUsed="1"/>
+    <w:lsdException w:name="Smart Link" w:semiHidden="1" w:unhideWhenUsed="1"/>
   </w:latentStyles>
   <w:style w:type="paragraph" w:default="1" w:styleId="Normal">
     <w:name w:val="Normal"/>

</xml_diff>